<commit_message>
Test de modification sur la fiche technique pour verifier la compatibilité en mac et windob
</commit_message>
<xml_diff>
--- a/Administration/Fiche technique de James Gouin.docx
+++ b/Administration/Fiche technique de James Gouin.docx
@@ -1,17 +1,432 @@
 
 <file path=word/document.xml><?xml version="1.0" encoding="utf-8"?>
-<w:document xmlns:wpc="http://schemas.microsoft.com/office/word/2010/wordprocessingCanvas" xmlns:mc="http://schemas.openxmlformats.org/markup-compatibility/2006" xmlns:o="urn:schemas-microsoft-com:office:office" xmlns:r="http://schemas.openxmlformats.org/officeDocument/2006/relationships" xmlns:m="http://schemas.openxmlformats.org/officeDocument/2006/math" xmlns:v="urn:schemas-microsoft-com:vml" xmlns:wp14="http://schemas.microsoft.com/office/word/2010/wordprocessingDrawing" xmlns:wp="http://schemas.openxmlformats.org/drawingml/2006/wordprocessingDrawing" xmlns:w10="urn:schemas-microsoft-com:office:word" xmlns:w="http://schemas.openxmlformats.org/wordprocessingml/2006/main" xmlns:w14="http://schemas.microsoft.com/office/word/2010/wordml" xmlns:w15="http://schemas.microsoft.com/office/word/2012/wordml" xmlns:wpg="http://schemas.microsoft.com/office/word/2010/wordprocessingGroup" xmlns:wpi="http://schemas.microsoft.com/office/word/2010/wordprocessingInk" xmlns:wne="http://schemas.microsoft.com/office/word/2006/wordml" xmlns:wps="http://schemas.microsoft.com/office/word/2010/wordprocessingShape" mc:Ignorable="w14 w15 wp14">
+<w:document xmlns:wpc="http://schemas.microsoft.com/office/word/2010/wordprocessingCanvas" xmlns:mo="http://schemas.microsoft.com/office/mac/office/2008/main" xmlns:mc="http://schemas.openxmlformats.org/markup-compatibility/2006" xmlns:mv="urn:schemas-microsoft-com:mac:vml" xmlns:o="urn:schemas-microsoft-com:office:office" xmlns:r="http://schemas.openxmlformats.org/officeDocument/2006/relationships" xmlns:m="http://schemas.openxmlformats.org/officeDocument/2006/math" xmlns:v="urn:schemas-microsoft-com:vml" xmlns:wp14="http://schemas.microsoft.com/office/word/2010/wordprocessingDrawing" xmlns:wp="http://schemas.openxmlformats.org/drawingml/2006/wordprocessingDrawing" xmlns:w10="urn:schemas-microsoft-com:office:word" xmlns:w="http://schemas.openxmlformats.org/wordprocessingml/2006/main" xmlns:w14="http://schemas.microsoft.com/office/word/2010/wordml" xmlns:wpg="http://schemas.microsoft.com/office/word/2010/wordprocessingGroup" xmlns:wpi="http://schemas.microsoft.com/office/word/2010/wordprocessingInk" xmlns:wne="http://schemas.microsoft.com/office/word/2006/wordml" xmlns:wps="http://schemas.microsoft.com/office/word/2010/wordprocessingShape" mc:Ignorable="w14 wp14">
   <w:body>
     <w:p>
-      <w:bookmarkStart w:id="0" w:name="_GoBack"/>
-      <w:bookmarkEnd w:id="0"/>
       <w:r>
         <w:rPr>
           <w:noProof/>
-          <w:lang w:val="fr-CH" w:eastAsia="fr-CH"/>
+          <w:lang w:val="en-US" w:eastAsia="en-US"/>
+        </w:rPr>
+        <mc:AlternateContent>
+          <mc:Choice Requires="wps">
+            <w:drawing>
+              <wp:anchor distT="0" distB="0" distL="114300" distR="114300" simplePos="0" relativeHeight="251811840" behindDoc="0" locked="0" layoutInCell="1" allowOverlap="1" wp14:anchorId="7610F08C" wp14:editId="02E92419">
+                <wp:simplePos x="0" y="0"/>
+                <wp:positionH relativeFrom="column">
+                  <wp:posOffset>1094105</wp:posOffset>
+                </wp:positionH>
+                <wp:positionV relativeFrom="paragraph">
+                  <wp:posOffset>-279400</wp:posOffset>
+                </wp:positionV>
+                <wp:extent cx="2449195" cy="1028700"/>
+                <wp:effectExtent l="0" t="0" r="0" b="12700"/>
+                <wp:wrapThrough wrapText="bothSides">
+                  <wp:wrapPolygon edited="0">
+                    <wp:start x="224" y="0"/>
+                    <wp:lineTo x="224" y="21333"/>
+                    <wp:lineTo x="21057" y="21333"/>
+                    <wp:lineTo x="21057" y="0"/>
+                    <wp:lineTo x="224" y="0"/>
+                  </wp:wrapPolygon>
+                </wp:wrapThrough>
+                <wp:docPr id="1" name="Zone de texte 1"/>
+                <wp:cNvGraphicFramePr/>
+                <a:graphic xmlns:a="http://schemas.openxmlformats.org/drawingml/2006/main">
+                  <a:graphicData uri="http://schemas.microsoft.com/office/word/2010/wordprocessingShape">
+                    <wps:wsp>
+                      <wps:cNvSpPr txBox="1"/>
+                      <wps:spPr>
+                        <a:xfrm>
+                          <a:off x="0" y="0"/>
+                          <a:ext cx="2449195" cy="1028700"/>
+                        </a:xfrm>
+                        <a:prstGeom prst="rect">
+                          <a:avLst/>
+                        </a:prstGeom>
+                        <a:noFill/>
+                        <a:ln>
+                          <a:noFill/>
+                        </a:ln>
+                        <a:effectLst/>
+                        <a:extLst>
+                          <a:ext uri="{C572A759-6A51-4108-AA02-DFA0A04FC94B}">
+                            <ma14:wrappingTextBoxFlag xmlns:ma14="http://schemas.microsoft.com/office/mac/drawingml/2011/main"/>
+                          </a:ext>
+                        </a:extLst>
+                      </wps:spPr>
+                      <wps:style>
+                        <a:lnRef idx="0">
+                          <a:schemeClr val="accent1"/>
+                        </a:lnRef>
+                        <a:fillRef idx="0">
+                          <a:schemeClr val="accent1"/>
+                        </a:fillRef>
+                        <a:effectRef idx="0">
+                          <a:schemeClr val="accent1"/>
+                        </a:effectRef>
+                        <a:fontRef idx="minor">
+                          <a:schemeClr val="dk1"/>
+                        </a:fontRef>
+                      </wps:style>
+                      <wps:txbx>
+                        <w:txbxContent>
+                          <w:p>
+                            <w:pPr>
+                              <w:pStyle w:val="Paragraphestandard"/>
+                              <w:spacing w:after="113" w:line="240" w:lineRule="auto"/>
+                              <w:rPr>
+                                <w:rFonts w:ascii="Segoe UI Semilight" w:hAnsi="Segoe UI Semilight" w:cs="Segoe UI Semilight"/>
+                                <w:color w:val="FFFFFF" w:themeColor="background1"/>
+                                <w:sz w:val="20"/>
+                                <w:szCs w:val="20"/>
+                                <w14:textOutline w14:w="9525" w14:cap="flat" w14:cmpd="sng" w14:algn="ctr">
+                                  <w14:noFill/>
+                                  <w14:prstDash w14:val="solid"/>
+                                  <w14:round/>
+                                </w14:textOutline>
+                              </w:rPr>
+                            </w:pPr>
+                            <w:r>
+                              <w:rPr>
+                                <w:rFonts w:ascii="Segoe UI Semilight" w:hAnsi="Segoe UI Semilight" w:cs="Segoe UI Semilight"/>
+                                <w:color w:val="FFFFFF" w:themeColor="background1"/>
+                                <w:sz w:val="20"/>
+                                <w:szCs w:val="20"/>
+                                <w14:textOutline w14:w="9525" w14:cap="flat" w14:cmpd="sng" w14:algn="ctr">
+                                  <w14:noFill/>
+                                  <w14:prstDash w14:val="solid"/>
+                                  <w14:round/>
+                                </w14:textOutline>
+                              </w:rPr>
+                              <w:t xml:space="preserve">Nom de code : Super </w:t>
+                            </w:r>
+                            <w:proofErr w:type="spellStart"/>
+                            <w:r>
+                              <w:rPr>
+                                <w:rFonts w:ascii="Segoe UI Semilight" w:hAnsi="Segoe UI Semilight" w:cs="Segoe UI Semilight"/>
+                                <w:color w:val="FFFFFF" w:themeColor="background1"/>
+                                <w:sz w:val="20"/>
+                                <w:szCs w:val="20"/>
+                                <w14:textOutline w14:w="9525" w14:cap="flat" w14:cmpd="sng" w14:algn="ctr">
+                                  <w14:noFill/>
+                                  <w14:prstDash w14:val="solid"/>
+                                  <w14:round/>
+                                </w14:textOutline>
+                              </w:rPr>
+                              <w:t>Penguin</w:t>
+                            </w:r>
+                            <w:proofErr w:type="spellEnd"/>
+                            <w:r>
+                              <w:rPr>
+                                <w:rFonts w:ascii="Segoe UI Semilight" w:hAnsi="Segoe UI Semilight" w:cs="Segoe UI Semilight"/>
+                                <w:color w:val="FFFFFF" w:themeColor="background1"/>
+                                <w:sz w:val="20"/>
+                                <w:szCs w:val="20"/>
+                                <w14:textOutline w14:w="9525" w14:cap="flat" w14:cmpd="sng" w14:algn="ctr">
+                                  <w14:noFill/>
+                                  <w14:prstDash w14:val="solid"/>
+                                  <w14:round/>
+                                </w14:textOutline>
+                              </w:rPr>
+                              <w:t xml:space="preserve"> </w:t>
+                            </w:r>
+                            <w:proofErr w:type="spellStart"/>
+                            <w:r>
+                              <w:rPr>
+                                <w:rFonts w:ascii="Segoe UI Semilight" w:hAnsi="Segoe UI Semilight" w:cs="Segoe UI Semilight"/>
+                                <w:color w:val="FFFFFF" w:themeColor="background1"/>
+                                <w:sz w:val="20"/>
+                                <w:szCs w:val="20"/>
+                                <w14:textOutline w14:w="9525" w14:cap="flat" w14:cmpd="sng" w14:algn="ctr">
+                                  <w14:noFill/>
+                                  <w14:prstDash w14:val="solid"/>
+                                  <w14:round/>
+                                </w14:textOutline>
+                              </w:rPr>
+                              <w:t>Black&amp;White</w:t>
+                            </w:r>
+                            <w:proofErr w:type="spellEnd"/>
+                          </w:p>
+                          <w:p>
+                            <w:pPr>
+                              <w:pStyle w:val="Paragraphestandard"/>
+                              <w:spacing w:after="113" w:line="240" w:lineRule="auto"/>
+                              <w:rPr>
+                                <w:rFonts w:ascii="Segoe UI Semilight" w:hAnsi="Segoe UI Semilight" w:cs="Segoe UI Semilight"/>
+                                <w:color w:val="FFFFFF" w:themeColor="background1"/>
+                                <w:sz w:val="20"/>
+                                <w:szCs w:val="20"/>
+                                <w14:textOutline w14:w="9525" w14:cap="flat" w14:cmpd="sng" w14:algn="ctr">
+                                  <w14:noFill/>
+                                  <w14:prstDash w14:val="solid"/>
+                                  <w14:round/>
+                                </w14:textOutline>
+                              </w:rPr>
+                            </w:pPr>
+                            <w:r>
+                              <w:rPr>
+                                <w:rFonts w:ascii="Segoe UI Semilight" w:hAnsi="Segoe UI Semilight" w:cs="Segoe UI Semilight"/>
+                                <w:color w:val="FFFFFF" w:themeColor="background1"/>
+                                <w:sz w:val="20"/>
+                                <w:szCs w:val="20"/>
+                                <w14:textOutline w14:w="9525" w14:cap="flat" w14:cmpd="sng" w14:algn="ctr">
+                                  <w14:noFill/>
+                                  <w14:prstDash w14:val="solid"/>
+                                  <w14:round/>
+                                </w14:textOutline>
+                              </w:rPr>
+                              <w:t>Âge : Inconnu</w:t>
+                            </w:r>
+                          </w:p>
+                          <w:p>
+                            <w:pPr>
+                              <w:pStyle w:val="Paragraphestandard"/>
+                              <w:spacing w:after="113" w:line="240" w:lineRule="auto"/>
+                              <w:rPr>
+                                <w:rFonts w:ascii="Segoe UI Semilight" w:hAnsi="Segoe UI Semilight" w:cs="Segoe UI Semilight"/>
+                                <w:color w:val="FFFFFF" w:themeColor="background1"/>
+                                <w:sz w:val="20"/>
+                                <w:szCs w:val="20"/>
+                                <w14:textOutline w14:w="9525" w14:cap="flat" w14:cmpd="sng" w14:algn="ctr">
+                                  <w14:noFill/>
+                                  <w14:prstDash w14:val="solid"/>
+                                  <w14:round/>
+                                </w14:textOutline>
+                              </w:rPr>
+                            </w:pPr>
+                            <w:r>
+                              <w:rPr>
+                                <w:rFonts w:ascii="Segoe UI Semilight" w:hAnsi="Segoe UI Semilight" w:cs="Segoe UI Semilight"/>
+                                <w:color w:val="FFFFFF" w:themeColor="background1"/>
+                                <w:sz w:val="20"/>
+                                <w:szCs w:val="20"/>
+                                <w14:textOutline w14:w="9525" w14:cap="flat" w14:cmpd="sng" w14:algn="ctr">
+                                  <w14:noFill/>
+                                  <w14:prstDash w14:val="solid"/>
+                                  <w14:round/>
+                                </w14:textOutline>
+                              </w:rPr>
+                              <w:t>Localisation : Perdue</w:t>
+                            </w:r>
+                          </w:p>
+                          <w:p>
+                            <w:pPr>
+                              <w:pStyle w:val="Paragraphestandard"/>
+                              <w:spacing w:after="113" w:line="240" w:lineRule="auto"/>
+                              <w:rPr>
+                                <w:rFonts w:ascii="Segoe UI Semilight" w:hAnsi="Segoe UI Semilight" w:cs="Segoe UI Semilight"/>
+                                <w:color w:val="FFFFFF" w:themeColor="background1"/>
+                                <w:sz w:val="20"/>
+                                <w:szCs w:val="20"/>
+                                <w14:textOutline w14:w="9525" w14:cap="flat" w14:cmpd="sng" w14:algn="ctr">
+                                  <w14:noFill/>
+                                  <w14:prstDash w14:val="solid"/>
+                                  <w14:round/>
+                                </w14:textOutline>
+                              </w:rPr>
+                            </w:pPr>
+                          </w:p>
+                        </w:txbxContent>
+                      </wps:txbx>
+                      <wps:bodyPr rot="0" spcFirstLastPara="0" vertOverflow="overflow" horzOverflow="overflow" vert="horz" wrap="square" lIns="91440" tIns="45720" rIns="91440" bIns="45720" numCol="1" spcCol="0" rtlCol="0" fromWordArt="0" anchor="t" anchorCtr="0" forceAA="0" compatLnSpc="1">
+                        <a:prstTxWarp prst="textNoShape">
+                          <a:avLst/>
+                        </a:prstTxWarp>
+                        <a:noAutofit/>
+                      </wps:bodyPr>
+                    </wps:wsp>
+                  </a:graphicData>
+                </a:graphic>
+                <wp14:sizeRelH relativeFrom="margin">
+                  <wp14:pctWidth>0</wp14:pctWidth>
+                </wp14:sizeRelH>
+                <wp14:sizeRelV relativeFrom="margin">
+                  <wp14:pctHeight>0</wp14:pctHeight>
+                </wp14:sizeRelV>
+              </wp:anchor>
+            </w:drawing>
+          </mc:Choice>
+          <mc:Fallback>
+            <w:pict>
+              <v:shapetype id="_x0000_t202" coordsize="21600,21600" o:spt="202" path="m0,0l0,21600,21600,21600,21600,0xe">
+                <v:stroke joinstyle="miter"/>
+                <v:path gradientshapeok="t" o:connecttype="rect"/>
+              </v:shapetype>
+              <v:shape id="Zone de texte 1" o:spid="_x0000_s1026" type="#_x0000_t202" style="position:absolute;margin-left:86.15pt;margin-top:-21.95pt;width:192.85pt;height:81pt;z-index:251811840;visibility:visible;mso-wrap-style:square;mso-width-percent:0;mso-height-percent:0;mso-wrap-distance-left:9pt;mso-wrap-distance-top:0;mso-wrap-distance-right:9pt;mso-wrap-distance-bottom:0;mso-position-horizontal:absolute;mso-position-horizontal-relative:text;mso-position-vertical:absolute;mso-position-vertical-relative:text;mso-width-percent:0;mso-height-percent:0;mso-width-relative:margin;mso-height-relative:margin;v-text-anchor:top" o:gfxdata="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" filled="f" stroked="f">
+                <v:textbox>
+                  <w:txbxContent>
+                    <w:p>
+                      <w:pPr>
+                        <w:pStyle w:val="Paragraphestandard"/>
+                        <w:spacing w:after="113" w:line="240" w:lineRule="auto"/>
+                        <w:rPr>
+                          <w:rFonts w:ascii="Segoe UI Semilight" w:hAnsi="Segoe UI Semilight" w:cs="Segoe UI Semilight"/>
+                          <w:color w:val="FFFFFF" w:themeColor="background1"/>
+                          <w:sz w:val="20"/>
+                          <w:szCs w:val="20"/>
+                          <w14:textOutline w14:w="9525" w14:cap="flat" w14:cmpd="sng" w14:algn="ctr">
+                            <w14:noFill/>
+                            <w14:prstDash w14:val="solid"/>
+                            <w14:round/>
+                          </w14:textOutline>
+                        </w:rPr>
+                      </w:pPr>
+                      <w:r>
+                        <w:rPr>
+                          <w:rFonts w:ascii="Segoe UI Semilight" w:hAnsi="Segoe UI Semilight" w:cs="Segoe UI Semilight"/>
+                          <w:color w:val="FFFFFF" w:themeColor="background1"/>
+                          <w:sz w:val="20"/>
+                          <w:szCs w:val="20"/>
+                          <w14:textOutline w14:w="9525" w14:cap="flat" w14:cmpd="sng" w14:algn="ctr">
+                            <w14:noFill/>
+                            <w14:prstDash w14:val="solid"/>
+                            <w14:round/>
+                          </w14:textOutline>
+                        </w:rPr>
+                        <w:t xml:space="preserve">Nom de code : Super </w:t>
+                      </w:r>
+                      <w:proofErr w:type="spellStart"/>
+                      <w:r>
+                        <w:rPr>
+                          <w:rFonts w:ascii="Segoe UI Semilight" w:hAnsi="Segoe UI Semilight" w:cs="Segoe UI Semilight"/>
+                          <w:color w:val="FFFFFF" w:themeColor="background1"/>
+                          <w:sz w:val="20"/>
+                          <w:szCs w:val="20"/>
+                          <w14:textOutline w14:w="9525" w14:cap="flat" w14:cmpd="sng" w14:algn="ctr">
+                            <w14:noFill/>
+                            <w14:prstDash w14:val="solid"/>
+                            <w14:round/>
+                          </w14:textOutline>
+                        </w:rPr>
+                        <w:t>Penguin</w:t>
+                      </w:r>
+                      <w:proofErr w:type="spellEnd"/>
+                      <w:r>
+                        <w:rPr>
+                          <w:rFonts w:ascii="Segoe UI Semilight" w:hAnsi="Segoe UI Semilight" w:cs="Segoe UI Semilight"/>
+                          <w:color w:val="FFFFFF" w:themeColor="background1"/>
+                          <w:sz w:val="20"/>
+                          <w:szCs w:val="20"/>
+                          <w14:textOutline w14:w="9525" w14:cap="flat" w14:cmpd="sng" w14:algn="ctr">
+                            <w14:noFill/>
+                            <w14:prstDash w14:val="solid"/>
+                            <w14:round/>
+                          </w14:textOutline>
+                        </w:rPr>
+                        <w:t xml:space="preserve"> </w:t>
+                      </w:r>
+                      <w:proofErr w:type="spellStart"/>
+                      <w:r>
+                        <w:rPr>
+                          <w:rFonts w:ascii="Segoe UI Semilight" w:hAnsi="Segoe UI Semilight" w:cs="Segoe UI Semilight"/>
+                          <w:color w:val="FFFFFF" w:themeColor="background1"/>
+                          <w:sz w:val="20"/>
+                          <w:szCs w:val="20"/>
+                          <w14:textOutline w14:w="9525" w14:cap="flat" w14:cmpd="sng" w14:algn="ctr">
+                            <w14:noFill/>
+                            <w14:prstDash w14:val="solid"/>
+                            <w14:round/>
+                          </w14:textOutline>
+                        </w:rPr>
+                        <w:t>Black&amp;White</w:t>
+                      </w:r>
+                      <w:proofErr w:type="spellEnd"/>
+                    </w:p>
+                    <w:p>
+                      <w:pPr>
+                        <w:pStyle w:val="Paragraphestandard"/>
+                        <w:spacing w:after="113" w:line="240" w:lineRule="auto"/>
+                        <w:rPr>
+                          <w:rFonts w:ascii="Segoe UI Semilight" w:hAnsi="Segoe UI Semilight" w:cs="Segoe UI Semilight"/>
+                          <w:color w:val="FFFFFF" w:themeColor="background1"/>
+                          <w:sz w:val="20"/>
+                          <w:szCs w:val="20"/>
+                          <w14:textOutline w14:w="9525" w14:cap="flat" w14:cmpd="sng" w14:algn="ctr">
+                            <w14:noFill/>
+                            <w14:prstDash w14:val="solid"/>
+                            <w14:round/>
+                          </w14:textOutline>
+                        </w:rPr>
+                      </w:pPr>
+                      <w:r>
+                        <w:rPr>
+                          <w:rFonts w:ascii="Segoe UI Semilight" w:hAnsi="Segoe UI Semilight" w:cs="Segoe UI Semilight"/>
+                          <w:color w:val="FFFFFF" w:themeColor="background1"/>
+                          <w:sz w:val="20"/>
+                          <w:szCs w:val="20"/>
+                          <w14:textOutline w14:w="9525" w14:cap="flat" w14:cmpd="sng" w14:algn="ctr">
+                            <w14:noFill/>
+                            <w14:prstDash w14:val="solid"/>
+                            <w14:round/>
+                          </w14:textOutline>
+                        </w:rPr>
+                        <w:t>Âge : Inconnu</w:t>
+                      </w:r>
+                    </w:p>
+                    <w:p>
+                      <w:pPr>
+                        <w:pStyle w:val="Paragraphestandard"/>
+                        <w:spacing w:after="113" w:line="240" w:lineRule="auto"/>
+                        <w:rPr>
+                          <w:rFonts w:ascii="Segoe UI Semilight" w:hAnsi="Segoe UI Semilight" w:cs="Segoe UI Semilight"/>
+                          <w:color w:val="FFFFFF" w:themeColor="background1"/>
+                          <w:sz w:val="20"/>
+                          <w:szCs w:val="20"/>
+                          <w14:textOutline w14:w="9525" w14:cap="flat" w14:cmpd="sng" w14:algn="ctr">
+                            <w14:noFill/>
+                            <w14:prstDash w14:val="solid"/>
+                            <w14:round/>
+                          </w14:textOutline>
+                        </w:rPr>
+                      </w:pPr>
+                      <w:r>
+                        <w:rPr>
+                          <w:rFonts w:ascii="Segoe UI Semilight" w:hAnsi="Segoe UI Semilight" w:cs="Segoe UI Semilight"/>
+                          <w:color w:val="FFFFFF" w:themeColor="background1"/>
+                          <w:sz w:val="20"/>
+                          <w:szCs w:val="20"/>
+                          <w14:textOutline w14:w="9525" w14:cap="flat" w14:cmpd="sng" w14:algn="ctr">
+                            <w14:noFill/>
+                            <w14:prstDash w14:val="solid"/>
+                            <w14:round/>
+                          </w14:textOutline>
+                        </w:rPr>
+                        <w:t>Localisation : Perdue</w:t>
+                      </w:r>
+                    </w:p>
+                    <w:p>
+                      <w:pPr>
+                        <w:pStyle w:val="Paragraphestandard"/>
+                        <w:spacing w:after="113" w:line="240" w:lineRule="auto"/>
+                        <w:rPr>
+                          <w:rFonts w:ascii="Segoe UI Semilight" w:hAnsi="Segoe UI Semilight" w:cs="Segoe UI Semilight"/>
+                          <w:color w:val="FFFFFF" w:themeColor="background1"/>
+                          <w:sz w:val="20"/>
+                          <w:szCs w:val="20"/>
+                          <w14:textOutline w14:w="9525" w14:cap="flat" w14:cmpd="sng" w14:algn="ctr">
+                            <w14:noFill/>
+                            <w14:prstDash w14:val="solid"/>
+                            <w14:round/>
+                          </w14:textOutline>
+                        </w:rPr>
+                      </w:pPr>
+                    </w:p>
+                  </w:txbxContent>
+                </v:textbox>
+                <w10:wrap type="through"/>
+              </v:shape>
+            </w:pict>
+          </mc:Fallback>
+        </mc:AlternateContent>
+      </w:r>
+      <w:r>
+        <w:rPr>
+          <w:noProof/>
+          <w:lang w:val="en-US" w:eastAsia="en-US"/>
         </w:rPr>
         <w:drawing>
-          <wp:anchor distT="0" distB="0" distL="114300" distR="114300" simplePos="0" relativeHeight="251829248" behindDoc="0" locked="0" layoutInCell="1" allowOverlap="1" wp14:anchorId="54B8C3C0" wp14:editId="4F3A8367">
+          <wp:anchor distT="0" distB="0" distL="114300" distR="114300" simplePos="0" relativeHeight="251829248" behindDoc="0" locked="0" layoutInCell="1" allowOverlap="1" wp14:anchorId="451A82A9" wp14:editId="2513745A">
             <wp:simplePos x="0" y="0"/>
             <wp:positionH relativeFrom="column">
               <wp:posOffset>-375920</wp:posOffset>
@@ -34,7 +449,7 @@
                     <pic:cNvPicPr/>
                   </pic:nvPicPr>
                   <pic:blipFill>
-                    <a:blip r:embed="rId9">
+                    <a:blip r:embed="rId10">
                       <a:extLst>
                         <a:ext uri="{28A0092B-C50C-407E-A947-70E740481C1C}">
                           <a14:useLocalDpi xmlns:a14="http://schemas.microsoft.com/office/drawing/2010/main" val="0"/>
@@ -69,12 +484,12 @@
       <w:r>
         <w:rPr>
           <w:noProof/>
-          <w:lang w:val="fr-CH" w:eastAsia="fr-CH"/>
+          <w:lang w:val="en-US" w:eastAsia="en-US"/>
         </w:rPr>
         <mc:AlternateContent>
           <mc:Choice Requires="wpg">
             <w:drawing>
-              <wp:anchor distT="0" distB="0" distL="114300" distR="114300" simplePos="0" relativeHeight="252306432" behindDoc="0" locked="0" layoutInCell="1" allowOverlap="1" wp14:anchorId="12B47D41" wp14:editId="3135DFB6">
+              <wp:anchor distT="0" distB="0" distL="114300" distR="114300" simplePos="0" relativeHeight="252306432" behindDoc="0" locked="0" layoutInCell="1" allowOverlap="1" wp14:anchorId="76635AD6" wp14:editId="5CA0C225">
                 <wp:simplePos x="0" y="0"/>
                 <wp:positionH relativeFrom="column">
                   <wp:posOffset>-819150</wp:posOffset>
@@ -159,7 +574,7 @@
                           </pic:cNvPicPr>
                         </pic:nvPicPr>
                         <pic:blipFill>
-                          <a:blip r:embed="rId10">
+                          <a:blip r:embed="rId11">
                             <a:extLst>
                               <a:ext uri="{28A0092B-C50C-407E-A947-70E740481C1C}">
                                 <a14:useLocalDpi xmlns:a14="http://schemas.microsoft.com/office/drawing/2010/main" val="0"/>
@@ -190,7 +605,7 @@
               </wp:anchor>
             </w:drawing>
           </mc:Choice>
-          <mc:Fallback>
+          <mc:Fallback xmlns:w15="http://schemas.microsoft.com/office/word/2012/wordml">
             <w:pict>
               <v:group w14:anchorId="538CCCF8" id="Grouper 51" o:spid="_x0000_s1026" style="position:absolute;margin-left:-64.5pt;margin-top:264.8pt;width:23.9pt;height:23.9pt;z-index:252306432" coordsize="303530,303530" o:gfxdata="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">
                 <v:oval id="Ellipse 48" o:spid="_x0000_s1027" style="position:absolute;width:303530;height:303530;visibility:visible;mso-wrap-style:square;v-text-anchor:middle" o:gfxdata="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" fillcolor="#00aeac" stroked="f"/>
@@ -214,7 +629,7 @@
                   <o:lock v:ext="edit" aspectratio="t"/>
                 </v:shapetype>
                 <v:shape id="Image 5" o:spid="_x0000_s1028" type="#_x0000_t75" style="position:absolute;left:56515;top:74993;width:200025;height:144018;visibility:visible;mso-wrap-style:square" o:gfxdata="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">
-                  <v:imagedata r:id="rId11" o:title=""/>
+                  <v:imagedata r:id="rId12" o:title=""/>
                   <v:path arrowok="t"/>
                 </v:shape>
                 <w10:wrap type="through"/>
@@ -226,12 +641,12 @@
       <w:r>
         <w:rPr>
           <w:noProof/>
-          <w:lang w:val="fr-CH" w:eastAsia="fr-CH"/>
+          <w:lang w:val="en-US" w:eastAsia="en-US"/>
         </w:rPr>
         <mc:AlternateContent>
           <mc:Choice Requires="wps">
             <w:drawing>
-              <wp:anchor distT="0" distB="0" distL="114300" distR="114300" simplePos="0" relativeHeight="251584512" behindDoc="0" locked="0" layoutInCell="1" allowOverlap="1" wp14:anchorId="7AD40C53" wp14:editId="33E9C9BC">
+              <wp:anchor distT="0" distB="0" distL="114300" distR="114300" simplePos="0" relativeHeight="251584512" behindDoc="0" locked="0" layoutInCell="1" allowOverlap="1" wp14:anchorId="1E44EFC4" wp14:editId="55AF0260">
                 <wp:simplePos x="0" y="0"/>
                 <wp:positionH relativeFrom="column">
                   <wp:posOffset>-509270</wp:posOffset>
@@ -263,7 +678,7 @@
                         <a:effectLst/>
                         <a:extLst>
                           <a:ext uri="{C572A759-6A51-4108-AA02-DFA0A04FC94B}">
-                            <ma14:wrappingTextBoxFlag xmlns:ma14="http://schemas.microsoft.com/office/mac/drawingml/2011/main" xmlns:w="http://schemas.openxmlformats.org/wordprocessingml/2006/main" xmlns:w10="urn:schemas-microsoft-com:office:word" xmlns:v="urn:schemas-microsoft-com:vml" xmlns:o="urn:schemas-microsoft-com:office:office" xmlns:mv="urn:schemas-microsoft-com:mac:vml" xmlns:mo="http://schemas.microsoft.com/office/mac/office/2008/main" xmlns=""/>
+                            <ma14:wrappingTextBoxFlag xmlns:ma14="http://schemas.microsoft.com/office/mac/drawingml/2011/main"/>
                           </a:ext>
                         </a:extLst>
                       </wps:spPr>
@@ -285,7 +700,7 @@
                         <w:txbxContent>
                           <w:p>
                             <w:pPr>
-                              <w:pStyle w:val="Textedebulles"/>
+                              <w:pStyle w:val="BalloonText"/>
                               <w:tabs>
                                 <w:tab w:val="left" w:pos="850"/>
                               </w:tabs>
@@ -346,7 +761,7 @@
                           </w:p>
                           <w:p>
                             <w:pPr>
-                              <w:pStyle w:val="Textedebulles"/>
+                              <w:pStyle w:val="BalloonText"/>
                               <w:tabs>
                                 <w:tab w:val="left" w:pos="850"/>
                               </w:tabs>
@@ -376,7 +791,7 @@
                           </w:p>
                           <w:p>
                             <w:pPr>
-                              <w:pStyle w:val="Textedebulles"/>
+                              <w:pStyle w:val="BalloonText"/>
                               <w:tabs>
                                 <w:tab w:val="left" w:pos="850"/>
                               </w:tabs>
@@ -485,7 +900,7 @@
               </wp:anchor>
             </w:drawing>
           </mc:Choice>
-          <mc:Fallback>
+          <mc:Fallback xmlns:w15="http://schemas.microsoft.com/office/word/2012/wordml">
             <w:pict>
               <v:shapetype w14:anchorId="7AD40C53" id="_x0000_t202" coordsize="21600,21600" o:spt="202" path="m,l,21600r21600,l21600,xe">
                 <v:stroke joinstyle="miter"/>
@@ -684,11 +1099,16 @@
           </mc:Fallback>
         </mc:AlternateContent>
       </w:r>
+      <w:bookmarkStart w:id="0" w:name="_GoBack"/>
       <w:r>
+        <w:rPr>
+          <w:noProof/>
+          <w:lang w:val="en-US" w:eastAsia="en-US"/>
+        </w:rPr>
         <mc:AlternateContent>
           <mc:Choice Requires="wpg">
             <w:drawing>
-              <wp:anchor distT="0" distB="0" distL="114300" distR="114300" simplePos="0" relativeHeight="252072960" behindDoc="0" locked="0" layoutInCell="1" allowOverlap="1" wp14:anchorId="2AECF542" wp14:editId="5F89B526">
+              <wp:anchor distT="0" distB="0" distL="114300" distR="114300" simplePos="0" relativeHeight="252072960" behindDoc="0" locked="0" layoutInCell="1" allowOverlap="1" wp14:anchorId="35FB045A" wp14:editId="79E2C49D">
                 <wp:simplePos x="0" y="0"/>
                 <wp:positionH relativeFrom="column">
                   <wp:posOffset>-426720</wp:posOffset>
@@ -832,7 +1252,7 @@
                           <a:effectLst/>
                           <a:extLst>
                             <a:ext uri="{C572A759-6A51-4108-AA02-DFA0A04FC94B}">
-                              <ma14:wrappingTextBoxFlag xmlns:ma14="http://schemas.microsoft.com/office/mac/drawingml/2011/main" xmlns:w="http://schemas.openxmlformats.org/wordprocessingml/2006/main" xmlns:w10="urn:schemas-microsoft-com:office:word" xmlns:v="urn:schemas-microsoft-com:vml" xmlns:o="urn:schemas-microsoft-com:office:office" xmlns:mv="urn:schemas-microsoft-com:mac:vml" xmlns:mo="http://schemas.microsoft.com/office/mac/office/2008/main" xmlns=""/>
+                              <ma14:wrappingTextBoxFlag xmlns:ma14="http://schemas.microsoft.com/office/mac/drawingml/2011/main"/>
                             </a:ext>
                           </a:extLst>
                         </wps:spPr>
@@ -854,7 +1274,7 @@
                           <w:txbxContent>
                             <w:p>
                               <w:pPr>
-                                <w:pStyle w:val="Textedebulles"/>
+                                <w:pStyle w:val="BalloonText"/>
                                 <w:jc w:val="center"/>
                                 <w:rPr>
                                   <w:rFonts w:ascii="Segoe UI Semilight" w:hAnsi="Segoe UI Semilight" w:cs="Segoe UI Semilight"/>
@@ -910,7 +1330,7 @@
               </wp:anchor>
             </w:drawing>
           </mc:Choice>
-          <mc:Fallback>
+          <mc:Fallback xmlns:w15="http://schemas.microsoft.com/office/word/2012/wordml">
             <w:pict>
               <v:group w14:anchorId="2AECF542" id="Grouper 19" o:spid="_x0000_s1027" style="position:absolute;margin-left:-33.6pt;margin-top:68.7pt;width:188.45pt;height:28.1pt;z-index:252072960;mso-width-relative:margin" coordsize="23933,3568" o:gfxdata="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">
                 <v:group id="Grouper 15" o:spid="_x0000_s1028" style="position:absolute;width:23933;height:3568" coordsize="23933,3568" o:gfxdata="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">
@@ -981,11 +1401,16 @@
           </mc:Fallback>
         </mc:AlternateContent>
       </w:r>
+      <w:bookmarkEnd w:id="0"/>
       <w:r>
+        <w:rPr>
+          <w:noProof/>
+          <w:lang w:val="en-US" w:eastAsia="en-US"/>
+        </w:rPr>
         <mc:AlternateContent>
           <mc:Choice Requires="wpg">
             <w:drawing>
-              <wp:anchor distT="0" distB="0" distL="114300" distR="114300" simplePos="0" relativeHeight="252296192" behindDoc="0" locked="0" layoutInCell="1" allowOverlap="1" wp14:anchorId="40F75A48" wp14:editId="6C4F5013">
+              <wp:anchor distT="0" distB="0" distL="114300" distR="114300" simplePos="0" relativeHeight="252296192" behindDoc="0" locked="0" layoutInCell="1" allowOverlap="1" wp14:anchorId="0B9DA5A9" wp14:editId="39E90A27">
                 <wp:simplePos x="0" y="0"/>
                 <wp:positionH relativeFrom="column">
                   <wp:posOffset>-819150</wp:posOffset>
@@ -1070,7 +1495,7 @@
                           </pic:cNvPicPr>
                         </pic:nvPicPr>
                         <pic:blipFill>
-                          <a:blip r:embed="rId12">
+                          <a:blip r:embed="rId13">
                             <a:extLst>
                               <a:ext uri="{28A0092B-C50C-407E-A947-70E740481C1C}">
                                 <a14:useLocalDpi xmlns:a14="http://schemas.microsoft.com/office/drawing/2010/main" val="0"/>
@@ -1104,12 +1529,12 @@
               </wp:anchor>
             </w:drawing>
           </mc:Choice>
-          <mc:Fallback>
+          <mc:Fallback xmlns:w15="http://schemas.microsoft.com/office/word/2012/wordml">
             <w:pict>
               <v:group w14:anchorId="39473E7A" id="Grouper 54" o:spid="_x0000_s1026" style="position:absolute;margin-left:-64.5pt;margin-top:67.5pt;width:23.9pt;height:23.9pt;z-index:252296192;mso-width-relative:margin" coordsize="303530,303530" o:gfxdata="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">
                 <v:oval id="Ellipse 41" o:spid="_x0000_s1027" style="position:absolute;width:303530;height:303530;visibility:visible;mso-wrap-style:square;v-text-anchor:middle" o:gfxdata="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" fillcolor="#00aeac" stroked="f"/>
                 <v:shape id="Image 2" o:spid="_x0000_s1028" type="#_x0000_t75" style="position:absolute;left:60621;top:73025;width:184828;height:162560;visibility:visible;mso-wrap-style:square" o:gfxdata="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">
-                  <v:imagedata r:id="rId13" o:title=""/>
+                  <v:imagedata r:id="rId14" o:title=""/>
                   <v:path arrowok="t"/>
                 </v:shape>
                 <w10:wrap type="through"/>
@@ -1121,12 +1546,12 @@
       <w:r>
         <w:rPr>
           <w:noProof/>
-          <w:lang w:val="fr-CH" w:eastAsia="fr-CH"/>
+          <w:lang w:val="en-US" w:eastAsia="en-US"/>
         </w:rPr>
         <mc:AlternateContent>
           <mc:Choice Requires="wpg">
             <w:drawing>
-              <wp:anchor distT="0" distB="0" distL="114300" distR="114300" simplePos="0" relativeHeight="251111424" behindDoc="0" locked="0" layoutInCell="1" allowOverlap="1" wp14:anchorId="39BFD387" wp14:editId="0F22A7CE">
+              <wp:anchor distT="0" distB="0" distL="114300" distR="114300" simplePos="0" relativeHeight="251111424" behindDoc="0" locked="0" layoutInCell="1" allowOverlap="1" wp14:anchorId="3C375821" wp14:editId="323CBB49">
                 <wp:simplePos x="0" y="0"/>
                 <wp:positionH relativeFrom="column">
                   <wp:posOffset>-422910</wp:posOffset>
@@ -1270,7 +1695,7 @@
                           <a:effectLst/>
                           <a:extLst>
                             <a:ext uri="{C572A759-6A51-4108-AA02-DFA0A04FC94B}">
-                              <ma14:wrappingTextBoxFlag xmlns:ma14="http://schemas.microsoft.com/office/mac/drawingml/2011/main" xmlns:w="http://schemas.openxmlformats.org/wordprocessingml/2006/main" xmlns:w10="urn:schemas-microsoft-com:office:word" xmlns:v="urn:schemas-microsoft-com:vml" xmlns:o="urn:schemas-microsoft-com:office:office" xmlns:mv="urn:schemas-microsoft-com:mac:vml" xmlns:mo="http://schemas.microsoft.com/office/mac/office/2008/main" xmlns=""/>
+                              <ma14:wrappingTextBoxFlag xmlns:ma14="http://schemas.microsoft.com/office/mac/drawingml/2011/main"/>
                             </a:ext>
                           </a:extLst>
                         </wps:spPr>
@@ -1292,7 +1717,7 @@
                           <w:txbxContent>
                             <w:p>
                               <w:pPr>
-                                <w:pStyle w:val="Textedebulles"/>
+                                <w:pStyle w:val="BalloonText"/>
                                 <w:spacing w:after="113"/>
                                 <w:jc w:val="center"/>
                                 <w:rPr>
@@ -1361,7 +1786,7 @@
               </wp:anchor>
             </w:drawing>
           </mc:Choice>
-          <mc:Fallback>
+          <mc:Fallback xmlns:w15="http://schemas.microsoft.com/office/word/2012/wordml">
             <w:pict>
               <v:group w14:anchorId="39BFD387" id="Grouper 20" o:spid="_x0000_s1032" style="position:absolute;margin-left:-33.3pt;margin-top:266.75pt;width:188.45pt;height:28.1pt;z-index:251111424" coordsize="23933,3568" o:gfxdata="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">
                 <v:group id="Grouper 21" o:spid="_x0000_s1033" style="position:absolute;width:23933;height:3568" coordsize="23933,3568" o:gfxdata="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">
@@ -1439,12 +1864,12 @@
       <w:r>
         <w:rPr>
           <w:noProof/>
-          <w:lang w:val="fr-CH" w:eastAsia="fr-CH"/>
+          <w:lang w:val="en-US" w:eastAsia="en-US"/>
         </w:rPr>
         <mc:AlternateContent>
           <mc:Choice Requires="wpg">
             <w:drawing>
-              <wp:anchor distT="0" distB="0" distL="114300" distR="114300" simplePos="0" relativeHeight="251216896" behindDoc="0" locked="0" layoutInCell="1" allowOverlap="1" wp14:anchorId="3F8C416F" wp14:editId="02B710A0">
+              <wp:anchor distT="0" distB="0" distL="114300" distR="114300" simplePos="0" relativeHeight="251216896" behindDoc="0" locked="0" layoutInCell="1" allowOverlap="1" wp14:anchorId="5EE9BC6E" wp14:editId="47EEAACB">
                 <wp:simplePos x="0" y="0"/>
                 <wp:positionH relativeFrom="column">
                   <wp:posOffset>-422910</wp:posOffset>
@@ -1588,7 +2013,7 @@
                           <a:effectLst/>
                           <a:extLst>
                             <a:ext uri="{C572A759-6A51-4108-AA02-DFA0A04FC94B}">
-                              <ma14:wrappingTextBoxFlag xmlns:ma14="http://schemas.microsoft.com/office/mac/drawingml/2011/main" xmlns:w="http://schemas.openxmlformats.org/wordprocessingml/2006/main" xmlns:w10="urn:schemas-microsoft-com:office:word" xmlns:v="urn:schemas-microsoft-com:vml" xmlns:o="urn:schemas-microsoft-com:office:office" xmlns:mv="urn:schemas-microsoft-com:mac:vml" xmlns:mo="http://schemas.microsoft.com/office/mac/office/2008/main" xmlns=""/>
+                              <ma14:wrappingTextBoxFlag xmlns:ma14="http://schemas.microsoft.com/office/mac/drawingml/2011/main"/>
                             </a:ext>
                           </a:extLst>
                         </wps:spPr>
@@ -1610,7 +2035,7 @@
                           <w:txbxContent>
                             <w:p>
                               <w:pPr>
-                                <w:pStyle w:val="Textedebulles"/>
+                                <w:pStyle w:val="BalloonText"/>
                                 <w:jc w:val="center"/>
                                 <w:rPr>
                                   <w:rFonts w:ascii="Segoe UI Semilight" w:hAnsi="Segoe UI Semilight" w:cs="Segoe UI Semilight"/>
@@ -1663,7 +2088,7 @@
               </wp:anchor>
             </w:drawing>
           </mc:Choice>
-          <mc:Fallback>
+          <mc:Fallback xmlns:w15="http://schemas.microsoft.com/office/word/2012/wordml">
             <w:pict>
               <v:group w14:anchorId="3F8C416F" id="Grouper 25" o:spid="_x0000_s1037" style="position:absolute;margin-left:-33.3pt;margin-top:418.75pt;width:188.45pt;height:28.1pt;z-index:251216896" coordsize="23933,3568" o:gfxdata="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">
                 <v:group id="Grouper 26" o:spid="_x0000_s1038" style="position:absolute;width:23933;height:3568" coordsize="23933,3568" o:gfxdata="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">
@@ -1725,12 +2150,12 @@
       <w:r>
         <w:rPr>
           <w:noProof/>
-          <w:lang w:val="fr-CH" w:eastAsia="fr-CH"/>
+          <w:lang w:val="en-US" w:eastAsia="en-US"/>
         </w:rPr>
         <mc:AlternateContent>
           <mc:Choice Requires="wpg">
             <w:drawing>
-              <wp:anchor distT="0" distB="0" distL="114300" distR="114300" simplePos="0" relativeHeight="251800576" behindDoc="0" locked="0" layoutInCell="1" allowOverlap="1" wp14:anchorId="440580AC" wp14:editId="22262952">
+              <wp:anchor distT="0" distB="0" distL="114300" distR="114300" simplePos="0" relativeHeight="251800576" behindDoc="0" locked="0" layoutInCell="1" allowOverlap="1" wp14:anchorId="2A1AF7A1" wp14:editId="679A92B5">
                 <wp:simplePos x="0" y="0"/>
                 <wp:positionH relativeFrom="column">
                   <wp:posOffset>-813435</wp:posOffset>
@@ -1815,7 +2240,7 @@
                           </pic:cNvPicPr>
                         </pic:nvPicPr>
                         <pic:blipFill>
-                          <a:blip r:embed="rId14">
+                          <a:blip r:embed="rId15">
                             <a:extLst>
                               <a:ext uri="{28A0092B-C50C-407E-A947-70E740481C1C}">
                                 <a14:useLocalDpi xmlns:a14="http://schemas.microsoft.com/office/drawing/2010/main" val="0"/>
@@ -1846,12 +2271,12 @@
               </wp:anchor>
             </w:drawing>
           </mc:Choice>
-          <mc:Fallback>
+          <mc:Fallback xmlns:w15="http://schemas.microsoft.com/office/word/2012/wordml">
             <w:pict>
               <v:group w14:anchorId="4124875A" id="Grouper 52" o:spid="_x0000_s1026" style="position:absolute;margin-left:-64.05pt;margin-top:417.7pt;width:23.9pt;height:23.9pt;z-index:251800576" coordsize="303530,303530" o:gfxdata="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">
                 <v:oval id="Ellipse 45" o:spid="_x0000_s1027" style="position:absolute;width:303530;height:303530;visibility:visible;mso-wrap-style:square;v-text-anchor:middle" o:gfxdata="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" fillcolor="#00aeac" stroked="f"/>
                 <v:shape id="Image 4" o:spid="_x0000_s1028" type="#_x0000_t75" style="position:absolute;left:88265;top:50165;width:130175;height:209550;visibility:visible;mso-wrap-style:square" o:gfxdata="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">
-                  <v:imagedata r:id="rId15" o:title=""/>
+                  <v:imagedata r:id="rId16" o:title=""/>
                   <v:path arrowok="t"/>
                 </v:shape>
                 <w10:wrap type="through"/>
@@ -1863,12 +2288,12 @@
       <w:r>
         <w:rPr>
           <w:noProof/>
-          <w:lang w:val="fr-CH" w:eastAsia="fr-CH"/>
+          <w:lang w:val="en-US" w:eastAsia="en-US"/>
         </w:rPr>
         <mc:AlternateContent>
           <mc:Choice Requires="wps">
             <w:drawing>
-              <wp:anchor distT="0" distB="0" distL="114300" distR="114300" simplePos="0" relativeHeight="251325440" behindDoc="0" locked="0" layoutInCell="1" allowOverlap="1" wp14:anchorId="2D0BE94F" wp14:editId="3D025038">
+              <wp:anchor distT="0" distB="0" distL="114300" distR="114300" simplePos="0" relativeHeight="251325440" behindDoc="0" locked="0" layoutInCell="1" allowOverlap="1" wp14:anchorId="2FFB24F0" wp14:editId="50C4D657">
                 <wp:simplePos x="0" y="0"/>
                 <wp:positionH relativeFrom="column">
                   <wp:posOffset>-516255</wp:posOffset>
@@ -1900,7 +2325,7 @@
                         <a:effectLst/>
                         <a:extLst>
                           <a:ext uri="{C572A759-6A51-4108-AA02-DFA0A04FC94B}">
-                            <ma14:wrappingTextBoxFlag xmlns:ma14="http://schemas.microsoft.com/office/mac/drawingml/2011/main" xmlns:w="http://schemas.openxmlformats.org/wordprocessingml/2006/main" xmlns:w10="urn:schemas-microsoft-com:office:word" xmlns:v="urn:schemas-microsoft-com:vml" xmlns:o="urn:schemas-microsoft-com:office:office" xmlns:mv="urn:schemas-microsoft-com:mac:vml" xmlns:mo="http://schemas.microsoft.com/office/mac/office/2008/main" xmlns=""/>
+                            <ma14:wrappingTextBoxFlag xmlns:ma14="http://schemas.microsoft.com/office/mac/drawingml/2011/main"/>
                           </a:ext>
                         </a:extLst>
                       </wps:spPr>
@@ -2367,7 +2792,7 @@
               </wp:anchor>
             </w:drawing>
           </mc:Choice>
-          <mc:Fallback>
+          <mc:Fallback xmlns:w15="http://schemas.microsoft.com/office/word/2012/wordml">
             <w:pict>
               <v:shape w14:anchorId="2D0BE94F" id="Zone de texte 35" o:spid="_x0000_s1042" type="#_x0000_t202" style="position:absolute;margin-left:-40.65pt;margin-top:100.9pt;width:382.5pt;height:151.5pt;z-index:251325440;visibility:visible;mso-wrap-style:square;mso-width-percent:0;mso-wrap-distance-left:9pt;mso-wrap-distance-top:0;mso-wrap-distance-right:9pt;mso-wrap-distance-bottom:0;mso-position-horizontal:absolute;mso-position-horizontal-relative:text;mso-position-vertical:absolute;mso-position-vertical-relative:text;mso-width-percent:0;mso-width-relative:margin;v-text-anchor:top" o:gfxdata="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" filled="f" stroked="f">
                 <v:textbox>
@@ -2813,12 +3238,12 @@
       <w:r>
         <w:rPr>
           <w:noProof/>
-          <w:lang w:val="fr-CH" w:eastAsia="fr-CH"/>
+          <w:lang w:val="en-US" w:eastAsia="en-US"/>
         </w:rPr>
         <mc:AlternateContent>
           <mc:Choice Requires="wps">
             <w:drawing>
-              <wp:anchor distT="0" distB="0" distL="114300" distR="114300" simplePos="0" relativeHeight="251462656" behindDoc="0" locked="0" layoutInCell="1" allowOverlap="1" wp14:anchorId="1CCC49FD" wp14:editId="643F39FD">
+              <wp:anchor distT="0" distB="0" distL="114300" distR="114300" simplePos="0" relativeHeight="251462656" behindDoc="0" locked="0" layoutInCell="1" allowOverlap="1" wp14:anchorId="2A5FA890" wp14:editId="32D277CD">
                 <wp:simplePos x="0" y="0"/>
                 <wp:positionH relativeFrom="column">
                   <wp:posOffset>-516255</wp:posOffset>
@@ -2850,7 +3275,7 @@
                         <a:effectLst/>
                         <a:extLst>
                           <a:ext uri="{C572A759-6A51-4108-AA02-DFA0A04FC94B}">
-                            <ma14:wrappingTextBoxFlag xmlns:ma14="http://schemas.microsoft.com/office/mac/drawingml/2011/main" xmlns:w="http://schemas.openxmlformats.org/wordprocessingml/2006/main" xmlns:w10="urn:schemas-microsoft-com:office:word" xmlns:v="urn:schemas-microsoft-com:vml" xmlns:o="urn:schemas-microsoft-com:office:office" xmlns:mv="urn:schemas-microsoft-com:mac:vml" xmlns:mo="http://schemas.microsoft.com/office/mac/office/2008/main" xmlns=""/>
+                            <ma14:wrappingTextBoxFlag xmlns:ma14="http://schemas.microsoft.com/office/mac/drawingml/2011/main"/>
                           </a:ext>
                         </a:extLst>
                       </wps:spPr>
@@ -3044,7 +3469,7 @@
                           </w:p>
                           <w:p>
                             <w:pPr>
-                              <w:pStyle w:val="Textedebulles"/>
+                              <w:pStyle w:val="BalloonText"/>
                               <w:tabs>
                                 <w:tab w:val="left" w:pos="850"/>
                               </w:tabs>
@@ -3258,7 +3683,7 @@
               </wp:anchor>
             </w:drawing>
           </mc:Choice>
-          <mc:Fallback>
+          <mc:Fallback xmlns:w15="http://schemas.microsoft.com/office/word/2012/wordml">
             <w:pict>
               <v:shape w14:anchorId="1CCC49FD" id="Zone de texte 36" o:spid="_x0000_s1043" type="#_x0000_t202" style="position:absolute;margin-left:-40.65pt;margin-top:302.65pt;width:382.5pt;height:94.3pt;z-index:251462656;visibility:visible;mso-wrap-style:square;mso-width-percent:0;mso-height-percent:0;mso-wrap-distance-left:9pt;mso-wrap-distance-top:0;mso-wrap-distance-right:9pt;mso-wrap-distance-bottom:0;mso-position-horizontal:absolute;mso-position-horizontal-relative:text;mso-position-vertical:absolute;mso-position-vertical-relative:text;mso-width-percent:0;mso-height-percent:0;mso-width-relative:margin;mso-height-relative:margin;v-text-anchor:top" o:gfxdata="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" filled="f" stroked="f">
                 <v:textbox>
@@ -3642,12 +4067,12 @@
       <w:r>
         <w:rPr>
           <w:noProof/>
-          <w:lang w:val="fr-CH" w:eastAsia="fr-CH"/>
+          <w:lang w:val="en-US" w:eastAsia="en-US"/>
         </w:rPr>
         <mc:AlternateContent>
           <mc:Choice Requires="wps">
             <w:drawing>
-              <wp:anchor distT="0" distB="0" distL="114300" distR="114300" simplePos="0" relativeHeight="251475968" behindDoc="0" locked="0" layoutInCell="1" allowOverlap="1" wp14:anchorId="68A078E6" wp14:editId="6F4AEF29">
+              <wp:anchor distT="0" distB="0" distL="114300" distR="114300" simplePos="0" relativeHeight="251475968" behindDoc="0" locked="0" layoutInCell="1" allowOverlap="1" wp14:anchorId="4F4AC4FE" wp14:editId="02743618">
                 <wp:simplePos x="0" y="0"/>
                 <wp:positionH relativeFrom="column">
                   <wp:posOffset>1274445</wp:posOffset>
@@ -3679,7 +4104,7 @@
                         <a:effectLst/>
                         <a:extLst>
                           <a:ext uri="{C572A759-6A51-4108-AA02-DFA0A04FC94B}">
-                            <ma14:wrappingTextBoxFlag xmlns:ma14="http://schemas.microsoft.com/office/mac/drawingml/2011/main" xmlns:w="http://schemas.openxmlformats.org/wordprocessingml/2006/main" xmlns:w10="urn:schemas-microsoft-com:office:word" xmlns:v="urn:schemas-microsoft-com:vml" xmlns:o="urn:schemas-microsoft-com:office:office" xmlns:mv="urn:schemas-microsoft-com:mac:vml" xmlns:mo="http://schemas.microsoft.com/office/mac/office/2008/main" xmlns=""/>
+                            <ma14:wrappingTextBoxFlag xmlns:ma14="http://schemas.microsoft.com/office/mac/drawingml/2011/main"/>
                           </a:ext>
                         </a:extLst>
                       </wps:spPr>
@@ -3701,7 +4126,7 @@
                         <w:txbxContent>
                           <w:p>
                             <w:pPr>
-                              <w:pStyle w:val="Textedebulles"/>
+                              <w:pStyle w:val="BalloonText"/>
                               <w:rPr>
                                 <w:rFonts w:ascii="Segoe UI Semilight" w:hAnsi="Segoe UI Semilight" w:cs="Segoe UI Semilight"/>
                                 <w:color w:val="00AEAC"/>
@@ -3759,7 +4184,7 @@
               </wp:anchor>
             </w:drawing>
           </mc:Choice>
-          <mc:Fallback>
+          <mc:Fallback xmlns:w15="http://schemas.microsoft.com/office/word/2012/wordml">
             <w:pict>
               <v:shape w14:anchorId="68A078E6" id="Zone de texte 6" o:spid="_x0000_s1044" type="#_x0000_t202" style="position:absolute;margin-left:100.35pt;margin-top:-53.3pt;width:168.25pt;height:23.7pt;z-index:251475968;visibility:visible;mso-wrap-style:square;mso-width-percent:0;mso-height-percent:0;mso-wrap-distance-left:9pt;mso-wrap-distance-top:0;mso-wrap-distance-right:9pt;mso-wrap-distance-bottom:0;mso-position-horizontal:absolute;mso-position-horizontal-relative:text;mso-position-vertical:absolute;mso-position-vertical-relative:text;mso-width-percent:0;mso-height-percent:0;mso-width-relative:margin;mso-height-relative:margin;v-text-anchor:middle" o:gfxdata="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" filled="f" stroked="f">
                 <v:textbox>
@@ -3815,12 +4240,12 @@
       <w:r>
         <w:rPr>
           <w:noProof/>
-          <w:lang w:val="fr-CH" w:eastAsia="fr-CH"/>
+          <w:lang w:val="en-US" w:eastAsia="en-US"/>
         </w:rPr>
         <mc:AlternateContent>
           <mc:Choice Requires="wpg">
             <w:drawing>
-              <wp:anchor distT="0" distB="0" distL="114300" distR="114300" simplePos="0" relativeHeight="251340800" behindDoc="0" locked="0" layoutInCell="1" allowOverlap="1" wp14:anchorId="28C5EF68" wp14:editId="4C7E37D5">
+              <wp:anchor distT="0" distB="0" distL="114300" distR="114300" simplePos="0" relativeHeight="251340800" behindDoc="0" locked="0" layoutInCell="1" allowOverlap="1" wp14:anchorId="3F4BE6D3" wp14:editId="5DE2F7A8">
                 <wp:simplePos x="0" y="0"/>
                 <wp:positionH relativeFrom="column">
                   <wp:posOffset>1156335</wp:posOffset>
@@ -3941,7 +4366,7 @@
               </wp:anchor>
             </w:drawing>
           </mc:Choice>
-          <mc:Fallback>
+          <mc:Fallback xmlns:w15="http://schemas.microsoft.com/office/word/2012/wordml">
             <w:pict>
               <v:group w14:anchorId="2D2A3815" id="Grouper 10" o:spid="_x0000_s1026" style="position:absolute;margin-left:91.05pt;margin-top:-52.85pt;width:188.45pt;height:28.1pt;z-index:251340800" coordsize="23933,3568" o:gfxdata="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">
                 <v:rect id="Rectangle 7" o:spid="_x0000_s1027" style="position:absolute;width:23933;height:2901;visibility:visible;mso-wrap-style:square;v-text-anchor:middle" o:gfxdata="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" fillcolor="white [3212]" stroked="f"/>
@@ -3955,12 +4380,12 @@
       <w:r>
         <w:rPr>
           <w:noProof/>
-          <w:lang w:val="fr-CH" w:eastAsia="fr-CH"/>
+          <w:lang w:val="en-US" w:eastAsia="en-US"/>
         </w:rPr>
         <mc:AlternateContent>
           <mc:Choice Requires="wps">
             <w:drawing>
-              <wp:anchor distT="0" distB="0" distL="114300" distR="114300" simplePos="0" relativeHeight="251695104" behindDoc="1" locked="0" layoutInCell="1" allowOverlap="1" wp14:anchorId="47A6E6D5" wp14:editId="68F24EB8">
+              <wp:anchor distT="0" distB="0" distL="114300" distR="114300" simplePos="0" relativeHeight="251695104" behindDoc="1" locked="0" layoutInCell="1" allowOverlap="1" wp14:anchorId="6743D20D" wp14:editId="2FDE3DC0">
                 <wp:simplePos x="0" y="0"/>
                 <wp:positionH relativeFrom="column">
                   <wp:posOffset>-908051</wp:posOffset>
@@ -4024,340 +4449,19 @@
           </mc:Choice>
           <mc:Fallback>
             <w:pict>
-              <v:rect w14:anchorId="7695DB25" id="Rectangle 55" o:spid="_x0000_s1026" style="position:absolute;margin-left:-71.5pt;margin-top:-70.65pt;width:595.55pt;height:123.25pt;z-index:-251621376;visibility:visible;mso-wrap-style:square;mso-width-percent:0;mso-wrap-distance-left:9pt;mso-wrap-distance-top:0;mso-wrap-distance-right:9pt;mso-wrap-distance-bottom:0;mso-position-horizontal:absolute;mso-position-horizontal-relative:text;mso-position-vertical:absolute;mso-position-vertical-relative:text;mso-width-percent:0;mso-width-relative:margin;v-text-anchor:middle" o:gfxdata="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" fillcolor="#00aeac" stroked="f"/>
-            </w:pict>
-          </mc:Fallback>
-        </mc:AlternateContent>
-      </w:r>
-      <w:r>
-        <w:rPr>
-          <w:noProof/>
-          <w:lang w:val="fr-CH" w:eastAsia="fr-CH"/>
-        </w:rPr>
-        <mc:AlternateContent>
-          <mc:Choice Requires="wps">
-            <w:drawing>
-              <wp:anchor distT="0" distB="0" distL="114300" distR="114300" simplePos="0" relativeHeight="251811840" behindDoc="0" locked="0" layoutInCell="1" allowOverlap="1" wp14:anchorId="32C2E4C7" wp14:editId="79CF6A66">
-                <wp:simplePos x="0" y="0"/>
-                <wp:positionH relativeFrom="column">
-                  <wp:posOffset>1094105</wp:posOffset>
-                </wp:positionH>
-                <wp:positionV relativeFrom="paragraph">
-                  <wp:posOffset>-279400</wp:posOffset>
-                </wp:positionV>
-                <wp:extent cx="2004695" cy="1028700"/>
-                <wp:effectExtent l="0" t="0" r="0" b="12700"/>
-                <wp:wrapThrough wrapText="bothSides">
-                  <wp:wrapPolygon edited="0">
-                    <wp:start x="274" y="0"/>
-                    <wp:lineTo x="274" y="21333"/>
-                    <wp:lineTo x="21073" y="21333"/>
-                    <wp:lineTo x="21073" y="0"/>
-                    <wp:lineTo x="274" y="0"/>
-                  </wp:wrapPolygon>
-                </wp:wrapThrough>
-                <wp:docPr id="1" name="Zone de texte 1"/>
-                <wp:cNvGraphicFramePr/>
-                <a:graphic xmlns:a="http://schemas.openxmlformats.org/drawingml/2006/main">
-                  <a:graphicData uri="http://schemas.microsoft.com/office/word/2010/wordprocessingShape">
-                    <wps:wsp>
-                      <wps:cNvSpPr txBox="1"/>
-                      <wps:spPr>
-                        <a:xfrm>
-                          <a:off x="0" y="0"/>
-                          <a:ext cx="2004695" cy="1028700"/>
-                        </a:xfrm>
-                        <a:prstGeom prst="rect">
-                          <a:avLst/>
-                        </a:prstGeom>
-                        <a:noFill/>
-                        <a:ln>
-                          <a:noFill/>
-                        </a:ln>
-                        <a:effectLst/>
-                        <a:extLst>
-                          <a:ext uri="{C572A759-6A51-4108-AA02-DFA0A04FC94B}">
-                            <ma14:wrappingTextBoxFlag xmlns:ma14="http://schemas.microsoft.com/office/mac/drawingml/2011/main" xmlns:w="http://schemas.openxmlformats.org/wordprocessingml/2006/main" xmlns:w10="urn:schemas-microsoft-com:office:word" xmlns:v="urn:schemas-microsoft-com:vml" xmlns:o="urn:schemas-microsoft-com:office:office" xmlns:mv="urn:schemas-microsoft-com:mac:vml" xmlns:mo="http://schemas.microsoft.com/office/mac/office/2008/main" xmlns=""/>
-                          </a:ext>
-                        </a:extLst>
-                      </wps:spPr>
-                      <wps:style>
-                        <a:lnRef idx="0">
-                          <a:schemeClr val="accent1"/>
-                        </a:lnRef>
-                        <a:fillRef idx="0">
-                          <a:schemeClr val="accent1"/>
-                        </a:fillRef>
-                        <a:effectRef idx="0">
-                          <a:schemeClr val="accent1"/>
-                        </a:effectRef>
-                        <a:fontRef idx="minor">
-                          <a:schemeClr val="dk1"/>
-                        </a:fontRef>
-                      </wps:style>
-                      <wps:txbx>
-                        <w:txbxContent>
-                          <w:p>
-                            <w:pPr>
-                              <w:pStyle w:val="Paragraphestandard"/>
-                              <w:spacing w:after="113" w:line="240" w:lineRule="auto"/>
-                              <w:rPr>
-                                <w:rFonts w:ascii="Segoe UI Semilight" w:hAnsi="Segoe UI Semilight" w:cs="Segoe UI Semilight"/>
-                                <w:color w:val="FFFFFF" w:themeColor="background1"/>
-                                <w:sz w:val="20"/>
-                                <w:szCs w:val="20"/>
-                                <w14:textOutline w14:w="9525" w14:cap="flat" w14:cmpd="sng" w14:algn="ctr">
-                                  <w14:noFill/>
-                                  <w14:prstDash w14:val="solid"/>
-                                  <w14:round/>
-                                </w14:textOutline>
-                              </w:rPr>
-                            </w:pPr>
-                            <w:r>
-                              <w:rPr>
-                                <w:rFonts w:ascii="Segoe UI Semilight" w:hAnsi="Segoe UI Semilight" w:cs="Segoe UI Semilight"/>
-                                <w:color w:val="FFFFFF" w:themeColor="background1"/>
-                                <w:sz w:val="20"/>
-                                <w:szCs w:val="20"/>
-                                <w14:textOutline w14:w="9525" w14:cap="flat" w14:cmpd="sng" w14:algn="ctr">
-                                  <w14:noFill/>
-                                  <w14:prstDash w14:val="solid"/>
-                                  <w14:round/>
-                                </w14:textOutline>
-                              </w:rPr>
-                              <w:t>Nom de code : Super Penguin</w:t>
-                            </w:r>
-                          </w:p>
-                          <w:p>
-                            <w:pPr>
-                              <w:pStyle w:val="Paragraphestandard"/>
-                              <w:spacing w:after="113" w:line="240" w:lineRule="auto"/>
-                              <w:rPr>
-                                <w:rFonts w:ascii="Segoe UI Semilight" w:hAnsi="Segoe UI Semilight" w:cs="Segoe UI Semilight"/>
-                                <w:color w:val="FFFFFF" w:themeColor="background1"/>
-                                <w:sz w:val="20"/>
-                                <w:szCs w:val="20"/>
-                                <w14:textOutline w14:w="9525" w14:cap="flat" w14:cmpd="sng" w14:algn="ctr">
-                                  <w14:noFill/>
-                                  <w14:prstDash w14:val="solid"/>
-                                  <w14:round/>
-                                </w14:textOutline>
-                              </w:rPr>
-                            </w:pPr>
-                            <w:r>
-                              <w:rPr>
-                                <w:rFonts w:ascii="Segoe UI Semilight" w:hAnsi="Segoe UI Semilight" w:cs="Segoe UI Semilight"/>
-                                <w:color w:val="FFFFFF" w:themeColor="background1"/>
-                                <w:sz w:val="20"/>
-                                <w:szCs w:val="20"/>
-                                <w14:textOutline w14:w="9525" w14:cap="flat" w14:cmpd="sng" w14:algn="ctr">
-                                  <w14:noFill/>
-                                  <w14:prstDash w14:val="solid"/>
-                                  <w14:round/>
-                                </w14:textOutline>
-                              </w:rPr>
-                              <w:t>Âge : Inconnu</w:t>
-                            </w:r>
-                          </w:p>
-                          <w:p>
-                            <w:pPr>
-                              <w:pStyle w:val="Paragraphestandard"/>
-                              <w:spacing w:after="113" w:line="240" w:lineRule="auto"/>
-                              <w:rPr>
-                                <w:rFonts w:ascii="Segoe UI Semilight" w:hAnsi="Segoe UI Semilight" w:cs="Segoe UI Semilight"/>
-                                <w:color w:val="FFFFFF" w:themeColor="background1"/>
-                                <w:sz w:val="20"/>
-                                <w:szCs w:val="20"/>
-                                <w14:textOutline w14:w="9525" w14:cap="flat" w14:cmpd="sng" w14:algn="ctr">
-                                  <w14:noFill/>
-                                  <w14:prstDash w14:val="solid"/>
-                                  <w14:round/>
-                                </w14:textOutline>
-                              </w:rPr>
-                            </w:pPr>
-                            <w:r>
-                              <w:rPr>
-                                <w:rFonts w:ascii="Segoe UI Semilight" w:hAnsi="Segoe UI Semilight" w:cs="Segoe UI Semilight"/>
-                                <w:color w:val="FFFFFF" w:themeColor="background1"/>
-                                <w:sz w:val="20"/>
-                                <w:szCs w:val="20"/>
-                                <w14:textOutline w14:w="9525" w14:cap="flat" w14:cmpd="sng" w14:algn="ctr">
-                                  <w14:noFill/>
-                                  <w14:prstDash w14:val="solid"/>
-                                  <w14:round/>
-                                </w14:textOutline>
-                              </w:rPr>
-                              <w:t>Localisation : Perdue</w:t>
-                            </w:r>
-                          </w:p>
-                          <w:p>
-                            <w:pPr>
-                              <w:pStyle w:val="Paragraphestandard"/>
-                              <w:spacing w:after="113" w:line="240" w:lineRule="auto"/>
-                              <w:rPr>
-                                <w:rFonts w:ascii="Segoe UI Semilight" w:hAnsi="Segoe UI Semilight" w:cs="Segoe UI Semilight"/>
-                                <w:color w:val="FFFFFF" w:themeColor="background1"/>
-                                <w:sz w:val="20"/>
-                                <w:szCs w:val="20"/>
-                                <w14:textOutline w14:w="9525" w14:cap="flat" w14:cmpd="sng" w14:algn="ctr">
-                                  <w14:noFill/>
-                                  <w14:prstDash w14:val="solid"/>
-                                  <w14:round/>
-                                </w14:textOutline>
-                              </w:rPr>
-                            </w:pPr>
-                          </w:p>
-                        </w:txbxContent>
-                      </wps:txbx>
-                      <wps:bodyPr rot="0" spcFirstLastPara="0" vertOverflow="overflow" horzOverflow="overflow" vert="horz" wrap="square" lIns="91440" tIns="45720" rIns="91440" bIns="45720" numCol="1" spcCol="0" rtlCol="0" fromWordArt="0" anchor="t" anchorCtr="0" forceAA="0" compatLnSpc="1">
-                        <a:prstTxWarp prst="textNoShape">
-                          <a:avLst/>
-                        </a:prstTxWarp>
-                        <a:noAutofit/>
-                      </wps:bodyPr>
-                    </wps:wsp>
-                  </a:graphicData>
-                </a:graphic>
-                <wp14:sizeRelH relativeFrom="margin">
-                  <wp14:pctWidth>0</wp14:pctWidth>
-                </wp14:sizeRelH>
-                <wp14:sizeRelV relativeFrom="margin">
-                  <wp14:pctHeight>0</wp14:pctHeight>
-                </wp14:sizeRelV>
-              </wp:anchor>
-            </w:drawing>
-          </mc:Choice>
-          <mc:Fallback>
-            <w:pict>
-              <v:shape w14:anchorId="32C2E4C7" id="Zone de texte 1" o:spid="_x0000_s1045" type="#_x0000_t202" style="position:absolute;margin-left:86.15pt;margin-top:-22pt;width:157.85pt;height:81pt;z-index:251811840;visibility:visible;mso-wrap-style:square;mso-width-percent:0;mso-height-percent:0;mso-wrap-distance-left:9pt;mso-wrap-distance-top:0;mso-wrap-distance-right:9pt;mso-wrap-distance-bottom:0;mso-position-horizontal:absolute;mso-position-horizontal-relative:text;mso-position-vertical:absolute;mso-position-vertical-relative:text;mso-width-percent:0;mso-height-percent:0;mso-width-relative:margin;mso-height-relative:margin;v-text-anchor:top" o:gfxdata="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" filled="f" stroked="f">
-                <v:textbox>
-                  <w:txbxContent>
-                    <w:p>
-                      <w:pPr>
-                        <w:pStyle w:val="Paragraphestandard"/>
-                        <w:spacing w:after="113" w:line="240" w:lineRule="auto"/>
-                        <w:rPr>
-                          <w:rFonts w:ascii="Segoe UI Semilight" w:hAnsi="Segoe UI Semilight" w:cs="Segoe UI Semilight"/>
-                          <w:color w:val="FFFFFF" w:themeColor="background1"/>
-                          <w:sz w:val="20"/>
-                          <w:szCs w:val="20"/>
-                          <w14:textOutline w14:w="9525" w14:cap="flat" w14:cmpd="sng" w14:algn="ctr">
-                            <w14:noFill/>
-                            <w14:prstDash w14:val="solid"/>
-                            <w14:round/>
-                          </w14:textOutline>
-                        </w:rPr>
-                      </w:pPr>
-                      <w:r>
-                        <w:rPr>
-                          <w:rFonts w:ascii="Segoe UI Semilight" w:hAnsi="Segoe UI Semilight" w:cs="Segoe UI Semilight"/>
-                          <w:color w:val="FFFFFF" w:themeColor="background1"/>
-                          <w:sz w:val="20"/>
-                          <w:szCs w:val="20"/>
-                          <w14:textOutline w14:w="9525" w14:cap="flat" w14:cmpd="sng" w14:algn="ctr">
-                            <w14:noFill/>
-                            <w14:prstDash w14:val="solid"/>
-                            <w14:round/>
-                          </w14:textOutline>
-                        </w:rPr>
-                        <w:t>Nom de code : Super Penguin</w:t>
-                      </w:r>
-                    </w:p>
-                    <w:p>
-                      <w:pPr>
-                        <w:pStyle w:val="Paragraphestandard"/>
-                        <w:spacing w:after="113" w:line="240" w:lineRule="auto"/>
-                        <w:rPr>
-                          <w:rFonts w:ascii="Segoe UI Semilight" w:hAnsi="Segoe UI Semilight" w:cs="Segoe UI Semilight"/>
-                          <w:color w:val="FFFFFF" w:themeColor="background1"/>
-                          <w:sz w:val="20"/>
-                          <w:szCs w:val="20"/>
-                          <w14:textOutline w14:w="9525" w14:cap="flat" w14:cmpd="sng" w14:algn="ctr">
-                            <w14:noFill/>
-                            <w14:prstDash w14:val="solid"/>
-                            <w14:round/>
-                          </w14:textOutline>
-                        </w:rPr>
-                      </w:pPr>
-                      <w:r>
-                        <w:rPr>
-                          <w:rFonts w:ascii="Segoe UI Semilight" w:hAnsi="Segoe UI Semilight" w:cs="Segoe UI Semilight"/>
-                          <w:color w:val="FFFFFF" w:themeColor="background1"/>
-                          <w:sz w:val="20"/>
-                          <w:szCs w:val="20"/>
-                          <w14:textOutline w14:w="9525" w14:cap="flat" w14:cmpd="sng" w14:algn="ctr">
-                            <w14:noFill/>
-                            <w14:prstDash w14:val="solid"/>
-                            <w14:round/>
-                          </w14:textOutline>
-                        </w:rPr>
-                        <w:t>Âge : Inconnu</w:t>
-                      </w:r>
-                    </w:p>
-                    <w:p>
-                      <w:pPr>
-                        <w:pStyle w:val="Paragraphestandard"/>
-                        <w:spacing w:after="113" w:line="240" w:lineRule="auto"/>
-                        <w:rPr>
-                          <w:rFonts w:ascii="Segoe UI Semilight" w:hAnsi="Segoe UI Semilight" w:cs="Segoe UI Semilight"/>
-                          <w:color w:val="FFFFFF" w:themeColor="background1"/>
-                          <w:sz w:val="20"/>
-                          <w:szCs w:val="20"/>
-                          <w14:textOutline w14:w="9525" w14:cap="flat" w14:cmpd="sng" w14:algn="ctr">
-                            <w14:noFill/>
-                            <w14:prstDash w14:val="solid"/>
-                            <w14:round/>
-                          </w14:textOutline>
-                        </w:rPr>
-                      </w:pPr>
-                      <w:r>
-                        <w:rPr>
-                          <w:rFonts w:ascii="Segoe UI Semilight" w:hAnsi="Segoe UI Semilight" w:cs="Segoe UI Semilight"/>
-                          <w:color w:val="FFFFFF" w:themeColor="background1"/>
-                          <w:sz w:val="20"/>
-                          <w:szCs w:val="20"/>
-                          <w14:textOutline w14:w="9525" w14:cap="flat" w14:cmpd="sng" w14:algn="ctr">
-                            <w14:noFill/>
-                            <w14:prstDash w14:val="solid"/>
-                            <w14:round/>
-                          </w14:textOutline>
-                        </w:rPr>
-                        <w:t>Localisation : Perdue</w:t>
-                      </w:r>
-                    </w:p>
-                    <w:p>
-                      <w:pPr>
-                        <w:pStyle w:val="Paragraphestandard"/>
-                        <w:spacing w:after="113" w:line="240" w:lineRule="auto"/>
-                        <w:rPr>
-                          <w:rFonts w:ascii="Segoe UI Semilight" w:hAnsi="Segoe UI Semilight" w:cs="Segoe UI Semilight"/>
-                          <w:color w:val="FFFFFF" w:themeColor="background1"/>
-                          <w:sz w:val="20"/>
-                          <w:szCs w:val="20"/>
-                          <w14:textOutline w14:w="9525" w14:cap="flat" w14:cmpd="sng" w14:algn="ctr">
-                            <w14:noFill/>
-                            <w14:prstDash w14:val="solid"/>
-                            <w14:round/>
-                          </w14:textOutline>
-                        </w:rPr>
-                      </w:pPr>
-                    </w:p>
-                  </w:txbxContent>
-                </v:textbox>
-                <w10:wrap type="through"/>
-              </v:shape>
+              <v:rect id="Rectangle 55" o:spid="_x0000_s1026" style="position:absolute;margin-left:-71.45pt;margin-top:-70.6pt;width:595.55pt;height:123.25pt;z-index:-251621376;visibility:visible;mso-wrap-style:square;mso-width-percent:0;mso-wrap-distance-left:9pt;mso-wrap-distance-top:0;mso-wrap-distance-right:9pt;mso-wrap-distance-bottom:0;mso-position-horizontal:absolute;mso-position-horizontal-relative:text;mso-position-vertical:absolute;mso-position-vertical-relative:text;mso-width-percent:0;mso-width-relative:margin;v-text-anchor:middle" o:gfxdata="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" fillcolor="#00aeac" stroked="f"/>
             </w:pict>
           </mc:Fallback>
         </mc:AlternateContent>
       </w:r>
     </w:p>
     <w:sectPr>
-      <w:headerReference w:type="even" r:id="rId16"/>
-      <w:headerReference w:type="default" r:id="rId17"/>
-      <w:footerReference w:type="even" r:id="rId18"/>
-      <w:footerReference w:type="default" r:id="rId19"/>
-      <w:headerReference w:type="first" r:id="rId20"/>
-      <w:footerReference w:type="first" r:id="rId21"/>
+      <w:headerReference w:type="even" r:id="rId17"/>
+      <w:headerReference w:type="default" r:id="rId18"/>
+      <w:footerReference w:type="even" r:id="rId19"/>
+      <w:footerReference w:type="default" r:id="rId20"/>
+      <w:headerReference w:type="first" r:id="rId21"/>
+      <w:footerReference w:type="first" r:id="rId22"/>
       <w:pgSz w:w="8391" w:h="11907" w:code="11"/>
       <w:pgMar w:top="1417" w:right="1417" w:bottom="1417" w:left="1417" w:header="708" w:footer="708" w:gutter="0"/>
       <w:cols w:space="708"/>
@@ -4368,7 +4472,7 @@
 </file>
 
 <file path=word/endnotes.xml><?xml version="1.0" encoding="utf-8"?>
-<w:endnotes xmlns:wpc="http://schemas.microsoft.com/office/word/2010/wordprocessingCanvas" xmlns:mc="http://schemas.openxmlformats.org/markup-compatibility/2006" xmlns:o="urn:schemas-microsoft-com:office:office" xmlns:r="http://schemas.openxmlformats.org/officeDocument/2006/relationships" xmlns:m="http://schemas.openxmlformats.org/officeDocument/2006/math" xmlns:v="urn:schemas-microsoft-com:vml" xmlns:wp14="http://schemas.microsoft.com/office/word/2010/wordprocessingDrawing" xmlns:wp="http://schemas.openxmlformats.org/drawingml/2006/wordprocessingDrawing" xmlns:w10="urn:schemas-microsoft-com:office:word" xmlns:w="http://schemas.openxmlformats.org/wordprocessingml/2006/main" xmlns:w14="http://schemas.microsoft.com/office/word/2010/wordml" xmlns:w15="http://schemas.microsoft.com/office/word/2012/wordml" xmlns:wpg="http://schemas.microsoft.com/office/word/2010/wordprocessingGroup" xmlns:wpi="http://schemas.microsoft.com/office/word/2010/wordprocessingInk" xmlns:wne="http://schemas.microsoft.com/office/word/2006/wordml" xmlns:wps="http://schemas.microsoft.com/office/word/2010/wordprocessingShape" mc:Ignorable="w14 w15 wp14">
+<w:endnotes xmlns:wpc="http://schemas.microsoft.com/office/word/2010/wordprocessingCanvas" xmlns:mo="http://schemas.microsoft.com/office/mac/office/2008/main" xmlns:mc="http://schemas.openxmlformats.org/markup-compatibility/2006" xmlns:mv="urn:schemas-microsoft-com:mac:vml" xmlns:o="urn:schemas-microsoft-com:office:office" xmlns:r="http://schemas.openxmlformats.org/officeDocument/2006/relationships" xmlns:m="http://schemas.openxmlformats.org/officeDocument/2006/math" xmlns:v="urn:schemas-microsoft-com:vml" xmlns:wp14="http://schemas.microsoft.com/office/word/2010/wordprocessingDrawing" xmlns:wp="http://schemas.openxmlformats.org/drawingml/2006/wordprocessingDrawing" xmlns:w10="urn:schemas-microsoft-com:office:word" xmlns:w="http://schemas.openxmlformats.org/wordprocessingml/2006/main" xmlns:w14="http://schemas.microsoft.com/office/word/2010/wordml" xmlns:wpg="http://schemas.microsoft.com/office/word/2010/wordprocessingGroup" xmlns:wpi="http://schemas.microsoft.com/office/word/2010/wordprocessingInk" xmlns:wne="http://schemas.microsoft.com/office/word/2006/wordml" xmlns:wps="http://schemas.microsoft.com/office/word/2010/wordprocessingShape" mc:Ignorable="w14 wp14">
   <w:endnote w:type="separator" w:id="-1">
     <w:p>
       <w:r>
@@ -4387,37 +4491,37 @@
 </file>
 
 <file path=word/footer1.xml><?xml version="1.0" encoding="utf-8"?>
-<w:ftr xmlns:wpc="http://schemas.microsoft.com/office/word/2010/wordprocessingCanvas" xmlns:mc="http://schemas.openxmlformats.org/markup-compatibility/2006" xmlns:o="urn:schemas-microsoft-com:office:office" xmlns:r="http://schemas.openxmlformats.org/officeDocument/2006/relationships" xmlns:m="http://schemas.openxmlformats.org/officeDocument/2006/math" xmlns:v="urn:schemas-microsoft-com:vml" xmlns:wp14="http://schemas.microsoft.com/office/word/2010/wordprocessingDrawing" xmlns:wp="http://schemas.openxmlformats.org/drawingml/2006/wordprocessingDrawing" xmlns:w10="urn:schemas-microsoft-com:office:word" xmlns:w="http://schemas.openxmlformats.org/wordprocessingml/2006/main" xmlns:w14="http://schemas.microsoft.com/office/word/2010/wordml" xmlns:w15="http://schemas.microsoft.com/office/word/2012/wordml" xmlns:wpg="http://schemas.microsoft.com/office/word/2010/wordprocessingGroup" xmlns:wpi="http://schemas.microsoft.com/office/word/2010/wordprocessingInk" xmlns:wne="http://schemas.microsoft.com/office/word/2006/wordml" xmlns:wps="http://schemas.microsoft.com/office/word/2010/wordprocessingShape" mc:Ignorable="w14 w15 wp14">
+<w:ftr xmlns:wpc="http://schemas.microsoft.com/office/word/2010/wordprocessingCanvas" xmlns:mo="http://schemas.microsoft.com/office/mac/office/2008/main" xmlns:mc="http://schemas.openxmlformats.org/markup-compatibility/2006" xmlns:mv="urn:schemas-microsoft-com:mac:vml" xmlns:o="urn:schemas-microsoft-com:office:office" xmlns:r="http://schemas.openxmlformats.org/officeDocument/2006/relationships" xmlns:m="http://schemas.openxmlformats.org/officeDocument/2006/math" xmlns:v="urn:schemas-microsoft-com:vml" xmlns:wp14="http://schemas.microsoft.com/office/word/2010/wordprocessingDrawing" xmlns:wp="http://schemas.openxmlformats.org/drawingml/2006/wordprocessingDrawing" xmlns:w10="urn:schemas-microsoft-com:office:word" xmlns:w="http://schemas.openxmlformats.org/wordprocessingml/2006/main" xmlns:w14="http://schemas.microsoft.com/office/word/2010/wordml" xmlns:wpg="http://schemas.microsoft.com/office/word/2010/wordprocessingGroup" xmlns:wpi="http://schemas.microsoft.com/office/word/2010/wordprocessingInk" xmlns:wne="http://schemas.microsoft.com/office/word/2006/wordml" xmlns:wps="http://schemas.microsoft.com/office/word/2010/wordprocessingShape" mc:Ignorable="w14 wp14">
   <w:p>
     <w:pPr>
-      <w:pStyle w:val="Pieddepage"/>
+      <w:pStyle w:val="Footer"/>
     </w:pPr>
   </w:p>
 </w:ftr>
 </file>
 
 <file path=word/footer2.xml><?xml version="1.0" encoding="utf-8"?>
-<w:ftr xmlns:wpc="http://schemas.microsoft.com/office/word/2010/wordprocessingCanvas" xmlns:mc="http://schemas.openxmlformats.org/markup-compatibility/2006" xmlns:o="urn:schemas-microsoft-com:office:office" xmlns:r="http://schemas.openxmlformats.org/officeDocument/2006/relationships" xmlns:m="http://schemas.openxmlformats.org/officeDocument/2006/math" xmlns:v="urn:schemas-microsoft-com:vml" xmlns:wp14="http://schemas.microsoft.com/office/word/2010/wordprocessingDrawing" xmlns:wp="http://schemas.openxmlformats.org/drawingml/2006/wordprocessingDrawing" xmlns:w10="urn:schemas-microsoft-com:office:word" xmlns:w="http://schemas.openxmlformats.org/wordprocessingml/2006/main" xmlns:w14="http://schemas.microsoft.com/office/word/2010/wordml" xmlns:w15="http://schemas.microsoft.com/office/word/2012/wordml" xmlns:wpg="http://schemas.microsoft.com/office/word/2010/wordprocessingGroup" xmlns:wpi="http://schemas.microsoft.com/office/word/2010/wordprocessingInk" xmlns:wne="http://schemas.microsoft.com/office/word/2006/wordml" xmlns:wps="http://schemas.microsoft.com/office/word/2010/wordprocessingShape" mc:Ignorable="w14 w15 wp14">
+<w:ftr xmlns:wpc="http://schemas.microsoft.com/office/word/2010/wordprocessingCanvas" xmlns:mo="http://schemas.microsoft.com/office/mac/office/2008/main" xmlns:mc="http://schemas.openxmlformats.org/markup-compatibility/2006" xmlns:mv="urn:schemas-microsoft-com:mac:vml" xmlns:o="urn:schemas-microsoft-com:office:office" xmlns:r="http://schemas.openxmlformats.org/officeDocument/2006/relationships" xmlns:m="http://schemas.openxmlformats.org/officeDocument/2006/math" xmlns:v="urn:schemas-microsoft-com:vml" xmlns:wp14="http://schemas.microsoft.com/office/word/2010/wordprocessingDrawing" xmlns:wp="http://schemas.openxmlformats.org/drawingml/2006/wordprocessingDrawing" xmlns:w10="urn:schemas-microsoft-com:office:word" xmlns:w="http://schemas.openxmlformats.org/wordprocessingml/2006/main" xmlns:w14="http://schemas.microsoft.com/office/word/2010/wordml" xmlns:wpg="http://schemas.microsoft.com/office/word/2010/wordprocessingGroup" xmlns:wpi="http://schemas.microsoft.com/office/word/2010/wordprocessingInk" xmlns:wne="http://schemas.microsoft.com/office/word/2006/wordml" xmlns:wps="http://schemas.microsoft.com/office/word/2010/wordprocessingShape" mc:Ignorable="w14 wp14">
   <w:p>
     <w:pPr>
-      <w:pStyle w:val="Pieddepage"/>
+      <w:pStyle w:val="Footer"/>
     </w:pPr>
   </w:p>
 </w:ftr>
 </file>
 
 <file path=word/footer3.xml><?xml version="1.0" encoding="utf-8"?>
-<w:ftr xmlns:wpc="http://schemas.microsoft.com/office/word/2010/wordprocessingCanvas" xmlns:mc="http://schemas.openxmlformats.org/markup-compatibility/2006" xmlns:o="urn:schemas-microsoft-com:office:office" xmlns:r="http://schemas.openxmlformats.org/officeDocument/2006/relationships" xmlns:m="http://schemas.openxmlformats.org/officeDocument/2006/math" xmlns:v="urn:schemas-microsoft-com:vml" xmlns:wp14="http://schemas.microsoft.com/office/word/2010/wordprocessingDrawing" xmlns:wp="http://schemas.openxmlformats.org/drawingml/2006/wordprocessingDrawing" xmlns:w10="urn:schemas-microsoft-com:office:word" xmlns:w="http://schemas.openxmlformats.org/wordprocessingml/2006/main" xmlns:w14="http://schemas.microsoft.com/office/word/2010/wordml" xmlns:w15="http://schemas.microsoft.com/office/word/2012/wordml" xmlns:wpg="http://schemas.microsoft.com/office/word/2010/wordprocessingGroup" xmlns:wpi="http://schemas.microsoft.com/office/word/2010/wordprocessingInk" xmlns:wne="http://schemas.microsoft.com/office/word/2006/wordml" xmlns:wps="http://schemas.microsoft.com/office/word/2010/wordprocessingShape" mc:Ignorable="w14 w15 wp14">
+<w:ftr xmlns:wpc="http://schemas.microsoft.com/office/word/2010/wordprocessingCanvas" xmlns:mo="http://schemas.microsoft.com/office/mac/office/2008/main" xmlns:mc="http://schemas.openxmlformats.org/markup-compatibility/2006" xmlns:mv="urn:schemas-microsoft-com:mac:vml" xmlns:o="urn:schemas-microsoft-com:office:office" xmlns:r="http://schemas.openxmlformats.org/officeDocument/2006/relationships" xmlns:m="http://schemas.openxmlformats.org/officeDocument/2006/math" xmlns:v="urn:schemas-microsoft-com:vml" xmlns:wp14="http://schemas.microsoft.com/office/word/2010/wordprocessingDrawing" xmlns:wp="http://schemas.openxmlformats.org/drawingml/2006/wordprocessingDrawing" xmlns:w10="urn:schemas-microsoft-com:office:word" xmlns:w="http://schemas.openxmlformats.org/wordprocessingml/2006/main" xmlns:w14="http://schemas.microsoft.com/office/word/2010/wordml" xmlns:wpg="http://schemas.microsoft.com/office/word/2010/wordprocessingGroup" xmlns:wpi="http://schemas.microsoft.com/office/word/2010/wordprocessingInk" xmlns:wne="http://schemas.microsoft.com/office/word/2006/wordml" xmlns:wps="http://schemas.microsoft.com/office/word/2010/wordprocessingShape" mc:Ignorable="w14 wp14">
   <w:p>
     <w:pPr>
-      <w:pStyle w:val="Pieddepage"/>
+      <w:pStyle w:val="Footer"/>
     </w:pPr>
   </w:p>
 </w:ftr>
 </file>
 
 <file path=word/footnotes.xml><?xml version="1.0" encoding="utf-8"?>
-<w:footnotes xmlns:wpc="http://schemas.microsoft.com/office/word/2010/wordprocessingCanvas" xmlns:mc="http://schemas.openxmlformats.org/markup-compatibility/2006" xmlns:o="urn:schemas-microsoft-com:office:office" xmlns:r="http://schemas.openxmlformats.org/officeDocument/2006/relationships" xmlns:m="http://schemas.openxmlformats.org/officeDocument/2006/math" xmlns:v="urn:schemas-microsoft-com:vml" xmlns:wp14="http://schemas.microsoft.com/office/word/2010/wordprocessingDrawing" xmlns:wp="http://schemas.openxmlformats.org/drawingml/2006/wordprocessingDrawing" xmlns:w10="urn:schemas-microsoft-com:office:word" xmlns:w="http://schemas.openxmlformats.org/wordprocessingml/2006/main" xmlns:w14="http://schemas.microsoft.com/office/word/2010/wordml" xmlns:w15="http://schemas.microsoft.com/office/word/2012/wordml" xmlns:wpg="http://schemas.microsoft.com/office/word/2010/wordprocessingGroup" xmlns:wpi="http://schemas.microsoft.com/office/word/2010/wordprocessingInk" xmlns:wne="http://schemas.microsoft.com/office/word/2006/wordml" xmlns:wps="http://schemas.microsoft.com/office/word/2010/wordprocessingShape" mc:Ignorable="w14 w15 wp14">
+<w:footnotes xmlns:wpc="http://schemas.microsoft.com/office/word/2010/wordprocessingCanvas" xmlns:mo="http://schemas.microsoft.com/office/mac/office/2008/main" xmlns:mc="http://schemas.openxmlformats.org/markup-compatibility/2006" xmlns:mv="urn:schemas-microsoft-com:mac:vml" xmlns:o="urn:schemas-microsoft-com:office:office" xmlns:r="http://schemas.openxmlformats.org/officeDocument/2006/relationships" xmlns:m="http://schemas.openxmlformats.org/officeDocument/2006/math" xmlns:v="urn:schemas-microsoft-com:vml" xmlns:wp14="http://schemas.microsoft.com/office/word/2010/wordprocessingDrawing" xmlns:wp="http://schemas.openxmlformats.org/drawingml/2006/wordprocessingDrawing" xmlns:w10="urn:schemas-microsoft-com:office:word" xmlns:w="http://schemas.openxmlformats.org/wordprocessingml/2006/main" xmlns:w14="http://schemas.microsoft.com/office/word/2010/wordml" xmlns:wpg="http://schemas.microsoft.com/office/word/2010/wordprocessingGroup" xmlns:wpi="http://schemas.microsoft.com/office/word/2010/wordprocessingInk" xmlns:wne="http://schemas.microsoft.com/office/word/2006/wordml" xmlns:wps="http://schemas.microsoft.com/office/word/2010/wordprocessingShape" mc:Ignorable="w14 wp14">
   <w:footnote w:type="separator" w:id="-1">
     <w:p>
       <w:r>
@@ -4436,37 +4540,37 @@
 </file>
 
 <file path=word/header1.xml><?xml version="1.0" encoding="utf-8"?>
-<w:hdr xmlns:wpc="http://schemas.microsoft.com/office/word/2010/wordprocessingCanvas" xmlns:mc="http://schemas.openxmlformats.org/markup-compatibility/2006" xmlns:o="urn:schemas-microsoft-com:office:office" xmlns:r="http://schemas.openxmlformats.org/officeDocument/2006/relationships" xmlns:m="http://schemas.openxmlformats.org/officeDocument/2006/math" xmlns:v="urn:schemas-microsoft-com:vml" xmlns:wp14="http://schemas.microsoft.com/office/word/2010/wordprocessingDrawing" xmlns:wp="http://schemas.openxmlformats.org/drawingml/2006/wordprocessingDrawing" xmlns:w10="urn:schemas-microsoft-com:office:word" xmlns:w="http://schemas.openxmlformats.org/wordprocessingml/2006/main" xmlns:w14="http://schemas.microsoft.com/office/word/2010/wordml" xmlns:w15="http://schemas.microsoft.com/office/word/2012/wordml" xmlns:wpg="http://schemas.microsoft.com/office/word/2010/wordprocessingGroup" xmlns:wpi="http://schemas.microsoft.com/office/word/2010/wordprocessingInk" xmlns:wne="http://schemas.microsoft.com/office/word/2006/wordml" xmlns:wps="http://schemas.microsoft.com/office/word/2010/wordprocessingShape" mc:Ignorable="w14 w15 wp14">
+<w:hdr xmlns:wpc="http://schemas.microsoft.com/office/word/2010/wordprocessingCanvas" xmlns:mo="http://schemas.microsoft.com/office/mac/office/2008/main" xmlns:mc="http://schemas.openxmlformats.org/markup-compatibility/2006" xmlns:mv="urn:schemas-microsoft-com:mac:vml" xmlns:o="urn:schemas-microsoft-com:office:office" xmlns:r="http://schemas.openxmlformats.org/officeDocument/2006/relationships" xmlns:m="http://schemas.openxmlformats.org/officeDocument/2006/math" xmlns:v="urn:schemas-microsoft-com:vml" xmlns:wp14="http://schemas.microsoft.com/office/word/2010/wordprocessingDrawing" xmlns:wp="http://schemas.openxmlformats.org/drawingml/2006/wordprocessingDrawing" xmlns:w10="urn:schemas-microsoft-com:office:word" xmlns:w="http://schemas.openxmlformats.org/wordprocessingml/2006/main" xmlns:w14="http://schemas.microsoft.com/office/word/2010/wordml" xmlns:wpg="http://schemas.microsoft.com/office/word/2010/wordprocessingGroup" xmlns:wpi="http://schemas.microsoft.com/office/word/2010/wordprocessingInk" xmlns:wne="http://schemas.microsoft.com/office/word/2006/wordml" xmlns:wps="http://schemas.microsoft.com/office/word/2010/wordprocessingShape" mc:Ignorable="w14 wp14">
   <w:p>
     <w:pPr>
-      <w:pStyle w:val="En-tte"/>
+      <w:pStyle w:val="Header"/>
     </w:pPr>
   </w:p>
 </w:hdr>
 </file>
 
 <file path=word/header2.xml><?xml version="1.0" encoding="utf-8"?>
-<w:hdr xmlns:wpc="http://schemas.microsoft.com/office/word/2010/wordprocessingCanvas" xmlns:mc="http://schemas.openxmlformats.org/markup-compatibility/2006" xmlns:o="urn:schemas-microsoft-com:office:office" xmlns:r="http://schemas.openxmlformats.org/officeDocument/2006/relationships" xmlns:m="http://schemas.openxmlformats.org/officeDocument/2006/math" xmlns:v="urn:schemas-microsoft-com:vml" xmlns:wp14="http://schemas.microsoft.com/office/word/2010/wordprocessingDrawing" xmlns:wp="http://schemas.openxmlformats.org/drawingml/2006/wordprocessingDrawing" xmlns:w10="urn:schemas-microsoft-com:office:word" xmlns:w="http://schemas.openxmlformats.org/wordprocessingml/2006/main" xmlns:w14="http://schemas.microsoft.com/office/word/2010/wordml" xmlns:w15="http://schemas.microsoft.com/office/word/2012/wordml" xmlns:wpg="http://schemas.microsoft.com/office/word/2010/wordprocessingGroup" xmlns:wpi="http://schemas.microsoft.com/office/word/2010/wordprocessingInk" xmlns:wne="http://schemas.microsoft.com/office/word/2006/wordml" xmlns:wps="http://schemas.microsoft.com/office/word/2010/wordprocessingShape" mc:Ignorable="w14 w15 wp14">
+<w:hdr xmlns:wpc="http://schemas.microsoft.com/office/word/2010/wordprocessingCanvas" xmlns:mo="http://schemas.microsoft.com/office/mac/office/2008/main" xmlns:mc="http://schemas.openxmlformats.org/markup-compatibility/2006" xmlns:mv="urn:schemas-microsoft-com:mac:vml" xmlns:o="urn:schemas-microsoft-com:office:office" xmlns:r="http://schemas.openxmlformats.org/officeDocument/2006/relationships" xmlns:m="http://schemas.openxmlformats.org/officeDocument/2006/math" xmlns:v="urn:schemas-microsoft-com:vml" xmlns:wp14="http://schemas.microsoft.com/office/word/2010/wordprocessingDrawing" xmlns:wp="http://schemas.openxmlformats.org/drawingml/2006/wordprocessingDrawing" xmlns:w10="urn:schemas-microsoft-com:office:word" xmlns:w="http://schemas.openxmlformats.org/wordprocessingml/2006/main" xmlns:w14="http://schemas.microsoft.com/office/word/2010/wordml" xmlns:wpg="http://schemas.microsoft.com/office/word/2010/wordprocessingGroup" xmlns:wpi="http://schemas.microsoft.com/office/word/2010/wordprocessingInk" xmlns:wne="http://schemas.microsoft.com/office/word/2006/wordml" xmlns:wps="http://schemas.microsoft.com/office/word/2010/wordprocessingShape" mc:Ignorable="w14 wp14">
   <w:p>
     <w:pPr>
-      <w:pStyle w:val="En-tte"/>
+      <w:pStyle w:val="Header"/>
     </w:pPr>
   </w:p>
 </w:hdr>
 </file>
 
 <file path=word/header3.xml><?xml version="1.0" encoding="utf-8"?>
-<w:hdr xmlns:wpc="http://schemas.microsoft.com/office/word/2010/wordprocessingCanvas" xmlns:mc="http://schemas.openxmlformats.org/markup-compatibility/2006" xmlns:o="urn:schemas-microsoft-com:office:office" xmlns:r="http://schemas.openxmlformats.org/officeDocument/2006/relationships" xmlns:m="http://schemas.openxmlformats.org/officeDocument/2006/math" xmlns:v="urn:schemas-microsoft-com:vml" xmlns:wp14="http://schemas.microsoft.com/office/word/2010/wordprocessingDrawing" xmlns:wp="http://schemas.openxmlformats.org/drawingml/2006/wordprocessingDrawing" xmlns:w10="urn:schemas-microsoft-com:office:word" xmlns:w="http://schemas.openxmlformats.org/wordprocessingml/2006/main" xmlns:w14="http://schemas.microsoft.com/office/word/2010/wordml" xmlns:w15="http://schemas.microsoft.com/office/word/2012/wordml" xmlns:wpg="http://schemas.microsoft.com/office/word/2010/wordprocessingGroup" xmlns:wpi="http://schemas.microsoft.com/office/word/2010/wordprocessingInk" xmlns:wne="http://schemas.microsoft.com/office/word/2006/wordml" xmlns:wps="http://schemas.microsoft.com/office/word/2010/wordprocessingShape" mc:Ignorable="w14 w15 wp14">
+<w:hdr xmlns:wpc="http://schemas.microsoft.com/office/word/2010/wordprocessingCanvas" xmlns:mo="http://schemas.microsoft.com/office/mac/office/2008/main" xmlns:mc="http://schemas.openxmlformats.org/markup-compatibility/2006" xmlns:mv="urn:schemas-microsoft-com:mac:vml" xmlns:o="urn:schemas-microsoft-com:office:office" xmlns:r="http://schemas.openxmlformats.org/officeDocument/2006/relationships" xmlns:m="http://schemas.openxmlformats.org/officeDocument/2006/math" xmlns:v="urn:schemas-microsoft-com:vml" xmlns:wp14="http://schemas.microsoft.com/office/word/2010/wordprocessingDrawing" xmlns:wp="http://schemas.openxmlformats.org/drawingml/2006/wordprocessingDrawing" xmlns:w10="urn:schemas-microsoft-com:office:word" xmlns:w="http://schemas.openxmlformats.org/wordprocessingml/2006/main" xmlns:w14="http://schemas.microsoft.com/office/word/2010/wordml" xmlns:wpg="http://schemas.microsoft.com/office/word/2010/wordprocessingGroup" xmlns:wpi="http://schemas.microsoft.com/office/word/2010/wordprocessingInk" xmlns:wne="http://schemas.microsoft.com/office/word/2006/wordml" xmlns:wps="http://schemas.microsoft.com/office/word/2010/wordprocessingShape" mc:Ignorable="w14 wp14">
   <w:p>
     <w:pPr>
-      <w:pStyle w:val="En-tte"/>
+      <w:pStyle w:val="Header"/>
     </w:pPr>
   </w:p>
 </w:hdr>
 </file>
 
 <file path=word/numbering.xml><?xml version="1.0" encoding="utf-8"?>
-<w:numbering xmlns:wpc="http://schemas.microsoft.com/office/word/2010/wordprocessingCanvas" xmlns:mc="http://schemas.openxmlformats.org/markup-compatibility/2006" xmlns:o="urn:schemas-microsoft-com:office:office" xmlns:r="http://schemas.openxmlformats.org/officeDocument/2006/relationships" xmlns:m="http://schemas.openxmlformats.org/officeDocument/2006/math" xmlns:v="urn:schemas-microsoft-com:vml" xmlns:wp14="http://schemas.microsoft.com/office/word/2010/wordprocessingDrawing" xmlns:wp="http://schemas.openxmlformats.org/drawingml/2006/wordprocessingDrawing" xmlns:w10="urn:schemas-microsoft-com:office:word" xmlns:w="http://schemas.openxmlformats.org/wordprocessingml/2006/main" xmlns:w14="http://schemas.microsoft.com/office/word/2010/wordml" xmlns:w15="http://schemas.microsoft.com/office/word/2012/wordml" xmlns:wpg="http://schemas.microsoft.com/office/word/2010/wordprocessingGroup" xmlns:wpi="http://schemas.microsoft.com/office/word/2010/wordprocessingInk" xmlns:wne="http://schemas.microsoft.com/office/word/2006/wordml" xmlns:wps="http://schemas.microsoft.com/office/word/2010/wordprocessingShape" mc:Ignorable="w14 w15 wp14">
+<w:numbering xmlns:wpc="http://schemas.microsoft.com/office/word/2010/wordprocessingCanvas" xmlns:mo="http://schemas.microsoft.com/office/mac/office/2008/main" xmlns:mc="http://schemas.openxmlformats.org/markup-compatibility/2006" xmlns:mv="urn:schemas-microsoft-com:mac:vml" xmlns:o="urn:schemas-microsoft-com:office:office" xmlns:r="http://schemas.openxmlformats.org/officeDocument/2006/relationships" xmlns:m="http://schemas.openxmlformats.org/officeDocument/2006/math" xmlns:v="urn:schemas-microsoft-com:vml" xmlns:wp14="http://schemas.microsoft.com/office/word/2010/wordprocessingDrawing" xmlns:wp="http://schemas.openxmlformats.org/drawingml/2006/wordprocessingDrawing" xmlns:w10="urn:schemas-microsoft-com:office:word" xmlns:w="http://schemas.openxmlformats.org/wordprocessingml/2006/main" xmlns:w14="http://schemas.microsoft.com/office/word/2010/wordml" xmlns:wpg="http://schemas.microsoft.com/office/word/2010/wordprocessingGroup" xmlns:wpi="http://schemas.microsoft.com/office/word/2010/wordprocessingInk" xmlns:wne="http://schemas.microsoft.com/office/word/2006/wordml" xmlns:wps="http://schemas.microsoft.com/office/word/2010/wordprocessingShape" mc:Ignorable="w14 wp14">
   <w:abstractNum w:abstractNumId="0">
     <w:nsid w:val="046F4721"/>
     <w:multiLevelType w:val="hybridMultilevel"/>
@@ -8425,7 +8529,7 @@
 </file>
 
 <file path=word/styles.xml><?xml version="1.0" encoding="utf-8"?>
-<w:styles xmlns:mc="http://schemas.openxmlformats.org/markup-compatibility/2006" xmlns:r="http://schemas.openxmlformats.org/officeDocument/2006/relationships" xmlns:w="http://schemas.openxmlformats.org/wordprocessingml/2006/main" xmlns:w14="http://schemas.microsoft.com/office/word/2010/wordml" xmlns:w15="http://schemas.microsoft.com/office/word/2012/wordml" mc:Ignorable="w14 w15">
+<w:styles xmlns:mc="http://schemas.openxmlformats.org/markup-compatibility/2006" xmlns:r="http://schemas.openxmlformats.org/officeDocument/2006/relationships" xmlns:w="http://schemas.openxmlformats.org/wordprocessingml/2006/main" xmlns:w14="http://schemas.microsoft.com/office/word/2010/wordml" mc:Ignorable="w14">
   <w:docDefaults>
     <w:rPrDefault>
       <w:rPr>
@@ -8437,381 +8541,165 @@
     </w:rPrDefault>
     <w:pPrDefault/>
   </w:docDefaults>
-  <w:latentStyles w:defLockedState="0" w:defUIPriority="99" w:defSemiHidden="0" w:defUnhideWhenUsed="0" w:defQFormat="0" w:count="371">
-    <w:lsdException w:name="Normal" w:uiPriority="0" w:qFormat="1"/>
-    <w:lsdException w:name="heading 1" w:uiPriority="9" w:qFormat="1"/>
-    <w:lsdException w:name="heading 2" w:semiHidden="1" w:uiPriority="9" w:unhideWhenUsed="1" w:qFormat="1"/>
-    <w:lsdException w:name="heading 3" w:semiHidden="1" w:uiPriority="9" w:unhideWhenUsed="1" w:qFormat="1"/>
-    <w:lsdException w:name="heading 4" w:semiHidden="1" w:uiPriority="9" w:unhideWhenUsed="1" w:qFormat="1"/>
-    <w:lsdException w:name="heading 5" w:semiHidden="1" w:uiPriority="9" w:unhideWhenUsed="1" w:qFormat="1"/>
-    <w:lsdException w:name="heading 6" w:semiHidden="1" w:uiPriority="9" w:unhideWhenUsed="1" w:qFormat="1"/>
-    <w:lsdException w:name="heading 7" w:semiHidden="1" w:uiPriority="9" w:unhideWhenUsed="1" w:qFormat="1"/>
-    <w:lsdException w:name="heading 8" w:semiHidden="1" w:uiPriority="9" w:unhideWhenUsed="1" w:qFormat="1"/>
-    <w:lsdException w:name="heading 9" w:semiHidden="1" w:uiPriority="9" w:unhideWhenUsed="1" w:qFormat="1"/>
-    <w:lsdException w:name="index 1" w:semiHidden="1" w:unhideWhenUsed="1"/>
-    <w:lsdException w:name="index 2" w:semiHidden="1" w:unhideWhenUsed="1"/>
-    <w:lsdException w:name="index 3" w:semiHidden="1" w:unhideWhenUsed="1"/>
-    <w:lsdException w:name="index 4" w:semiHidden="1" w:unhideWhenUsed="1"/>
-    <w:lsdException w:name="index 5" w:semiHidden="1" w:unhideWhenUsed="1"/>
-    <w:lsdException w:name="index 6" w:semiHidden="1" w:unhideWhenUsed="1"/>
-    <w:lsdException w:name="index 7" w:semiHidden="1" w:unhideWhenUsed="1"/>
-    <w:lsdException w:name="index 8" w:semiHidden="1" w:unhideWhenUsed="1"/>
-    <w:lsdException w:name="index 9" w:semiHidden="1" w:unhideWhenUsed="1"/>
-    <w:lsdException w:name="toc 1" w:semiHidden="1" w:uiPriority="39" w:unhideWhenUsed="1"/>
-    <w:lsdException w:name="toc 2" w:semiHidden="1" w:uiPriority="39" w:unhideWhenUsed="1"/>
-    <w:lsdException w:name="toc 3" w:semiHidden="1" w:uiPriority="39" w:unhideWhenUsed="1"/>
-    <w:lsdException w:name="toc 4" w:semiHidden="1" w:uiPriority="39" w:unhideWhenUsed="1"/>
-    <w:lsdException w:name="toc 5" w:semiHidden="1" w:uiPriority="39" w:unhideWhenUsed="1"/>
-    <w:lsdException w:name="toc 6" w:semiHidden="1" w:uiPriority="39" w:unhideWhenUsed="1"/>
-    <w:lsdException w:name="toc 7" w:semiHidden="1" w:uiPriority="39" w:unhideWhenUsed="1"/>
-    <w:lsdException w:name="toc 8" w:semiHidden="1" w:uiPriority="39" w:unhideWhenUsed="1"/>
-    <w:lsdException w:name="toc 9" w:semiHidden="1" w:uiPriority="39" w:unhideWhenUsed="1"/>
-    <w:lsdException w:name="Normal Indent" w:semiHidden="1" w:unhideWhenUsed="1"/>
-    <w:lsdException w:name="footnote text" w:semiHidden="1" w:unhideWhenUsed="1"/>
-    <w:lsdException w:name="annotation text" w:semiHidden="1" w:unhideWhenUsed="1"/>
-    <w:lsdException w:name="header" w:semiHidden="1" w:unhideWhenUsed="1"/>
-    <w:lsdException w:name="footer" w:semiHidden="1" w:unhideWhenUsed="1"/>
-    <w:lsdException w:name="index heading" w:semiHidden="1" w:unhideWhenUsed="1"/>
-    <w:lsdException w:name="caption" w:semiHidden="1" w:uiPriority="35" w:unhideWhenUsed="1" w:qFormat="1"/>
-    <w:lsdException w:name="table of figures" w:semiHidden="1" w:unhideWhenUsed="1"/>
-    <w:lsdException w:name="envelope address" w:semiHidden="1" w:unhideWhenUsed="1"/>
-    <w:lsdException w:name="envelope return" w:semiHidden="1" w:unhideWhenUsed="1"/>
-    <w:lsdException w:name="footnote reference" w:semiHidden="1" w:unhideWhenUsed="1"/>
-    <w:lsdException w:name="annotation reference" w:semiHidden="1" w:unhideWhenUsed="1"/>
-    <w:lsdException w:name="line number" w:semiHidden="1" w:unhideWhenUsed="1"/>
-    <w:lsdException w:name="page number" w:semiHidden="1" w:unhideWhenUsed="1"/>
-    <w:lsdException w:name="endnote reference" w:semiHidden="1" w:unhideWhenUsed="1"/>
-    <w:lsdException w:name="endnote text" w:semiHidden="1" w:unhideWhenUsed="1"/>
-    <w:lsdException w:name="table of authorities" w:semiHidden="1" w:unhideWhenUsed="1"/>
-    <w:lsdException w:name="macro" w:semiHidden="1" w:unhideWhenUsed="1"/>
-    <w:lsdException w:name="toa heading" w:semiHidden="1" w:unhideWhenUsed="1"/>
-    <w:lsdException w:name="List" w:semiHidden="1" w:unhideWhenUsed="1"/>
-    <w:lsdException w:name="List Bullet" w:semiHidden="1" w:unhideWhenUsed="1"/>
-    <w:lsdException w:name="List Number" w:semiHidden="1" w:unhideWhenUsed="1"/>
-    <w:lsdException w:name="List 2" w:semiHidden="1" w:unhideWhenUsed="1"/>
-    <w:lsdException w:name="List 3" w:semiHidden="1" w:unhideWhenUsed="1"/>
-    <w:lsdException w:name="List 4" w:semiHidden="1" w:unhideWhenUsed="1"/>
-    <w:lsdException w:name="List 5" w:semiHidden="1" w:unhideWhenUsed="1"/>
-    <w:lsdException w:name="List Bullet 2" w:semiHidden="1" w:unhideWhenUsed="1"/>
-    <w:lsdException w:name="List Bullet 3" w:semiHidden="1" w:unhideWhenUsed="1"/>
-    <w:lsdException w:name="List Bullet 4" w:semiHidden="1" w:unhideWhenUsed="1"/>
-    <w:lsdException w:name="List Bullet 5" w:semiHidden="1" w:unhideWhenUsed="1"/>
-    <w:lsdException w:name="List Number 2" w:semiHidden="1" w:unhideWhenUsed="1"/>
-    <w:lsdException w:name="List Number 3" w:semiHidden="1" w:unhideWhenUsed="1"/>
-    <w:lsdException w:name="List Number 4" w:semiHidden="1" w:unhideWhenUsed="1"/>
-    <w:lsdException w:name="List Number 5" w:semiHidden="1" w:unhideWhenUsed="1"/>
-    <w:lsdException w:name="Title" w:uiPriority="10" w:qFormat="1"/>
-    <w:lsdException w:name="Closing" w:semiHidden="1" w:unhideWhenUsed="1"/>
-    <w:lsdException w:name="Signature" w:semiHidden="1" w:unhideWhenUsed="1"/>
-    <w:lsdException w:name="Default Paragraph Font" w:semiHidden="1" w:uiPriority="1" w:unhideWhenUsed="1"/>
-    <w:lsdException w:name="Body Text" w:semiHidden="1" w:unhideWhenUsed="1"/>
-    <w:lsdException w:name="Body Text Indent" w:semiHidden="1" w:unhideWhenUsed="1"/>
-    <w:lsdException w:name="List Continue" w:semiHidden="1" w:unhideWhenUsed="1"/>
-    <w:lsdException w:name="List Continue 2" w:semiHidden="1" w:unhideWhenUsed="1"/>
-    <w:lsdException w:name="List Continue 3" w:semiHidden="1" w:unhideWhenUsed="1"/>
-    <w:lsdException w:name="List Continue 4" w:semiHidden="1" w:unhideWhenUsed="1"/>
-    <w:lsdException w:name="List Continue 5" w:semiHidden="1" w:unhideWhenUsed="1"/>
-    <w:lsdException w:name="Message Header" w:semiHidden="1" w:unhideWhenUsed="1"/>
-    <w:lsdException w:name="Subtitle" w:uiPriority="11" w:qFormat="1"/>
-    <w:lsdException w:name="Salutation" w:semiHidden="1" w:unhideWhenUsed="1"/>
-    <w:lsdException w:name="Date" w:semiHidden="1" w:unhideWhenUsed="1"/>
-    <w:lsdException w:name="Body Text First Indent" w:semiHidden="1" w:unhideWhenUsed="1"/>
-    <w:lsdException w:name="Body Text First Indent 2" w:semiHidden="1" w:unhideWhenUsed="1"/>
-    <w:lsdException w:name="Note Heading" w:semiHidden="1" w:unhideWhenUsed="1"/>
-    <w:lsdException w:name="Body Text 2" w:semiHidden="1" w:unhideWhenUsed="1"/>
-    <w:lsdException w:name="Body Text 3" w:semiHidden="1" w:unhideWhenUsed="1"/>
-    <w:lsdException w:name="Body Text Indent 2" w:semiHidden="1" w:unhideWhenUsed="1"/>
-    <w:lsdException w:name="Body Text Indent 3" w:semiHidden="1" w:unhideWhenUsed="1"/>
-    <w:lsdException w:name="Block Text" w:semiHidden="1" w:unhideWhenUsed="1"/>
-    <w:lsdException w:name="Hyperlink" w:semiHidden="1" w:unhideWhenUsed="1"/>
-    <w:lsdException w:name="FollowedHyperlink" w:semiHidden="1" w:unhideWhenUsed="1"/>
-    <w:lsdException w:name="Strong" w:uiPriority="22" w:qFormat="1"/>
-    <w:lsdException w:name="Emphasis" w:uiPriority="20" w:qFormat="1"/>
-    <w:lsdException w:name="Document Map" w:semiHidden="1" w:unhideWhenUsed="1"/>
-    <w:lsdException w:name="Plain Text" w:semiHidden="1" w:unhideWhenUsed="1"/>
-    <w:lsdException w:name="E-mail Signature" w:semiHidden="1" w:unhideWhenUsed="1"/>
-    <w:lsdException w:name="HTML Top of Form" w:semiHidden="1" w:unhideWhenUsed="1"/>
-    <w:lsdException w:name="HTML Bottom of Form" w:semiHidden="1" w:unhideWhenUsed="1"/>
-    <w:lsdException w:name="Normal (Web)" w:semiHidden="1" w:unhideWhenUsed="1"/>
-    <w:lsdException w:name="HTML Acronym" w:semiHidden="1" w:unhideWhenUsed="1"/>
-    <w:lsdException w:name="HTML Address" w:semiHidden="1" w:unhideWhenUsed="1"/>
-    <w:lsdException w:name="HTML Cite" w:semiHidden="1" w:unhideWhenUsed="1"/>
-    <w:lsdException w:name="HTML Code" w:semiHidden="1" w:unhideWhenUsed="1"/>
-    <w:lsdException w:name="HTML Definition" w:semiHidden="1" w:unhideWhenUsed="1"/>
-    <w:lsdException w:name="HTML Keyboard" w:semiHidden="1" w:unhideWhenUsed="1"/>
-    <w:lsdException w:name="HTML Preformatted" w:semiHidden="1" w:unhideWhenUsed="1"/>
-    <w:lsdException w:name="HTML Sample" w:semiHidden="1" w:unhideWhenUsed="1"/>
-    <w:lsdException w:name="HTML Typewriter" w:semiHidden="1" w:unhideWhenUsed="1"/>
-    <w:lsdException w:name="HTML Variable" w:semiHidden="1" w:unhideWhenUsed="1"/>
-    <w:lsdException w:name="Normal Table" w:semiHidden="1" w:unhideWhenUsed="1"/>
-    <w:lsdException w:name="annotation subject" w:semiHidden="1" w:unhideWhenUsed="1"/>
-    <w:lsdException w:name="No List" w:semiHidden="1" w:unhideWhenUsed="1"/>
-    <w:lsdException w:name="Outline List 1" w:semiHidden="1" w:unhideWhenUsed="1"/>
-    <w:lsdException w:name="Outline List 2" w:semiHidden="1" w:unhideWhenUsed="1"/>
-    <w:lsdException w:name="Outline List 3" w:semiHidden="1" w:unhideWhenUsed="1"/>
-    <w:lsdException w:name="Table Simple 1" w:semiHidden="1" w:unhideWhenUsed="1"/>
-    <w:lsdException w:name="Table Simple 2" w:semiHidden="1" w:unhideWhenUsed="1"/>
-    <w:lsdException w:name="Table Simple 3" w:semiHidden="1" w:unhideWhenUsed="1"/>
-    <w:lsdException w:name="Table Classic 1" w:semiHidden="1" w:unhideWhenUsed="1"/>
-    <w:lsdException w:name="Table Classic 2" w:semiHidden="1" w:unhideWhenUsed="1"/>
-    <w:lsdException w:name="Table Classic 3" w:semiHidden="1" w:unhideWhenUsed="1"/>
-    <w:lsdException w:name="Table Classic 4" w:semiHidden="1" w:unhideWhenUsed="1"/>
-    <w:lsdException w:name="Table Colorful 1" w:semiHidden="1" w:unhideWhenUsed="1"/>
-    <w:lsdException w:name="Table Colorful 2" w:semiHidden="1" w:unhideWhenUsed="1"/>
-    <w:lsdException w:name="Table Colorful 3" w:semiHidden="1" w:unhideWhenUsed="1"/>
-    <w:lsdException w:name="Table Columns 1" w:semiHidden="1" w:unhideWhenUsed="1"/>
-    <w:lsdException w:name="Table Columns 2" w:semiHidden="1" w:unhideWhenUsed="1"/>
-    <w:lsdException w:name="Table Columns 3" w:semiHidden="1" w:unhideWhenUsed="1"/>
-    <w:lsdException w:name="Table Columns 4" w:semiHidden="1" w:unhideWhenUsed="1"/>
-    <w:lsdException w:name="Table Columns 5" w:semiHidden="1" w:unhideWhenUsed="1"/>
-    <w:lsdException w:name="Table Grid 1" w:semiHidden="1" w:unhideWhenUsed="1"/>
-    <w:lsdException w:name="Table Grid 2" w:semiHidden="1" w:unhideWhenUsed="1"/>
-    <w:lsdException w:name="Table Grid 3" w:semiHidden="1" w:unhideWhenUsed="1"/>
-    <w:lsdException w:name="Table Grid 4" w:semiHidden="1" w:unhideWhenUsed="1"/>
-    <w:lsdException w:name="Table Grid 5" w:semiHidden="1" w:unhideWhenUsed="1"/>
-    <w:lsdException w:name="Table Grid 6" w:semiHidden="1" w:unhideWhenUsed="1"/>
-    <w:lsdException w:name="Table Grid 7" w:semiHidden="1" w:unhideWhenUsed="1"/>
-    <w:lsdException w:name="Table Grid 8" w:semiHidden="1" w:unhideWhenUsed="1"/>
-    <w:lsdException w:name="Table List 1" w:semiHidden="1" w:unhideWhenUsed="1"/>
-    <w:lsdException w:name="Table List 2" w:semiHidden="1" w:unhideWhenUsed="1"/>
-    <w:lsdException w:name="Table List 3" w:semiHidden="1" w:unhideWhenUsed="1"/>
-    <w:lsdException w:name="Table List 4" w:semiHidden="1" w:unhideWhenUsed="1"/>
-    <w:lsdException w:name="Table List 5" w:semiHidden="1" w:unhideWhenUsed="1"/>
-    <w:lsdException w:name="Table List 6" w:semiHidden="1" w:unhideWhenUsed="1"/>
-    <w:lsdException w:name="Table List 7" w:semiHidden="1" w:unhideWhenUsed="1"/>
-    <w:lsdException w:name="Table List 8" w:semiHidden="1" w:unhideWhenUsed="1"/>
-    <w:lsdException w:name="Table 3D effects 1" w:semiHidden="1" w:unhideWhenUsed="1"/>
-    <w:lsdException w:name="Table 3D effects 2" w:semiHidden="1" w:unhideWhenUsed="1"/>
-    <w:lsdException w:name="Table 3D effects 3" w:semiHidden="1" w:unhideWhenUsed="1"/>
-    <w:lsdException w:name="Table Contemporary" w:semiHidden="1" w:unhideWhenUsed="1"/>
-    <w:lsdException w:name="Table Elegant" w:semiHidden="1" w:unhideWhenUsed="1"/>
-    <w:lsdException w:name="Table Professional" w:semiHidden="1" w:unhideWhenUsed="1"/>
-    <w:lsdException w:name="Table Subtle 1" w:semiHidden="1" w:unhideWhenUsed="1"/>
-    <w:lsdException w:name="Table Subtle 2" w:semiHidden="1" w:unhideWhenUsed="1"/>
-    <w:lsdException w:name="Table Web 1" w:semiHidden="1" w:unhideWhenUsed="1"/>
-    <w:lsdException w:name="Table Web 2" w:semiHidden="1" w:unhideWhenUsed="1"/>
-    <w:lsdException w:name="Table Web 3" w:semiHidden="1" w:unhideWhenUsed="1"/>
-    <w:lsdException w:name="Balloon Text" w:semiHidden="1" w:unhideWhenUsed="1"/>
-    <w:lsdException w:name="Table Grid" w:uiPriority="59"/>
-    <w:lsdException w:name="Table Theme" w:semiHidden="1" w:unhideWhenUsed="1"/>
-    <w:lsdException w:name="Placeholder Text" w:semiHidden="1"/>
-    <w:lsdException w:name="No Spacing" w:uiPriority="1" w:qFormat="1"/>
-    <w:lsdException w:name="Light Shading" w:uiPriority="60"/>
-    <w:lsdException w:name="Light List" w:uiPriority="61"/>
-    <w:lsdException w:name="Light Grid" w:uiPriority="62"/>
-    <w:lsdException w:name="Medium Shading 1" w:uiPriority="63"/>
-    <w:lsdException w:name="Medium Shading 2" w:uiPriority="64"/>
-    <w:lsdException w:name="Medium List 1" w:uiPriority="65"/>
-    <w:lsdException w:name="Medium List 2" w:uiPriority="66"/>
-    <w:lsdException w:name="Medium Grid 1" w:uiPriority="67"/>
-    <w:lsdException w:name="Medium Grid 2" w:uiPriority="68"/>
-    <w:lsdException w:name="Medium Grid 3" w:uiPriority="69"/>
-    <w:lsdException w:name="Dark List" w:uiPriority="70"/>
-    <w:lsdException w:name="Colorful Shading" w:uiPriority="71"/>
-    <w:lsdException w:name="Colorful List" w:uiPriority="72"/>
-    <w:lsdException w:name="Colorful Grid" w:uiPriority="73"/>
-    <w:lsdException w:name="Light Shading Accent 1" w:uiPriority="60"/>
-    <w:lsdException w:name="Light List Accent 1" w:uiPriority="61"/>
-    <w:lsdException w:name="Light Grid Accent 1" w:uiPriority="62"/>
-    <w:lsdException w:name="Medium Shading 1 Accent 1" w:uiPriority="63"/>
-    <w:lsdException w:name="Medium Shading 2 Accent 1" w:uiPriority="64"/>
-    <w:lsdException w:name="Medium List 1 Accent 1" w:uiPriority="65"/>
-    <w:lsdException w:name="Revision" w:semiHidden="1"/>
-    <w:lsdException w:name="List Paragraph" w:uiPriority="34" w:qFormat="1"/>
-    <w:lsdException w:name="Quote" w:uiPriority="29" w:qFormat="1"/>
-    <w:lsdException w:name="Intense Quote" w:uiPriority="30" w:qFormat="1"/>
-    <w:lsdException w:name="Medium List 2 Accent 1" w:uiPriority="66"/>
-    <w:lsdException w:name="Medium Grid 1 Accent 1" w:uiPriority="67"/>
-    <w:lsdException w:name="Medium Grid 2 Accent 1" w:uiPriority="68"/>
-    <w:lsdException w:name="Medium Grid 3 Accent 1" w:uiPriority="69"/>
-    <w:lsdException w:name="Dark List Accent 1" w:uiPriority="70"/>
-    <w:lsdException w:name="Colorful Shading Accent 1" w:uiPriority="71"/>
-    <w:lsdException w:name="Colorful List Accent 1" w:uiPriority="72"/>
-    <w:lsdException w:name="Colorful Grid Accent 1" w:uiPriority="73"/>
-    <w:lsdException w:name="Light Shading Accent 2" w:uiPriority="60"/>
-    <w:lsdException w:name="Light List Accent 2" w:uiPriority="61"/>
-    <w:lsdException w:name="Light Grid Accent 2" w:uiPriority="62"/>
-    <w:lsdException w:name="Medium Shading 1 Accent 2" w:uiPriority="63"/>
-    <w:lsdException w:name="Medium Shading 2 Accent 2" w:uiPriority="64"/>
-    <w:lsdException w:name="Medium List 1 Accent 2" w:uiPriority="65"/>
-    <w:lsdException w:name="Medium List 2 Accent 2" w:uiPriority="66"/>
-    <w:lsdException w:name="Medium Grid 1 Accent 2" w:uiPriority="67"/>
-    <w:lsdException w:name="Medium Grid 2 Accent 2" w:uiPriority="68"/>
-    <w:lsdException w:name="Medium Grid 3 Accent 2" w:uiPriority="69"/>
-    <w:lsdException w:name="Dark List Accent 2" w:uiPriority="70"/>
-    <w:lsdException w:name="Colorful Shading Accent 2" w:uiPriority="71"/>
-    <w:lsdException w:name="Colorful List Accent 2" w:uiPriority="72"/>
-    <w:lsdException w:name="Colorful Grid Accent 2" w:uiPriority="73"/>
-    <w:lsdException w:name="Light Shading Accent 3" w:uiPriority="60"/>
-    <w:lsdException w:name="Light List Accent 3" w:uiPriority="61"/>
-    <w:lsdException w:name="Light Grid Accent 3" w:uiPriority="62"/>
-    <w:lsdException w:name="Medium Shading 1 Accent 3" w:uiPriority="63"/>
-    <w:lsdException w:name="Medium Shading 2 Accent 3" w:uiPriority="64"/>
-    <w:lsdException w:name="Medium List 1 Accent 3" w:uiPriority="65"/>
-    <w:lsdException w:name="Medium List 2 Accent 3" w:uiPriority="66"/>
-    <w:lsdException w:name="Medium Grid 1 Accent 3" w:uiPriority="67"/>
-    <w:lsdException w:name="Medium Grid 2 Accent 3" w:uiPriority="68"/>
-    <w:lsdException w:name="Medium Grid 3 Accent 3" w:uiPriority="69"/>
-    <w:lsdException w:name="Dark List Accent 3" w:uiPriority="70"/>
-    <w:lsdException w:name="Colorful Shading Accent 3" w:uiPriority="71"/>
-    <w:lsdException w:name="Colorful List Accent 3" w:uiPriority="72"/>
-    <w:lsdException w:name="Colorful Grid Accent 3" w:uiPriority="73"/>
-    <w:lsdException w:name="Light Shading Accent 4" w:uiPriority="60"/>
-    <w:lsdException w:name="Light List Accent 4" w:uiPriority="61"/>
-    <w:lsdException w:name="Light Grid Accent 4" w:uiPriority="62"/>
-    <w:lsdException w:name="Medium Shading 1 Accent 4" w:uiPriority="63"/>
-    <w:lsdException w:name="Medium Shading 2 Accent 4" w:uiPriority="64"/>
-    <w:lsdException w:name="Medium List 1 Accent 4" w:uiPriority="65"/>
-    <w:lsdException w:name="Medium List 2 Accent 4" w:uiPriority="66"/>
-    <w:lsdException w:name="Medium Grid 1 Accent 4" w:uiPriority="67"/>
-    <w:lsdException w:name="Medium Grid 2 Accent 4" w:uiPriority="68"/>
-    <w:lsdException w:name="Medium Grid 3 Accent 4" w:uiPriority="69"/>
-    <w:lsdException w:name="Dark List Accent 4" w:uiPriority="70"/>
-    <w:lsdException w:name="Colorful Shading Accent 4" w:uiPriority="71"/>
-    <w:lsdException w:name="Colorful List Accent 4" w:uiPriority="72"/>
-    <w:lsdException w:name="Colorful Grid Accent 4" w:uiPriority="73"/>
-    <w:lsdException w:name="Light Shading Accent 5" w:uiPriority="60"/>
-    <w:lsdException w:name="Light List Accent 5" w:uiPriority="61"/>
-    <w:lsdException w:name="Light Grid Accent 5" w:uiPriority="62"/>
-    <w:lsdException w:name="Medium Shading 1 Accent 5" w:uiPriority="63"/>
-    <w:lsdException w:name="Medium Shading 2 Accent 5" w:uiPriority="64"/>
-    <w:lsdException w:name="Medium List 1 Accent 5" w:uiPriority="65"/>
-    <w:lsdException w:name="Medium List 2 Accent 5" w:uiPriority="66"/>
-    <w:lsdException w:name="Medium Grid 1 Accent 5" w:uiPriority="67"/>
-    <w:lsdException w:name="Medium Grid 2 Accent 5" w:uiPriority="68"/>
-    <w:lsdException w:name="Medium Grid 3 Accent 5" w:uiPriority="69"/>
-    <w:lsdException w:name="Dark List Accent 5" w:uiPriority="70"/>
-    <w:lsdException w:name="Colorful Shading Accent 5" w:uiPriority="71"/>
-    <w:lsdException w:name="Colorful List Accent 5" w:uiPriority="72"/>
-    <w:lsdException w:name="Colorful Grid Accent 5" w:uiPriority="73"/>
-    <w:lsdException w:name="Light Shading Accent 6" w:uiPriority="60"/>
-    <w:lsdException w:name="Light List Accent 6" w:uiPriority="61"/>
-    <w:lsdException w:name="Light Grid Accent 6" w:uiPriority="62"/>
-    <w:lsdException w:name="Medium Shading 1 Accent 6" w:uiPriority="63"/>
-    <w:lsdException w:name="Medium Shading 2 Accent 6" w:uiPriority="64"/>
-    <w:lsdException w:name="Medium List 1 Accent 6" w:uiPriority="65"/>
-    <w:lsdException w:name="Medium List 2 Accent 6" w:uiPriority="66"/>
-    <w:lsdException w:name="Medium Grid 1 Accent 6" w:uiPriority="67"/>
-    <w:lsdException w:name="Medium Grid 2 Accent 6" w:uiPriority="68"/>
-    <w:lsdException w:name="Medium Grid 3 Accent 6" w:uiPriority="69"/>
-    <w:lsdException w:name="Dark List Accent 6" w:uiPriority="70"/>
-    <w:lsdException w:name="Colorful Shading Accent 6" w:uiPriority="71"/>
-    <w:lsdException w:name="Colorful List Accent 6" w:uiPriority="72"/>
-    <w:lsdException w:name="Colorful Grid Accent 6" w:uiPriority="73"/>
-    <w:lsdException w:name="Subtle Emphasis" w:uiPriority="19" w:qFormat="1"/>
-    <w:lsdException w:name="Intense Emphasis" w:uiPriority="21" w:qFormat="1"/>
-    <w:lsdException w:name="Subtle Reference" w:uiPriority="31" w:qFormat="1"/>
-    <w:lsdException w:name="Intense Reference" w:uiPriority="32" w:qFormat="1"/>
-    <w:lsdException w:name="Book Title" w:uiPriority="33" w:qFormat="1"/>
-    <w:lsdException w:name="Bibliography" w:semiHidden="1" w:uiPriority="37" w:unhideWhenUsed="1"/>
-    <w:lsdException w:name="TOC Heading" w:semiHidden="1" w:uiPriority="39" w:unhideWhenUsed="1" w:qFormat="1"/>
-    <w:lsdException w:name="Grid Table 4" w:uiPriority="49"/>
-    <w:lsdException w:name="Grid Table 5 Dark" w:uiPriority="50"/>
-    <w:lsdException w:name="Grid Table 6 Colorful" w:uiPriority="51"/>
-    <w:lsdException w:name="Grid Table 7 Colorful" w:uiPriority="52"/>
-    <w:lsdException w:name="Grid Table 1 Light Accent 1" w:uiPriority="46"/>
-    <w:lsdException w:name="Grid Table 2 Accent 1" w:uiPriority="47"/>
-    <w:lsdException w:name="Grid Table 3 Accent 1" w:uiPriority="48"/>
-    <w:lsdException w:name="Grid Table 4 Accent 1" w:uiPriority="49"/>
-    <w:lsdException w:name="Grid Table 5 Dark Accent 1" w:uiPriority="50"/>
-    <w:lsdException w:name="Grid Table 6 Colorful Accent 1" w:uiPriority="51"/>
-    <w:lsdException w:name="Grid Table 7 Colorful Accent 1" w:uiPriority="52"/>
-    <w:lsdException w:name="Grid Table 1 Light Accent 2" w:uiPriority="46"/>
-    <w:lsdException w:name="Grid Table 2 Accent 2" w:uiPriority="47"/>
-    <w:lsdException w:name="Grid Table 3 Accent 2" w:uiPriority="48"/>
-    <w:lsdException w:name="Grid Table 4 Accent 2" w:uiPriority="49"/>
-    <w:lsdException w:name="Grid Table 5 Dark Accent 2" w:uiPriority="50"/>
-    <w:lsdException w:name="Grid Table 6 Colorful Accent 2" w:uiPriority="51"/>
-    <w:lsdException w:name="Grid Table 7 Colorful Accent 2" w:uiPriority="52"/>
-    <w:lsdException w:name="Grid Table 1 Light Accent 3" w:uiPriority="46"/>
-    <w:lsdException w:name="Grid Table 2 Accent 3" w:uiPriority="47"/>
-    <w:lsdException w:name="Grid Table 3 Accent 3" w:uiPriority="48"/>
-    <w:lsdException w:name="Grid Table 4 Accent 3" w:uiPriority="49"/>
-    <w:lsdException w:name="Grid Table 5 Dark Accent 3" w:uiPriority="50"/>
-    <w:lsdException w:name="Grid Table 6 Colorful Accent 3" w:uiPriority="51"/>
-    <w:lsdException w:name="Grid Table 7 Colorful Accent 3" w:uiPriority="52"/>
-    <w:lsdException w:name="Grid Table 1 Light Accent 4" w:uiPriority="46"/>
-    <w:lsdException w:name="Grid Table 2 Accent 4" w:uiPriority="47"/>
-    <w:lsdException w:name="Grid Table 3 Accent 4" w:uiPriority="48"/>
-    <w:lsdException w:name="Grid Table 4 Accent 4" w:uiPriority="49"/>
-    <w:lsdException w:name="Grid Table 5 Dark Accent 4" w:uiPriority="50"/>
-    <w:lsdException w:name="Grid Table 6 Colorful Accent 4" w:uiPriority="51"/>
-    <w:lsdException w:name="Grid Table 7 Colorful Accent 4" w:uiPriority="52"/>
-    <w:lsdException w:name="Grid Table 1 Light Accent 5" w:uiPriority="46"/>
-    <w:lsdException w:name="Grid Table 2 Accent 5" w:uiPriority="47"/>
-    <w:lsdException w:name="Grid Table 3 Accent 5" w:uiPriority="48"/>
-    <w:lsdException w:name="Grid Table 4 Accent 5" w:uiPriority="49"/>
-    <w:lsdException w:name="Grid Table 5 Dark Accent 5" w:uiPriority="50"/>
-    <w:lsdException w:name="Grid Table 6 Colorful Accent 5" w:uiPriority="51"/>
-    <w:lsdException w:name="Grid Table 7 Colorful Accent 5" w:uiPriority="52"/>
-    <w:lsdException w:name="Grid Table 1 Light Accent 6" w:uiPriority="46"/>
-    <w:lsdException w:name="Grid Table 2 Accent 6" w:uiPriority="47"/>
-    <w:lsdException w:name="Grid Table 3 Accent 6" w:uiPriority="48"/>
-    <w:lsdException w:name="Grid Table 4 Accent 6" w:uiPriority="49"/>
-    <w:lsdException w:name="Grid Table 5 Dark Accent 6" w:uiPriority="50"/>
-    <w:lsdException w:name="Grid Table 6 Colorful Accent 6" w:uiPriority="51"/>
-    <w:lsdException w:name="Grid Table 7 Colorful Accent 6" w:uiPriority="52"/>
-    <w:lsdException w:name="List Table 1 Light" w:uiPriority="46"/>
-    <w:lsdException w:name="List Table 2" w:uiPriority="47"/>
-    <w:lsdException w:name="List Table 3" w:uiPriority="48"/>
-    <w:lsdException w:name="List Table 4" w:uiPriority="49"/>
-    <w:lsdException w:name="List Table 5 Dark" w:uiPriority="50"/>
-    <w:lsdException w:name="List Table 6 Colorful" w:uiPriority="51"/>
-    <w:lsdException w:name="List Table 7 Colorful" w:uiPriority="52"/>
-    <w:lsdException w:name="List Table 1 Light Accent 1" w:uiPriority="46"/>
-    <w:lsdException w:name="List Table 2 Accent 1" w:uiPriority="47"/>
-    <w:lsdException w:name="List Table 3 Accent 1" w:uiPriority="48"/>
-    <w:lsdException w:name="List Table 4 Accent 1" w:uiPriority="49"/>
-    <w:lsdException w:name="List Table 5 Dark Accent 1" w:uiPriority="50"/>
-    <w:lsdException w:name="List Table 6 Colorful Accent 1" w:uiPriority="51"/>
-    <w:lsdException w:name="List Table 7 Colorful Accent 1" w:uiPriority="52"/>
-    <w:lsdException w:name="List Table 1 Light Accent 2" w:uiPriority="46"/>
-    <w:lsdException w:name="List Table 2 Accent 2" w:uiPriority="47"/>
-    <w:lsdException w:name="List Table 3 Accent 2" w:uiPriority="48"/>
-    <w:lsdException w:name="List Table 4 Accent 2" w:uiPriority="49"/>
-    <w:lsdException w:name="List Table 5 Dark Accent 2" w:uiPriority="50"/>
-    <w:lsdException w:name="List Table 6 Colorful Accent 2" w:uiPriority="51"/>
-    <w:lsdException w:name="List Table 7 Colorful Accent 2" w:uiPriority="52"/>
-    <w:lsdException w:name="List Table 1 Light Accent 3" w:uiPriority="46"/>
-    <w:lsdException w:name="List Table 2 Accent 3" w:uiPriority="47"/>
-    <w:lsdException w:name="List Table 3 Accent 3" w:uiPriority="48"/>
-    <w:lsdException w:name="List Table 4 Accent 3" w:uiPriority="49"/>
-    <w:lsdException w:name="List Table 5 Dark Accent 3" w:uiPriority="50"/>
-    <w:lsdException w:name="List Table 6 Colorful Accent 3" w:uiPriority="51"/>
-    <w:lsdException w:name="List Table 7 Colorful Accent 3" w:uiPriority="52"/>
-    <w:lsdException w:name="List Table 1 Light Accent 4" w:uiPriority="46"/>
-    <w:lsdException w:name="List Table 2 Accent 4" w:uiPriority="47"/>
-    <w:lsdException w:name="List Table 3 Accent 4" w:uiPriority="48"/>
-    <w:lsdException w:name="List Table 4 Accent 4" w:uiPriority="49"/>
-    <w:lsdException w:name="List Table 5 Dark Accent 4" w:uiPriority="50"/>
-    <w:lsdException w:name="List Table 6 Colorful Accent 4" w:uiPriority="51"/>
-    <w:lsdException w:name="List Table 7 Colorful Accent 4" w:uiPriority="52"/>
-    <w:lsdException w:name="List Table 1 Light Accent 5" w:uiPriority="46"/>
-    <w:lsdException w:name="List Table 2 Accent 5" w:uiPriority="47"/>
-    <w:lsdException w:name="List Table 3 Accent 5" w:uiPriority="48"/>
-    <w:lsdException w:name="List Table 4 Accent 5" w:uiPriority="49"/>
-    <w:lsdException w:name="List Table 5 Dark Accent 5" w:uiPriority="50"/>
-    <w:lsdException w:name="List Table 6 Colorful Accent 5" w:uiPriority="51"/>
-    <w:lsdException w:name="List Table 7 Colorful Accent 5" w:uiPriority="52"/>
-    <w:lsdException w:name="List Table 1 Light Accent 6" w:uiPriority="46"/>
-    <w:lsdException w:name="List Table 2 Accent 6" w:uiPriority="47"/>
-    <w:lsdException w:name="List Table 3 Accent 6" w:uiPriority="48"/>
-    <w:lsdException w:name="List Table 4 Accent 6" w:uiPriority="49"/>
-    <w:lsdException w:name="List Table 5 Dark Accent 6" w:uiPriority="50"/>
-    <w:lsdException w:name="List Table 6 Colorful Accent 6" w:uiPriority="51"/>
-    <w:lsdException w:name="List Table 7 Colorful Accent 6" w:uiPriority="52"/>
+  <w:latentStyles w:defLockedState="0" w:defUIPriority="99" w:defSemiHidden="1" w:defUnhideWhenUsed="1" w:defQFormat="0" w:count="276">
+    <w:lsdException w:name="Normal" w:semiHidden="0" w:uiPriority="0" w:unhideWhenUsed="0" w:qFormat="1"/>
+    <w:lsdException w:name="heading 1" w:semiHidden="0" w:uiPriority="9" w:unhideWhenUsed="0" w:qFormat="1"/>
+    <w:lsdException w:name="heading 2" w:uiPriority="9" w:qFormat="1"/>
+    <w:lsdException w:name="heading 3" w:uiPriority="9" w:qFormat="1"/>
+    <w:lsdException w:name="heading 4" w:uiPriority="9" w:qFormat="1"/>
+    <w:lsdException w:name="heading 5" w:uiPriority="9" w:qFormat="1"/>
+    <w:lsdException w:name="heading 6" w:uiPriority="9" w:qFormat="1"/>
+    <w:lsdException w:name="heading 7" w:uiPriority="9" w:qFormat="1"/>
+    <w:lsdException w:name="heading 8" w:uiPriority="9" w:qFormat="1"/>
+    <w:lsdException w:name="heading 9" w:uiPriority="9" w:qFormat="1"/>
+    <w:lsdException w:name="toc 1" w:uiPriority="39"/>
+    <w:lsdException w:name="toc 2" w:uiPriority="39"/>
+    <w:lsdException w:name="toc 3" w:uiPriority="39"/>
+    <w:lsdException w:name="toc 4" w:uiPriority="39"/>
+    <w:lsdException w:name="toc 5" w:uiPriority="39"/>
+    <w:lsdException w:name="toc 6" w:uiPriority="39"/>
+    <w:lsdException w:name="toc 7" w:uiPriority="39"/>
+    <w:lsdException w:name="toc 8" w:uiPriority="39"/>
+    <w:lsdException w:name="toc 9" w:uiPriority="39"/>
+    <w:lsdException w:name="caption" w:uiPriority="35" w:qFormat="1"/>
+    <w:lsdException w:name="Title" w:semiHidden="0" w:uiPriority="10" w:unhideWhenUsed="0" w:qFormat="1"/>
+    <w:lsdException w:name="Default Paragraph Font" w:uiPriority="1"/>
+    <w:lsdException w:name="Subtitle" w:semiHidden="0" w:uiPriority="11" w:unhideWhenUsed="0" w:qFormat="1"/>
+    <w:lsdException w:name="Strong" w:semiHidden="0" w:uiPriority="22" w:unhideWhenUsed="0" w:qFormat="1"/>
+    <w:lsdException w:name="Emphasis" w:semiHidden="0" w:uiPriority="20" w:unhideWhenUsed="0" w:qFormat="1"/>
+    <w:lsdException w:name="Table Grid" w:semiHidden="0" w:uiPriority="59" w:unhideWhenUsed="0"/>
+    <w:lsdException w:name="Note Level 1" w:semiHidden="0" w:unhideWhenUsed="0"/>
+    <w:lsdException w:name="Note Level 2" w:semiHidden="0" w:unhideWhenUsed="0"/>
+    <w:lsdException w:name="Note Level 3" w:semiHidden="0" w:unhideWhenUsed="0"/>
+    <w:lsdException w:name="Note Level 4" w:semiHidden="0" w:unhideWhenUsed="0"/>
+    <w:lsdException w:name="Note Level 5" w:semiHidden="0" w:unhideWhenUsed="0"/>
+    <w:lsdException w:name="Note Level 6" w:semiHidden="0" w:unhideWhenUsed="0"/>
+    <w:lsdException w:name="Note Level 7" w:semiHidden="0" w:unhideWhenUsed="0"/>
+    <w:lsdException w:name="Note Level 8" w:semiHidden="0" w:unhideWhenUsed="0"/>
+    <w:lsdException w:name="Note Level 9" w:semiHidden="0" w:unhideWhenUsed="0"/>
+    <w:lsdException w:name="Placeholder Text" w:unhideWhenUsed="0"/>
+    <w:lsdException w:name="No Spacing" w:semiHidden="0" w:uiPriority="1" w:unhideWhenUsed="0" w:qFormat="1"/>
+    <w:lsdException w:name="Light Shading" w:semiHidden="0" w:uiPriority="60" w:unhideWhenUsed="0"/>
+    <w:lsdException w:name="Light List" w:semiHidden="0" w:uiPriority="61" w:unhideWhenUsed="0"/>
+    <w:lsdException w:name="Light Grid" w:semiHidden="0" w:uiPriority="62" w:unhideWhenUsed="0"/>
+    <w:lsdException w:name="Medium Shading 1" w:semiHidden="0" w:uiPriority="63" w:unhideWhenUsed="0"/>
+    <w:lsdException w:name="Medium Shading 2" w:semiHidden="0" w:uiPriority="64" w:unhideWhenUsed="0"/>
+    <w:lsdException w:name="Medium List 1" w:semiHidden="0" w:uiPriority="65" w:unhideWhenUsed="0"/>
+    <w:lsdException w:name="Medium List 2" w:semiHidden="0" w:uiPriority="66" w:unhideWhenUsed="0"/>
+    <w:lsdException w:name="Medium Grid 1" w:semiHidden="0" w:uiPriority="67" w:unhideWhenUsed="0"/>
+    <w:lsdException w:name="Medium Grid 2" w:semiHidden="0" w:uiPriority="68" w:unhideWhenUsed="0"/>
+    <w:lsdException w:name="Medium Grid 3" w:semiHidden="0" w:uiPriority="69" w:unhideWhenUsed="0"/>
+    <w:lsdException w:name="Dark List" w:semiHidden="0" w:uiPriority="70" w:unhideWhenUsed="0"/>
+    <w:lsdException w:name="Colorful Shading" w:semiHidden="0" w:uiPriority="71" w:unhideWhenUsed="0"/>
+    <w:lsdException w:name="Colorful List" w:semiHidden="0" w:uiPriority="72" w:unhideWhenUsed="0"/>
+    <w:lsdException w:name="Colorful Grid" w:semiHidden="0" w:uiPriority="73" w:unhideWhenUsed="0"/>
+    <w:lsdException w:name="Light Shading Accent 1" w:semiHidden="0" w:uiPriority="60" w:unhideWhenUsed="0"/>
+    <w:lsdException w:name="Light List Accent 1" w:semiHidden="0" w:uiPriority="61" w:unhideWhenUsed="0"/>
+    <w:lsdException w:name="Light Grid Accent 1" w:semiHidden="0" w:uiPriority="62" w:unhideWhenUsed="0"/>
+    <w:lsdException w:name="Medium Shading 1 Accent 1" w:semiHidden="0" w:uiPriority="63" w:unhideWhenUsed="0"/>
+    <w:lsdException w:name="Medium Shading 2 Accent 1" w:semiHidden="0" w:uiPriority="64" w:unhideWhenUsed="0"/>
+    <w:lsdException w:name="Medium List 1 Accent 1" w:semiHidden="0" w:uiPriority="65" w:unhideWhenUsed="0"/>
+    <w:lsdException w:name="Revision" w:unhideWhenUsed="0"/>
+    <w:lsdException w:name="List Paragraph" w:semiHidden="0" w:uiPriority="34" w:unhideWhenUsed="0" w:qFormat="1"/>
+    <w:lsdException w:name="Quote" w:semiHidden="0" w:uiPriority="29" w:unhideWhenUsed="0" w:qFormat="1"/>
+    <w:lsdException w:name="Intense Quote" w:semiHidden="0" w:uiPriority="30" w:unhideWhenUsed="0" w:qFormat="1"/>
+    <w:lsdException w:name="Medium List 2 Accent 1" w:semiHidden="0" w:uiPriority="66" w:unhideWhenUsed="0"/>
+    <w:lsdException w:name="Medium Grid 1 Accent 1" w:semiHidden="0" w:uiPriority="67" w:unhideWhenUsed="0"/>
+    <w:lsdException w:name="Medium Grid 2 Accent 1" w:semiHidden="0" w:uiPriority="68" w:unhideWhenUsed="0"/>
+    <w:lsdException w:name="Medium Grid 3 Accent 1" w:semiHidden="0" w:uiPriority="69" w:unhideWhenUsed="0"/>
+    <w:lsdException w:name="Dark List Accent 1" w:semiHidden="0" w:uiPriority="70" w:unhideWhenUsed="0"/>
+    <w:lsdException w:name="Colorful Shading Accent 1" w:semiHidden="0" w:uiPriority="71" w:unhideWhenUsed="0"/>
+    <w:lsdException w:name="Colorful List Accent 1" w:semiHidden="0" w:uiPriority="72" w:unhideWhenUsed="0"/>
+    <w:lsdException w:name="Colorful Grid Accent 1" w:semiHidden="0" w:uiPriority="73" w:unhideWhenUsed="0"/>
+    <w:lsdException w:name="Light Shading Accent 2" w:semiHidden="0" w:uiPriority="60" w:unhideWhenUsed="0"/>
+    <w:lsdException w:name="Light List Accent 2" w:semiHidden="0" w:uiPriority="61" w:unhideWhenUsed="0"/>
+    <w:lsdException w:name="Light Grid Accent 2" w:semiHidden="0" w:uiPriority="62" w:unhideWhenUsed="0"/>
+    <w:lsdException w:name="Medium Shading 1 Accent 2" w:semiHidden="0" w:uiPriority="63" w:unhideWhenUsed="0"/>
+    <w:lsdException w:name="Medium Shading 2 Accent 2" w:semiHidden="0" w:uiPriority="64" w:unhideWhenUsed="0"/>
+    <w:lsdException w:name="Medium List 1 Accent 2" w:semiHidden="0" w:uiPriority="65" w:unhideWhenUsed="0"/>
+    <w:lsdException w:name="Medium List 2 Accent 2" w:semiHidden="0" w:uiPriority="66" w:unhideWhenUsed="0"/>
+    <w:lsdException w:name="Medium Grid 1 Accent 2" w:semiHidden="0" w:uiPriority="67" w:unhideWhenUsed="0"/>
+    <w:lsdException w:name="Medium Grid 2 Accent 2" w:semiHidden="0" w:uiPriority="68" w:unhideWhenUsed="0"/>
+    <w:lsdException w:name="Medium Grid 3 Accent 2" w:semiHidden="0" w:uiPriority="69" w:unhideWhenUsed="0"/>
+    <w:lsdException w:name="Dark List Accent 2" w:semiHidden="0" w:uiPriority="70" w:unhideWhenUsed="0"/>
+    <w:lsdException w:name="Colorful Shading Accent 2" w:semiHidden="0" w:uiPriority="71" w:unhideWhenUsed="0"/>
+    <w:lsdException w:name="Colorful List Accent 2" w:semiHidden="0" w:uiPriority="72" w:unhideWhenUsed="0"/>
+    <w:lsdException w:name="Colorful Grid Accent 2" w:semiHidden="0" w:uiPriority="73" w:unhideWhenUsed="0"/>
+    <w:lsdException w:name="Light Shading Accent 3" w:semiHidden="0" w:uiPriority="60" w:unhideWhenUsed="0"/>
+    <w:lsdException w:name="Light List Accent 3" w:semiHidden="0" w:uiPriority="61" w:unhideWhenUsed="0"/>
+    <w:lsdException w:name="Light Grid Accent 3" w:semiHidden="0" w:uiPriority="62" w:unhideWhenUsed="0"/>
+    <w:lsdException w:name="Medium Shading 1 Accent 3" w:semiHidden="0" w:uiPriority="63" w:unhideWhenUsed="0"/>
+    <w:lsdException w:name="Medium Shading 2 Accent 3" w:semiHidden="0" w:uiPriority="64" w:unhideWhenUsed="0"/>
+    <w:lsdException w:name="Medium List 1 Accent 3" w:semiHidden="0" w:uiPriority="65" w:unhideWhenUsed="0"/>
+    <w:lsdException w:name="Medium List 2 Accent 3" w:semiHidden="0" w:uiPriority="66" w:unhideWhenUsed="0"/>
+    <w:lsdException w:name="Medium Grid 1 Accent 3" w:semiHidden="0" w:uiPriority="67" w:unhideWhenUsed="0"/>
+    <w:lsdException w:name="Medium Grid 2 Accent 3" w:semiHidden="0" w:uiPriority="68" w:unhideWhenUsed="0"/>
+    <w:lsdException w:name="Medium Grid 3 Accent 3" w:semiHidden="0" w:uiPriority="69" w:unhideWhenUsed="0"/>
+    <w:lsdException w:name="Dark List Accent 3" w:semiHidden="0" w:uiPriority="70" w:unhideWhenUsed="0"/>
+    <w:lsdException w:name="Colorful Shading Accent 3" w:semiHidden="0" w:uiPriority="71" w:unhideWhenUsed="0"/>
+    <w:lsdException w:name="Colorful List Accent 3" w:semiHidden="0" w:uiPriority="72" w:unhideWhenUsed="0"/>
+    <w:lsdException w:name="Colorful Grid Accent 3" w:semiHidden="0" w:uiPriority="73" w:unhideWhenUsed="0"/>
+    <w:lsdException w:name="Light Shading Accent 4" w:semiHidden="0" w:uiPriority="60" w:unhideWhenUsed="0"/>
+    <w:lsdException w:name="Light List Accent 4" w:semiHidden="0" w:uiPriority="61" w:unhideWhenUsed="0"/>
+    <w:lsdException w:name="Light Grid Accent 4" w:semiHidden="0" w:uiPriority="62" w:unhideWhenUsed="0"/>
+    <w:lsdException w:name="Medium Shading 1 Accent 4" w:semiHidden="0" w:uiPriority="63" w:unhideWhenUsed="0"/>
+    <w:lsdException w:name="Medium Shading 2 Accent 4" w:semiHidden="0" w:uiPriority="64" w:unhideWhenUsed="0"/>
+    <w:lsdException w:name="Medium List 1 Accent 4" w:semiHidden="0" w:uiPriority="65" w:unhideWhenUsed="0"/>
+    <w:lsdException w:name="Medium List 2 Accent 4" w:semiHidden="0" w:uiPriority="66" w:unhideWhenUsed="0"/>
+    <w:lsdException w:name="Medium Grid 1 Accent 4" w:semiHidden="0" w:uiPriority="67" w:unhideWhenUsed="0"/>
+    <w:lsdException w:name="Medium Grid 2 Accent 4" w:semiHidden="0" w:uiPriority="68" w:unhideWhenUsed="0"/>
+    <w:lsdException w:name="Medium Grid 3 Accent 4" w:semiHidden="0" w:uiPriority="69" w:unhideWhenUsed="0"/>
+    <w:lsdException w:name="Dark List Accent 4" w:semiHidden="0" w:uiPriority="70" w:unhideWhenUsed="0"/>
+    <w:lsdException w:name="Colorful Shading Accent 4" w:semiHidden="0" w:uiPriority="71" w:unhideWhenUsed="0"/>
+    <w:lsdException w:name="Colorful List Accent 4" w:semiHidden="0" w:uiPriority="72" w:unhideWhenUsed="0"/>
+    <w:lsdException w:name="Colorful Grid Accent 4" w:semiHidden="0" w:uiPriority="73" w:unhideWhenUsed="0"/>
+    <w:lsdException w:name="Light Shading Accent 5" w:semiHidden="0" w:uiPriority="60" w:unhideWhenUsed="0"/>
+    <w:lsdException w:name="Light List Accent 5" w:semiHidden="0" w:uiPriority="61" w:unhideWhenUsed="0"/>
+    <w:lsdException w:name="Light Grid Accent 5" w:semiHidden="0" w:uiPriority="62" w:unhideWhenUsed="0"/>
+    <w:lsdException w:name="Medium Shading 1 Accent 5" w:semiHidden="0" w:uiPriority="63" w:unhideWhenUsed="0"/>
+    <w:lsdException w:name="Medium Shading 2 Accent 5" w:semiHidden="0" w:uiPriority="64" w:unhideWhenUsed="0"/>
+    <w:lsdException w:name="Medium List 1 Accent 5" w:semiHidden="0" w:uiPriority="65" w:unhideWhenUsed="0"/>
+    <w:lsdException w:name="Medium List 2 Accent 5" w:semiHidden="0" w:uiPriority="66" w:unhideWhenUsed="0"/>
+    <w:lsdException w:name="Medium Grid 1 Accent 5" w:semiHidden="0" w:uiPriority="67" w:unhideWhenUsed="0"/>
+    <w:lsdException w:name="Medium Grid 2 Accent 5" w:semiHidden="0" w:uiPriority="68" w:unhideWhenUsed="0"/>
+    <w:lsdException w:name="Medium Grid 3 Accent 5" w:semiHidden="0" w:uiPriority="69" w:unhideWhenUsed="0"/>
+    <w:lsdException w:name="Dark List Accent 5" w:semiHidden="0" w:uiPriority="70" w:unhideWhenUsed="0"/>
+    <w:lsdException w:name="Colorful Shading Accent 5" w:semiHidden="0" w:uiPriority="71" w:unhideWhenUsed="0"/>
+    <w:lsdException w:name="Colorful List Accent 5" w:semiHidden="0" w:uiPriority="72" w:unhideWhenUsed="0"/>
+    <w:lsdException w:name="Colorful Grid Accent 5" w:semiHidden="0" w:uiPriority="73" w:unhideWhenUsed="0"/>
+    <w:lsdException w:name="Light Shading Accent 6" w:semiHidden="0" w:uiPriority="60" w:unhideWhenUsed="0"/>
+    <w:lsdException w:name="Light List Accent 6" w:semiHidden="0" w:uiPriority="61" w:unhideWhenUsed="0"/>
+    <w:lsdException w:name="Light Grid Accent 6" w:semiHidden="0" w:uiPriority="62" w:unhideWhenUsed="0"/>
+    <w:lsdException w:name="Medium Shading 1 Accent 6" w:semiHidden="0" w:uiPriority="63" w:unhideWhenUsed="0"/>
+    <w:lsdException w:name="Medium Shading 2 Accent 6" w:semiHidden="0" w:uiPriority="64" w:unhideWhenUsed="0"/>
+    <w:lsdException w:name="Medium List 1 Accent 6" w:semiHidden="0" w:uiPriority="65" w:unhideWhenUsed="0"/>
+    <w:lsdException w:name="Medium List 2 Accent 6" w:semiHidden="0" w:uiPriority="66" w:unhideWhenUsed="0"/>
+    <w:lsdException w:name="Medium Grid 1 Accent 6" w:semiHidden="0" w:uiPriority="67" w:unhideWhenUsed="0"/>
+    <w:lsdException w:name="Medium Grid 2 Accent 6" w:semiHidden="0" w:uiPriority="68" w:unhideWhenUsed="0"/>
+    <w:lsdException w:name="Medium Grid 3 Accent 6" w:semiHidden="0" w:uiPriority="69" w:unhideWhenUsed="0"/>
+    <w:lsdException w:name="Dark List Accent 6" w:semiHidden="0" w:uiPriority="70" w:unhideWhenUsed="0"/>
+    <w:lsdException w:name="Colorful Shading Accent 6" w:semiHidden="0" w:uiPriority="71" w:unhideWhenUsed="0"/>
+    <w:lsdException w:name="Colorful List Accent 6" w:semiHidden="0" w:uiPriority="72" w:unhideWhenUsed="0"/>
+    <w:lsdException w:name="Colorful Grid Accent 6" w:semiHidden="0" w:uiPriority="73" w:unhideWhenUsed="0"/>
+    <w:lsdException w:name="Subtle Emphasis" w:semiHidden="0" w:uiPriority="19" w:unhideWhenUsed="0" w:qFormat="1"/>
+    <w:lsdException w:name="Intense Emphasis" w:semiHidden="0" w:uiPriority="21" w:unhideWhenUsed="0" w:qFormat="1"/>
+    <w:lsdException w:name="Subtle Reference" w:semiHidden="0" w:uiPriority="31" w:unhideWhenUsed="0" w:qFormat="1"/>
+    <w:lsdException w:name="Intense Reference" w:semiHidden="0" w:uiPriority="32" w:unhideWhenUsed="0" w:qFormat="1"/>
+    <w:lsdException w:name="Book Title" w:semiHidden="0" w:uiPriority="33" w:unhideWhenUsed="0" w:qFormat="1"/>
+    <w:lsdException w:name="Bibliography" w:uiPriority="37"/>
+    <w:lsdException w:name="TOC Heading" w:uiPriority="39" w:qFormat="1"/>
   </w:latentStyles>
   <w:style w:type="paragraph" w:default="1" w:styleId="Normal">
     <w:name w:val="Normal"/>
     <w:qFormat/>
   </w:style>
-  <w:style w:type="character" w:default="1" w:styleId="Policepardfaut">
+  <w:style w:type="character" w:default="1" w:styleId="DefaultParagraphFont">
     <w:name w:val="Default Paragraph Font"/>
     <w:uiPriority w:val="1"/>
     <w:semiHidden/>
     <w:unhideWhenUsed/>
   </w:style>
-  <w:style w:type="table" w:default="1" w:styleId="TableauNormal">
+  <w:style w:type="table" w:default="1" w:styleId="TableNormal">
     <w:name w:val="Normal Table"/>
     <w:uiPriority w:val="99"/>
     <w:semiHidden/>
@@ -8826,16 +8714,16 @@
       </w:tblCellMar>
     </w:tblPr>
   </w:style>
-  <w:style w:type="numbering" w:default="1" w:styleId="Aucuneliste">
+  <w:style w:type="numbering" w:default="1" w:styleId="NoList">
     <w:name w:val="No List"/>
     <w:uiPriority w:val="99"/>
     <w:semiHidden/>
     <w:unhideWhenUsed/>
   </w:style>
-  <w:style w:type="paragraph" w:styleId="Textedebulles">
+  <w:style w:type="paragraph" w:styleId="BalloonText">
     <w:name w:val="Balloon Text"/>
     <w:basedOn w:val="Normal"/>
-    <w:link w:val="TextedebullesCar"/>
+    <w:link w:val="BalloonTextChar"/>
     <w:uiPriority w:val="99"/>
     <w:semiHidden/>
     <w:unhideWhenUsed/>
@@ -8846,10 +8734,10 @@
       <w:szCs w:val="18"/>
     </w:rPr>
   </w:style>
-  <w:style w:type="character" w:customStyle="1" w:styleId="TextedebullesCar">
-    <w:name w:val="Texte de bulles Car"/>
-    <w:basedOn w:val="Policepardfaut"/>
-    <w:link w:val="Textedebulles"/>
+  <w:style w:type="character" w:customStyle="1" w:styleId="BalloonTextChar">
+    <w:name w:val="Balloon Text Char"/>
+    <w:basedOn w:val="DefaultParagraphFont"/>
+    <w:link w:val="BalloonText"/>
     <w:uiPriority w:val="99"/>
     <w:semiHidden/>
     <w:rsid w:val="00F93E26"/>
@@ -8877,10 +8765,10 @@
       <w:color w:val="000000"/>
     </w:rPr>
   </w:style>
-  <w:style w:type="paragraph" w:styleId="En-tte">
+  <w:style w:type="paragraph" w:styleId="Header">
     <w:name w:val="header"/>
     <w:basedOn w:val="Normal"/>
-    <w:link w:val="En-tteCar"/>
+    <w:link w:val="HeaderChar"/>
     <w:uiPriority w:val="99"/>
     <w:unhideWhenUsed/>
     <w:rsid w:val="00F07227"/>
@@ -8891,17 +8779,17 @@
       </w:tabs>
     </w:pPr>
   </w:style>
-  <w:style w:type="character" w:customStyle="1" w:styleId="En-tteCar">
-    <w:name w:val="En-tête Car"/>
-    <w:basedOn w:val="Policepardfaut"/>
-    <w:link w:val="En-tte"/>
+  <w:style w:type="character" w:customStyle="1" w:styleId="HeaderChar">
+    <w:name w:val="Header Char"/>
+    <w:basedOn w:val="DefaultParagraphFont"/>
+    <w:link w:val="Header"/>
     <w:uiPriority w:val="99"/>
     <w:rsid w:val="00F07227"/>
   </w:style>
-  <w:style w:type="paragraph" w:styleId="Pieddepage">
+  <w:style w:type="paragraph" w:styleId="Footer">
     <w:name w:val="footer"/>
     <w:basedOn w:val="Normal"/>
-    <w:link w:val="PieddepageCar"/>
+    <w:link w:val="FooterChar"/>
     <w:uiPriority w:val="99"/>
     <w:unhideWhenUsed/>
     <w:rsid w:val="00F07227"/>
@@ -8912,10 +8800,292 @@
       </w:tabs>
     </w:pPr>
   </w:style>
-  <w:style w:type="character" w:customStyle="1" w:styleId="PieddepageCar">
-    <w:name w:val="Pied de page Car"/>
-    <w:basedOn w:val="Policepardfaut"/>
-    <w:link w:val="Pieddepage"/>
+  <w:style w:type="character" w:customStyle="1" w:styleId="FooterChar">
+    <w:name w:val="Footer Char"/>
+    <w:basedOn w:val="DefaultParagraphFont"/>
+    <w:link w:val="Footer"/>
+    <w:uiPriority w:val="99"/>
+    <w:rsid w:val="00F07227"/>
+  </w:style>
+</w:styles>
+</file>
+
+<file path=word/stylesWithEffects.xml><?xml version="1.0" encoding="utf-8"?>
+<w:styles xmlns:wpc="http://schemas.microsoft.com/office/word/2010/wordprocessingCanvas" xmlns:mo="http://schemas.microsoft.com/office/mac/office/2008/main" xmlns:mc="http://schemas.openxmlformats.org/markup-compatibility/2006" xmlns:mv="urn:schemas-microsoft-com:mac:vml" xmlns:o="urn:schemas-microsoft-com:office:office" xmlns:r="http://schemas.openxmlformats.org/officeDocument/2006/relationships" xmlns:m="http://schemas.openxmlformats.org/officeDocument/2006/math" xmlns:v="urn:schemas-microsoft-com:vml" xmlns:wp14="http://schemas.microsoft.com/office/word/2010/wordprocessingDrawing" xmlns:wp="http://schemas.openxmlformats.org/drawingml/2006/wordprocessingDrawing" xmlns:w10="urn:schemas-microsoft-com:office:word" xmlns:w="http://schemas.openxmlformats.org/wordprocessingml/2006/main" xmlns:w14="http://schemas.microsoft.com/office/word/2010/wordml" xmlns:wpg="http://schemas.microsoft.com/office/word/2010/wordprocessingGroup" xmlns:wpi="http://schemas.microsoft.com/office/word/2010/wordprocessingInk" xmlns:wne="http://schemas.microsoft.com/office/word/2006/wordml" xmlns:wps="http://schemas.microsoft.com/office/word/2010/wordprocessingShape" mc:Ignorable="w14 wp14">
+  <w:docDefaults>
+    <w:rPrDefault>
+      <w:rPr>
+        <w:rFonts w:asciiTheme="minorHAnsi" w:eastAsiaTheme="minorEastAsia" w:hAnsiTheme="minorHAnsi" w:cstheme="minorBidi"/>
+        <w:sz w:val="24"/>
+        <w:szCs w:val="24"/>
+        <w:lang w:val="fr-FR" w:eastAsia="fr-FR" w:bidi="ar-SA"/>
+      </w:rPr>
+    </w:rPrDefault>
+    <w:pPrDefault/>
+  </w:docDefaults>
+  <w:latentStyles w:defLockedState="0" w:defUIPriority="99" w:defSemiHidden="1" w:defUnhideWhenUsed="1" w:defQFormat="0" w:count="276">
+    <w:lsdException w:name="Normal" w:semiHidden="0" w:uiPriority="0" w:unhideWhenUsed="0" w:qFormat="1"/>
+    <w:lsdException w:name="heading 1" w:semiHidden="0" w:uiPriority="9" w:unhideWhenUsed="0" w:qFormat="1"/>
+    <w:lsdException w:name="heading 2" w:uiPriority="9" w:qFormat="1"/>
+    <w:lsdException w:name="heading 3" w:uiPriority="9" w:qFormat="1"/>
+    <w:lsdException w:name="heading 4" w:uiPriority="9" w:qFormat="1"/>
+    <w:lsdException w:name="heading 5" w:uiPriority="9" w:qFormat="1"/>
+    <w:lsdException w:name="heading 6" w:uiPriority="9" w:qFormat="1"/>
+    <w:lsdException w:name="heading 7" w:uiPriority="9" w:qFormat="1"/>
+    <w:lsdException w:name="heading 8" w:uiPriority="9" w:qFormat="1"/>
+    <w:lsdException w:name="heading 9" w:uiPriority="9" w:qFormat="1"/>
+    <w:lsdException w:name="toc 1" w:uiPriority="39"/>
+    <w:lsdException w:name="toc 2" w:uiPriority="39"/>
+    <w:lsdException w:name="toc 3" w:uiPriority="39"/>
+    <w:lsdException w:name="toc 4" w:uiPriority="39"/>
+    <w:lsdException w:name="toc 5" w:uiPriority="39"/>
+    <w:lsdException w:name="toc 6" w:uiPriority="39"/>
+    <w:lsdException w:name="toc 7" w:uiPriority="39"/>
+    <w:lsdException w:name="toc 8" w:uiPriority="39"/>
+    <w:lsdException w:name="toc 9" w:uiPriority="39"/>
+    <w:lsdException w:name="caption" w:uiPriority="35" w:qFormat="1"/>
+    <w:lsdException w:name="Title" w:semiHidden="0" w:uiPriority="10" w:unhideWhenUsed="0" w:qFormat="1"/>
+    <w:lsdException w:name="Default Paragraph Font" w:uiPriority="1"/>
+    <w:lsdException w:name="Subtitle" w:semiHidden="0" w:uiPriority="11" w:unhideWhenUsed="0" w:qFormat="1"/>
+    <w:lsdException w:name="Strong" w:semiHidden="0" w:uiPriority="22" w:unhideWhenUsed="0" w:qFormat="1"/>
+    <w:lsdException w:name="Emphasis" w:semiHidden="0" w:uiPriority="20" w:unhideWhenUsed="0" w:qFormat="1"/>
+    <w:lsdException w:name="Table Grid" w:semiHidden="0" w:uiPriority="59" w:unhideWhenUsed="0"/>
+    <w:lsdException w:name="Note Level 1" w:semiHidden="0" w:unhideWhenUsed="0"/>
+    <w:lsdException w:name="Note Level 2" w:semiHidden="0" w:unhideWhenUsed="0"/>
+    <w:lsdException w:name="Note Level 3" w:semiHidden="0" w:unhideWhenUsed="0"/>
+    <w:lsdException w:name="Note Level 4" w:semiHidden="0" w:unhideWhenUsed="0"/>
+    <w:lsdException w:name="Note Level 5" w:semiHidden="0" w:unhideWhenUsed="0"/>
+    <w:lsdException w:name="Note Level 6" w:semiHidden="0" w:unhideWhenUsed="0"/>
+    <w:lsdException w:name="Note Level 7" w:semiHidden="0" w:unhideWhenUsed="0"/>
+    <w:lsdException w:name="Note Level 8" w:semiHidden="0" w:unhideWhenUsed="0"/>
+    <w:lsdException w:name="Note Level 9" w:semiHidden="0" w:unhideWhenUsed="0"/>
+    <w:lsdException w:name="Placeholder Text" w:unhideWhenUsed="0"/>
+    <w:lsdException w:name="No Spacing" w:semiHidden="0" w:uiPriority="1" w:unhideWhenUsed="0" w:qFormat="1"/>
+    <w:lsdException w:name="Light Shading" w:semiHidden="0" w:uiPriority="60" w:unhideWhenUsed="0"/>
+    <w:lsdException w:name="Light List" w:semiHidden="0" w:uiPriority="61" w:unhideWhenUsed="0"/>
+    <w:lsdException w:name="Light Grid" w:semiHidden="0" w:uiPriority="62" w:unhideWhenUsed="0"/>
+    <w:lsdException w:name="Medium Shading 1" w:semiHidden="0" w:uiPriority="63" w:unhideWhenUsed="0"/>
+    <w:lsdException w:name="Medium Shading 2" w:semiHidden="0" w:uiPriority="64" w:unhideWhenUsed="0"/>
+    <w:lsdException w:name="Medium List 1" w:semiHidden="0" w:uiPriority="65" w:unhideWhenUsed="0"/>
+    <w:lsdException w:name="Medium List 2" w:semiHidden="0" w:uiPriority="66" w:unhideWhenUsed="0"/>
+    <w:lsdException w:name="Medium Grid 1" w:semiHidden="0" w:uiPriority="67" w:unhideWhenUsed="0"/>
+    <w:lsdException w:name="Medium Grid 2" w:semiHidden="0" w:uiPriority="68" w:unhideWhenUsed="0"/>
+    <w:lsdException w:name="Medium Grid 3" w:semiHidden="0" w:uiPriority="69" w:unhideWhenUsed="0"/>
+    <w:lsdException w:name="Dark List" w:semiHidden="0" w:uiPriority="70" w:unhideWhenUsed="0"/>
+    <w:lsdException w:name="Colorful Shading" w:semiHidden="0" w:uiPriority="71" w:unhideWhenUsed="0"/>
+    <w:lsdException w:name="Colorful List" w:semiHidden="0" w:uiPriority="72" w:unhideWhenUsed="0"/>
+    <w:lsdException w:name="Colorful Grid" w:semiHidden="0" w:uiPriority="73" w:unhideWhenUsed="0"/>
+    <w:lsdException w:name="Light Shading Accent 1" w:semiHidden="0" w:uiPriority="60" w:unhideWhenUsed="0"/>
+    <w:lsdException w:name="Light List Accent 1" w:semiHidden="0" w:uiPriority="61" w:unhideWhenUsed="0"/>
+    <w:lsdException w:name="Light Grid Accent 1" w:semiHidden="0" w:uiPriority="62" w:unhideWhenUsed="0"/>
+    <w:lsdException w:name="Medium Shading 1 Accent 1" w:semiHidden="0" w:uiPriority="63" w:unhideWhenUsed="0"/>
+    <w:lsdException w:name="Medium Shading 2 Accent 1" w:semiHidden="0" w:uiPriority="64" w:unhideWhenUsed="0"/>
+    <w:lsdException w:name="Medium List 1 Accent 1" w:semiHidden="0" w:uiPriority="65" w:unhideWhenUsed="0"/>
+    <w:lsdException w:name="Revision" w:unhideWhenUsed="0"/>
+    <w:lsdException w:name="List Paragraph" w:semiHidden="0" w:uiPriority="34" w:unhideWhenUsed="0" w:qFormat="1"/>
+    <w:lsdException w:name="Quote" w:semiHidden="0" w:uiPriority="29" w:unhideWhenUsed="0" w:qFormat="1"/>
+    <w:lsdException w:name="Intense Quote" w:semiHidden="0" w:uiPriority="30" w:unhideWhenUsed="0" w:qFormat="1"/>
+    <w:lsdException w:name="Medium List 2 Accent 1" w:semiHidden="0" w:uiPriority="66" w:unhideWhenUsed="0"/>
+    <w:lsdException w:name="Medium Grid 1 Accent 1" w:semiHidden="0" w:uiPriority="67" w:unhideWhenUsed="0"/>
+    <w:lsdException w:name="Medium Grid 2 Accent 1" w:semiHidden="0" w:uiPriority="68" w:unhideWhenUsed="0"/>
+    <w:lsdException w:name="Medium Grid 3 Accent 1" w:semiHidden="0" w:uiPriority="69" w:unhideWhenUsed="0"/>
+    <w:lsdException w:name="Dark List Accent 1" w:semiHidden="0" w:uiPriority="70" w:unhideWhenUsed="0"/>
+    <w:lsdException w:name="Colorful Shading Accent 1" w:semiHidden="0" w:uiPriority="71" w:unhideWhenUsed="0"/>
+    <w:lsdException w:name="Colorful List Accent 1" w:semiHidden="0" w:uiPriority="72" w:unhideWhenUsed="0"/>
+    <w:lsdException w:name="Colorful Grid Accent 1" w:semiHidden="0" w:uiPriority="73" w:unhideWhenUsed="0"/>
+    <w:lsdException w:name="Light Shading Accent 2" w:semiHidden="0" w:uiPriority="60" w:unhideWhenUsed="0"/>
+    <w:lsdException w:name="Light List Accent 2" w:semiHidden="0" w:uiPriority="61" w:unhideWhenUsed="0"/>
+    <w:lsdException w:name="Light Grid Accent 2" w:semiHidden="0" w:uiPriority="62" w:unhideWhenUsed="0"/>
+    <w:lsdException w:name="Medium Shading 1 Accent 2" w:semiHidden="0" w:uiPriority="63" w:unhideWhenUsed="0"/>
+    <w:lsdException w:name="Medium Shading 2 Accent 2" w:semiHidden="0" w:uiPriority="64" w:unhideWhenUsed="0"/>
+    <w:lsdException w:name="Medium List 1 Accent 2" w:semiHidden="0" w:uiPriority="65" w:unhideWhenUsed="0"/>
+    <w:lsdException w:name="Medium List 2 Accent 2" w:semiHidden="0" w:uiPriority="66" w:unhideWhenUsed="0"/>
+    <w:lsdException w:name="Medium Grid 1 Accent 2" w:semiHidden="0" w:uiPriority="67" w:unhideWhenUsed="0"/>
+    <w:lsdException w:name="Medium Grid 2 Accent 2" w:semiHidden="0" w:uiPriority="68" w:unhideWhenUsed="0"/>
+    <w:lsdException w:name="Medium Grid 3 Accent 2" w:semiHidden="0" w:uiPriority="69" w:unhideWhenUsed="0"/>
+    <w:lsdException w:name="Dark List Accent 2" w:semiHidden="0" w:uiPriority="70" w:unhideWhenUsed="0"/>
+    <w:lsdException w:name="Colorful Shading Accent 2" w:semiHidden="0" w:uiPriority="71" w:unhideWhenUsed="0"/>
+    <w:lsdException w:name="Colorful List Accent 2" w:semiHidden="0" w:uiPriority="72" w:unhideWhenUsed="0"/>
+    <w:lsdException w:name="Colorful Grid Accent 2" w:semiHidden="0" w:uiPriority="73" w:unhideWhenUsed="0"/>
+    <w:lsdException w:name="Light Shading Accent 3" w:semiHidden="0" w:uiPriority="60" w:unhideWhenUsed="0"/>
+    <w:lsdException w:name="Light List Accent 3" w:semiHidden="0" w:uiPriority="61" w:unhideWhenUsed="0"/>
+    <w:lsdException w:name="Light Grid Accent 3" w:semiHidden="0" w:uiPriority="62" w:unhideWhenUsed="0"/>
+    <w:lsdException w:name="Medium Shading 1 Accent 3" w:semiHidden="0" w:uiPriority="63" w:unhideWhenUsed="0"/>
+    <w:lsdException w:name="Medium Shading 2 Accent 3" w:semiHidden="0" w:uiPriority="64" w:unhideWhenUsed="0"/>
+    <w:lsdException w:name="Medium List 1 Accent 3" w:semiHidden="0" w:uiPriority="65" w:unhideWhenUsed="0"/>
+    <w:lsdException w:name="Medium List 2 Accent 3" w:semiHidden="0" w:uiPriority="66" w:unhideWhenUsed="0"/>
+    <w:lsdException w:name="Medium Grid 1 Accent 3" w:semiHidden="0" w:uiPriority="67" w:unhideWhenUsed="0"/>
+    <w:lsdException w:name="Medium Grid 2 Accent 3" w:semiHidden="0" w:uiPriority="68" w:unhideWhenUsed="0"/>
+    <w:lsdException w:name="Medium Grid 3 Accent 3" w:semiHidden="0" w:uiPriority="69" w:unhideWhenUsed="0"/>
+    <w:lsdException w:name="Dark List Accent 3" w:semiHidden="0" w:uiPriority="70" w:unhideWhenUsed="0"/>
+    <w:lsdException w:name="Colorful Shading Accent 3" w:semiHidden="0" w:uiPriority="71" w:unhideWhenUsed="0"/>
+    <w:lsdException w:name="Colorful List Accent 3" w:semiHidden="0" w:uiPriority="72" w:unhideWhenUsed="0"/>
+    <w:lsdException w:name="Colorful Grid Accent 3" w:semiHidden="0" w:uiPriority="73" w:unhideWhenUsed="0"/>
+    <w:lsdException w:name="Light Shading Accent 4" w:semiHidden="0" w:uiPriority="60" w:unhideWhenUsed="0"/>
+    <w:lsdException w:name="Light List Accent 4" w:semiHidden="0" w:uiPriority="61" w:unhideWhenUsed="0"/>
+    <w:lsdException w:name="Light Grid Accent 4" w:semiHidden="0" w:uiPriority="62" w:unhideWhenUsed="0"/>
+    <w:lsdException w:name="Medium Shading 1 Accent 4" w:semiHidden="0" w:uiPriority="63" w:unhideWhenUsed="0"/>
+    <w:lsdException w:name="Medium Shading 2 Accent 4" w:semiHidden="0" w:uiPriority="64" w:unhideWhenUsed="0"/>
+    <w:lsdException w:name="Medium List 1 Accent 4" w:semiHidden="0" w:uiPriority="65" w:unhideWhenUsed="0"/>
+    <w:lsdException w:name="Medium List 2 Accent 4" w:semiHidden="0" w:uiPriority="66" w:unhideWhenUsed="0"/>
+    <w:lsdException w:name="Medium Grid 1 Accent 4" w:semiHidden="0" w:uiPriority="67" w:unhideWhenUsed="0"/>
+    <w:lsdException w:name="Medium Grid 2 Accent 4" w:semiHidden="0" w:uiPriority="68" w:unhideWhenUsed="0"/>
+    <w:lsdException w:name="Medium Grid 3 Accent 4" w:semiHidden="0" w:uiPriority="69" w:unhideWhenUsed="0"/>
+    <w:lsdException w:name="Dark List Accent 4" w:semiHidden="0" w:uiPriority="70" w:unhideWhenUsed="0"/>
+    <w:lsdException w:name="Colorful Shading Accent 4" w:semiHidden="0" w:uiPriority="71" w:unhideWhenUsed="0"/>
+    <w:lsdException w:name="Colorful List Accent 4" w:semiHidden="0" w:uiPriority="72" w:unhideWhenUsed="0"/>
+    <w:lsdException w:name="Colorful Grid Accent 4" w:semiHidden="0" w:uiPriority="73" w:unhideWhenUsed="0"/>
+    <w:lsdException w:name="Light Shading Accent 5" w:semiHidden="0" w:uiPriority="60" w:unhideWhenUsed="0"/>
+    <w:lsdException w:name="Light List Accent 5" w:semiHidden="0" w:uiPriority="61" w:unhideWhenUsed="0"/>
+    <w:lsdException w:name="Light Grid Accent 5" w:semiHidden="0" w:uiPriority="62" w:unhideWhenUsed="0"/>
+    <w:lsdException w:name="Medium Shading 1 Accent 5" w:semiHidden="0" w:uiPriority="63" w:unhideWhenUsed="0"/>
+    <w:lsdException w:name="Medium Shading 2 Accent 5" w:semiHidden="0" w:uiPriority="64" w:unhideWhenUsed="0"/>
+    <w:lsdException w:name="Medium List 1 Accent 5" w:semiHidden="0" w:uiPriority="65" w:unhideWhenUsed="0"/>
+    <w:lsdException w:name="Medium List 2 Accent 5" w:semiHidden="0" w:uiPriority="66" w:unhideWhenUsed="0"/>
+    <w:lsdException w:name="Medium Grid 1 Accent 5" w:semiHidden="0" w:uiPriority="67" w:unhideWhenUsed="0"/>
+    <w:lsdException w:name="Medium Grid 2 Accent 5" w:semiHidden="0" w:uiPriority="68" w:unhideWhenUsed="0"/>
+    <w:lsdException w:name="Medium Grid 3 Accent 5" w:semiHidden="0" w:uiPriority="69" w:unhideWhenUsed="0"/>
+    <w:lsdException w:name="Dark List Accent 5" w:semiHidden="0" w:uiPriority="70" w:unhideWhenUsed="0"/>
+    <w:lsdException w:name="Colorful Shading Accent 5" w:semiHidden="0" w:uiPriority="71" w:unhideWhenUsed="0"/>
+    <w:lsdException w:name="Colorful List Accent 5" w:semiHidden="0" w:uiPriority="72" w:unhideWhenUsed="0"/>
+    <w:lsdException w:name="Colorful Grid Accent 5" w:semiHidden="0" w:uiPriority="73" w:unhideWhenUsed="0"/>
+    <w:lsdException w:name="Light Shading Accent 6" w:semiHidden="0" w:uiPriority="60" w:unhideWhenUsed="0"/>
+    <w:lsdException w:name="Light List Accent 6" w:semiHidden="0" w:uiPriority="61" w:unhideWhenUsed="0"/>
+    <w:lsdException w:name="Light Grid Accent 6" w:semiHidden="0" w:uiPriority="62" w:unhideWhenUsed="0"/>
+    <w:lsdException w:name="Medium Shading 1 Accent 6" w:semiHidden="0" w:uiPriority="63" w:unhideWhenUsed="0"/>
+    <w:lsdException w:name="Medium Shading 2 Accent 6" w:semiHidden="0" w:uiPriority="64" w:unhideWhenUsed="0"/>
+    <w:lsdException w:name="Medium List 1 Accent 6" w:semiHidden="0" w:uiPriority="65" w:unhideWhenUsed="0"/>
+    <w:lsdException w:name="Medium List 2 Accent 6" w:semiHidden="0" w:uiPriority="66" w:unhideWhenUsed="0"/>
+    <w:lsdException w:name="Medium Grid 1 Accent 6" w:semiHidden="0" w:uiPriority="67" w:unhideWhenUsed="0"/>
+    <w:lsdException w:name="Medium Grid 2 Accent 6" w:semiHidden="0" w:uiPriority="68" w:unhideWhenUsed="0"/>
+    <w:lsdException w:name="Medium Grid 3 Accent 6" w:semiHidden="0" w:uiPriority="69" w:unhideWhenUsed="0"/>
+    <w:lsdException w:name="Dark List Accent 6" w:semiHidden="0" w:uiPriority="70" w:unhideWhenUsed="0"/>
+    <w:lsdException w:name="Colorful Shading Accent 6" w:semiHidden="0" w:uiPriority="71" w:unhideWhenUsed="0"/>
+    <w:lsdException w:name="Colorful List Accent 6" w:semiHidden="0" w:uiPriority="72" w:unhideWhenUsed="0"/>
+    <w:lsdException w:name="Colorful Grid Accent 6" w:semiHidden="0" w:uiPriority="73" w:unhideWhenUsed="0"/>
+    <w:lsdException w:name="Subtle Emphasis" w:semiHidden="0" w:uiPriority="19" w:unhideWhenUsed="0" w:qFormat="1"/>
+    <w:lsdException w:name="Intense Emphasis" w:semiHidden="0" w:uiPriority="21" w:unhideWhenUsed="0" w:qFormat="1"/>
+    <w:lsdException w:name="Subtle Reference" w:semiHidden="0" w:uiPriority="31" w:unhideWhenUsed="0" w:qFormat="1"/>
+    <w:lsdException w:name="Intense Reference" w:semiHidden="0" w:uiPriority="32" w:unhideWhenUsed="0" w:qFormat="1"/>
+    <w:lsdException w:name="Book Title" w:semiHidden="0" w:uiPriority="33" w:unhideWhenUsed="0" w:qFormat="1"/>
+    <w:lsdException w:name="Bibliography" w:uiPriority="37"/>
+    <w:lsdException w:name="TOC Heading" w:uiPriority="39" w:qFormat="1"/>
+  </w:latentStyles>
+  <w:style w:type="paragraph" w:default="1" w:styleId="Normal">
+    <w:name w:val="Normal"/>
+    <w:qFormat/>
+  </w:style>
+  <w:style w:type="character" w:default="1" w:styleId="DefaultParagraphFont">
+    <w:name w:val="Default Paragraph Font"/>
+    <w:uiPriority w:val="1"/>
+    <w:semiHidden/>
+    <w:unhideWhenUsed/>
+  </w:style>
+  <w:style w:type="table" w:default="1" w:styleId="TableNormal">
+    <w:name w:val="Normal Table"/>
+    <w:uiPriority w:val="99"/>
+    <w:semiHidden/>
+    <w:unhideWhenUsed/>
+    <w:tblPr>
+      <w:tblInd w:w="0" w:type="dxa"/>
+      <w:tblCellMar>
+        <w:top w:w="0" w:type="dxa"/>
+        <w:left w:w="108" w:type="dxa"/>
+        <w:bottom w:w="0" w:type="dxa"/>
+        <w:right w:w="108" w:type="dxa"/>
+      </w:tblCellMar>
+    </w:tblPr>
+  </w:style>
+  <w:style w:type="numbering" w:default="1" w:styleId="NoList">
+    <w:name w:val="No List"/>
+    <w:uiPriority w:val="99"/>
+    <w:semiHidden/>
+    <w:unhideWhenUsed/>
+  </w:style>
+  <w:style w:type="paragraph" w:styleId="BalloonText">
+    <w:name w:val="Balloon Text"/>
+    <w:basedOn w:val="Normal"/>
+    <w:link w:val="BalloonTextChar"/>
+    <w:uiPriority w:val="99"/>
+    <w:semiHidden/>
+    <w:unhideWhenUsed/>
+    <w:rsid w:val="00F93E26"/>
+    <w:rPr>
+      <w:rFonts w:ascii="Lucida Grande" w:hAnsi="Lucida Grande"/>
+      <w:sz w:val="18"/>
+      <w:szCs w:val="18"/>
+    </w:rPr>
+  </w:style>
+  <w:style w:type="character" w:customStyle="1" w:styleId="BalloonTextChar">
+    <w:name w:val="Balloon Text Char"/>
+    <w:basedOn w:val="DefaultParagraphFont"/>
+    <w:link w:val="BalloonText"/>
+    <w:uiPriority w:val="99"/>
+    <w:semiHidden/>
+    <w:rsid w:val="00F93E26"/>
+    <w:rPr>
+      <w:rFonts w:ascii="Lucida Grande" w:hAnsi="Lucida Grande"/>
+      <w:sz w:val="18"/>
+      <w:szCs w:val="18"/>
+    </w:rPr>
+  </w:style>
+  <w:style w:type="paragraph" w:customStyle="1" w:styleId="Paragraphestandard">
+    <w:name w:val="[Paragraphe standard]"/>
+    <w:basedOn w:val="Normal"/>
+    <w:uiPriority w:val="99"/>
+    <w:rsid w:val="00F93E26"/>
+    <w:pPr>
+      <w:widowControl w:val="0"/>
+      <w:autoSpaceDE w:val="0"/>
+      <w:autoSpaceDN w:val="0"/>
+      <w:adjustRightInd w:val="0"/>
+      <w:spacing w:line="288" w:lineRule="auto"/>
+      <w:textAlignment w:val="center"/>
+    </w:pPr>
+    <w:rPr>
+      <w:rFonts w:ascii="MinionPro-Regular" w:hAnsi="MinionPro-Regular" w:cs="MinionPro-Regular"/>
+      <w:color w:val="000000"/>
+    </w:rPr>
+  </w:style>
+  <w:style w:type="paragraph" w:styleId="Header">
+    <w:name w:val="header"/>
+    <w:basedOn w:val="Normal"/>
+    <w:link w:val="HeaderChar"/>
+    <w:uiPriority w:val="99"/>
+    <w:unhideWhenUsed/>
+    <w:rsid w:val="00F07227"/>
+    <w:pPr>
+      <w:tabs>
+        <w:tab w:val="center" w:pos="4536"/>
+        <w:tab w:val="right" w:pos="9072"/>
+      </w:tabs>
+    </w:pPr>
+  </w:style>
+  <w:style w:type="character" w:customStyle="1" w:styleId="HeaderChar">
+    <w:name w:val="Header Char"/>
+    <w:basedOn w:val="DefaultParagraphFont"/>
+    <w:link w:val="Header"/>
+    <w:uiPriority w:val="99"/>
+    <w:rsid w:val="00F07227"/>
+  </w:style>
+  <w:style w:type="paragraph" w:styleId="Footer">
+    <w:name w:val="footer"/>
+    <w:basedOn w:val="Normal"/>
+    <w:link w:val="FooterChar"/>
+    <w:uiPriority w:val="99"/>
+    <w:unhideWhenUsed/>
+    <w:rsid w:val="00F07227"/>
+    <w:pPr>
+      <w:tabs>
+        <w:tab w:val="center" w:pos="4536"/>
+        <w:tab w:val="right" w:pos="9072"/>
+      </w:tabs>
+    </w:pPr>
+  </w:style>
+  <w:style w:type="character" w:customStyle="1" w:styleId="FooterChar">
+    <w:name w:val="Footer Char"/>
+    <w:basedOn w:val="DefaultParagraphFont"/>
+    <w:link w:val="Footer"/>
     <w:uiPriority w:val="99"/>
     <w:rsid w:val="00F07227"/>
   </w:style>
@@ -9264,7 +9434,7 @@
 </file>
 
 <file path=customXml/itemProps2.xml><?xml version="1.0" encoding="utf-8"?>
-<ds:datastoreItem xmlns:ds="http://schemas.openxmlformats.org/officeDocument/2006/customXml" ds:itemID="{04748F60-3872-4728-A880-B3DB6BA5FDF2}">
+<ds:datastoreItem xmlns:ds="http://schemas.openxmlformats.org/officeDocument/2006/customXml" ds:itemID="{207B73A3-0368-3643-98A7-0864859C493C}">
   <ds:schemaRefs>
     <ds:schemaRef ds:uri="http://schemas.openxmlformats.org/officeDocument/2006/bibliography"/>
   </ds:schemaRefs>

</xml_diff>

<commit_message>
Modification de la fiche technique
</commit_message>
<xml_diff>
--- a/Administration/Fiche technique de James Gouin.docx
+++ b/Administration/Fiche technique de James Gouin.docx
@@ -1,12 +1,12 @@
 
 <file path=word/document.xml><?xml version="1.0" encoding="utf-8"?>
-<w:document xmlns:wpc="http://schemas.microsoft.com/office/word/2010/wordprocessingCanvas" xmlns:mo="http://schemas.microsoft.com/office/mac/office/2008/main" xmlns:mc="http://schemas.openxmlformats.org/markup-compatibility/2006" xmlns:mv="urn:schemas-microsoft-com:mac:vml" xmlns:o="urn:schemas-microsoft-com:office:office" xmlns:r="http://schemas.openxmlformats.org/officeDocument/2006/relationships" xmlns:m="http://schemas.openxmlformats.org/officeDocument/2006/math" xmlns:v="urn:schemas-microsoft-com:vml" xmlns:wp14="http://schemas.microsoft.com/office/word/2010/wordprocessingDrawing" xmlns:wp="http://schemas.openxmlformats.org/drawingml/2006/wordprocessingDrawing" xmlns:w10="urn:schemas-microsoft-com:office:word" xmlns:w="http://schemas.openxmlformats.org/wordprocessingml/2006/main" xmlns:w14="http://schemas.microsoft.com/office/word/2010/wordml" xmlns:wpg="http://schemas.microsoft.com/office/word/2010/wordprocessingGroup" xmlns:wpi="http://schemas.microsoft.com/office/word/2010/wordprocessingInk" xmlns:wne="http://schemas.microsoft.com/office/word/2006/wordml" xmlns:wps="http://schemas.microsoft.com/office/word/2010/wordprocessingShape" mc:Ignorable="w14 wp14">
+<w:document xmlns:wpc="http://schemas.microsoft.com/office/word/2010/wordprocessingCanvas" xmlns:mc="http://schemas.openxmlformats.org/markup-compatibility/2006" xmlns:o="urn:schemas-microsoft-com:office:office" xmlns:r="http://schemas.openxmlformats.org/officeDocument/2006/relationships" xmlns:m="http://schemas.openxmlformats.org/officeDocument/2006/math" xmlns:v="urn:schemas-microsoft-com:vml" xmlns:wp14="http://schemas.microsoft.com/office/word/2010/wordprocessingDrawing" xmlns:wp="http://schemas.openxmlformats.org/drawingml/2006/wordprocessingDrawing" xmlns:w10="urn:schemas-microsoft-com:office:word" xmlns:w="http://schemas.openxmlformats.org/wordprocessingml/2006/main" xmlns:w14="http://schemas.microsoft.com/office/word/2010/wordml" xmlns:w15="http://schemas.microsoft.com/office/word/2012/wordml" xmlns:wpg="http://schemas.microsoft.com/office/word/2010/wordprocessingGroup" xmlns:wpi="http://schemas.microsoft.com/office/word/2010/wordprocessingInk" xmlns:wne="http://schemas.microsoft.com/office/word/2006/wordml" xmlns:wps="http://schemas.microsoft.com/office/word/2010/wordprocessingShape" mc:Ignorable="w14 w15 wp14">
   <w:body>
     <w:p>
       <w:r>
         <w:rPr>
           <w:noProof/>
-          <w:lang w:val="en-US" w:eastAsia="en-US"/>
+          <w:lang w:val="fr-CH" w:eastAsia="fr-CH"/>
         </w:rPr>
         <mc:AlternateContent>
           <mc:Choice Requires="wps">
@@ -51,7 +51,7 @@
                         <a:effectLst/>
                         <a:extLst>
                           <a:ext uri="{C572A759-6A51-4108-AA02-DFA0A04FC94B}">
-                            <ma14:wrappingTextBoxFlag xmlns:ma14="http://schemas.microsoft.com/office/mac/drawingml/2011/main"/>
+                            <ma14:wrappingTextBoxFlag xmlns:ma14="http://schemas.microsoft.com/office/mac/drawingml/2011/main" xmlns:w="http://schemas.openxmlformats.org/wordprocessingml/2006/main" xmlns:w10="urn:schemas-microsoft-com:office:word" xmlns:v="urn:schemas-microsoft-com:vml" xmlns:o="urn:schemas-microsoft-com:office:office" xmlns:mv="urn:schemas-microsoft-com:mac:vml" xmlns:mo="http://schemas.microsoft.com/office/mac/office/2008/main" xmlns=""/>
                           </a:ext>
                         </a:extLst>
                       </wps:spPr>
@@ -99,24 +99,8 @@
                                   <w14:round/>
                                 </w14:textOutline>
                               </w:rPr>
-                              <w:t xml:space="preserve">Nom de code : Super </w:t>
+                              <w:t>Nom de code : Super Penguin</w:t>
                             </w:r>
-                            <w:proofErr w:type="spellStart"/>
-                            <w:r>
-                              <w:rPr>
-                                <w:rFonts w:ascii="Segoe UI Semilight" w:hAnsi="Segoe UI Semilight" w:cs="Segoe UI Semilight"/>
-                                <w:color w:val="FFFFFF" w:themeColor="background1"/>
-                                <w:sz w:val="20"/>
-                                <w:szCs w:val="20"/>
-                                <w14:textOutline w14:w="9525" w14:cap="flat" w14:cmpd="sng" w14:algn="ctr">
-                                  <w14:noFill/>
-                                  <w14:prstDash w14:val="solid"/>
-                                  <w14:round/>
-                                </w14:textOutline>
-                              </w:rPr>
-                              <w:t>Penguin</w:t>
-                            </w:r>
-                            <w:proofErr w:type="spellEnd"/>
                             <w:r>
                               <w:rPr>
                                 <w:rFonts w:ascii="Segoe UI Semilight" w:hAnsi="Segoe UI Semilight" w:cs="Segoe UI Semilight"/>
@@ -131,22 +115,8 @@
                               </w:rPr>
                               <w:t xml:space="preserve"> </w:t>
                             </w:r>
-                            <w:proofErr w:type="spellStart"/>
-                            <w:r>
-                              <w:rPr>
-                                <w:rFonts w:ascii="Segoe UI Semilight" w:hAnsi="Segoe UI Semilight" w:cs="Segoe UI Semilight"/>
-                                <w:color w:val="FFFFFF" w:themeColor="background1"/>
-                                <w:sz w:val="20"/>
-                                <w:szCs w:val="20"/>
-                                <w14:textOutline w14:w="9525" w14:cap="flat" w14:cmpd="sng" w14:algn="ctr">
-                                  <w14:noFill/>
-                                  <w14:prstDash w14:val="solid"/>
-                                  <w14:round/>
-                                </w14:textOutline>
-                              </w:rPr>
-                              <w:t>Black&amp;White</w:t>
-                            </w:r>
-                            <w:proofErr w:type="spellEnd"/>
+                            <w:bookmarkStart w:id="0" w:name="_GoBack"/>
+                            <w:bookmarkEnd w:id="0"/>
                           </w:p>
                           <w:p>
                             <w:pPr>
@@ -249,11 +219,11 @@
           </mc:Choice>
           <mc:Fallback>
             <w:pict>
-              <v:shapetype id="_x0000_t202" coordsize="21600,21600" o:spt="202" path="m0,0l0,21600,21600,21600,21600,0xe">
+              <v:shapetype w14:anchorId="7610F08C" id="_x0000_t202" coordsize="21600,21600" o:spt="202" path="m,l,21600r21600,l21600,xe">
                 <v:stroke joinstyle="miter"/>
                 <v:path gradientshapeok="t" o:connecttype="rect"/>
               </v:shapetype>
-              <v:shape id="Zone de texte 1" o:spid="_x0000_s1026" type="#_x0000_t202" style="position:absolute;margin-left:86.15pt;margin-top:-21.95pt;width:192.85pt;height:81pt;z-index:251811840;visibility:visible;mso-wrap-style:square;mso-width-percent:0;mso-height-percent:0;mso-wrap-distance-left:9pt;mso-wrap-distance-top:0;mso-wrap-distance-right:9pt;mso-wrap-distance-bottom:0;mso-position-horizontal:absolute;mso-position-horizontal-relative:text;mso-position-vertical:absolute;mso-position-vertical-relative:text;mso-width-percent:0;mso-height-percent:0;mso-width-relative:margin;mso-height-relative:margin;v-text-anchor:top" o:gfxdata="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" filled="f" stroked="f">
+              <v:shape id="Zone de texte 1" o:spid="_x0000_s1026" type="#_x0000_t202" style="position:absolute;margin-left:86.15pt;margin-top:-22pt;width:192.85pt;height:81pt;z-index:251811840;visibility:visible;mso-wrap-style:square;mso-width-percent:0;mso-height-percent:0;mso-wrap-distance-left:9pt;mso-wrap-distance-top:0;mso-wrap-distance-right:9pt;mso-wrap-distance-bottom:0;mso-position-horizontal:absolute;mso-position-horizontal-relative:text;mso-position-vertical:absolute;mso-position-vertical-relative:text;mso-width-percent:0;mso-height-percent:0;mso-width-relative:margin;mso-height-relative:margin;v-text-anchor:top" o:gfxdata="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" filled="f" stroked="f">
                 <v:textbox>
                   <w:txbxContent>
                     <w:p>
@@ -284,24 +254,8 @@
                             <w14:round/>
                           </w14:textOutline>
                         </w:rPr>
-                        <w:t xml:space="preserve">Nom de code : Super </w:t>
+                        <w:t>Nom de code : Super Penguin</w:t>
                       </w:r>
-                      <w:proofErr w:type="spellStart"/>
-                      <w:r>
-                        <w:rPr>
-                          <w:rFonts w:ascii="Segoe UI Semilight" w:hAnsi="Segoe UI Semilight" w:cs="Segoe UI Semilight"/>
-                          <w:color w:val="FFFFFF" w:themeColor="background1"/>
-                          <w:sz w:val="20"/>
-                          <w:szCs w:val="20"/>
-                          <w14:textOutline w14:w="9525" w14:cap="flat" w14:cmpd="sng" w14:algn="ctr">
-                            <w14:noFill/>
-                            <w14:prstDash w14:val="solid"/>
-                            <w14:round/>
-                          </w14:textOutline>
-                        </w:rPr>
-                        <w:t>Penguin</w:t>
-                      </w:r>
-                      <w:proofErr w:type="spellEnd"/>
                       <w:r>
                         <w:rPr>
                           <w:rFonts w:ascii="Segoe UI Semilight" w:hAnsi="Segoe UI Semilight" w:cs="Segoe UI Semilight"/>
@@ -316,22 +270,8 @@
                         </w:rPr>
                         <w:t xml:space="preserve"> </w:t>
                       </w:r>
-                      <w:proofErr w:type="spellStart"/>
-                      <w:r>
-                        <w:rPr>
-                          <w:rFonts w:ascii="Segoe UI Semilight" w:hAnsi="Segoe UI Semilight" w:cs="Segoe UI Semilight"/>
-                          <w:color w:val="FFFFFF" w:themeColor="background1"/>
-                          <w:sz w:val="20"/>
-                          <w:szCs w:val="20"/>
-                          <w14:textOutline w14:w="9525" w14:cap="flat" w14:cmpd="sng" w14:algn="ctr">
-                            <w14:noFill/>
-                            <w14:prstDash w14:val="solid"/>
-                            <w14:round/>
-                          </w14:textOutline>
-                        </w:rPr>
-                        <w:t>Black&amp;White</w:t>
-                      </w:r>
-                      <w:proofErr w:type="spellEnd"/>
+                      <w:bookmarkStart w:id="1" w:name="_GoBack"/>
+                      <w:bookmarkEnd w:id="1"/>
                     </w:p>
                     <w:p>
                       <w:pPr>
@@ -423,7 +363,7 @@
       <w:r>
         <w:rPr>
           <w:noProof/>
-          <w:lang w:val="en-US" w:eastAsia="en-US"/>
+          <w:lang w:val="fr-CH" w:eastAsia="fr-CH"/>
         </w:rPr>
         <w:drawing>
           <wp:anchor distT="0" distB="0" distL="114300" distR="114300" simplePos="0" relativeHeight="251829248" behindDoc="0" locked="0" layoutInCell="1" allowOverlap="1" wp14:anchorId="451A82A9" wp14:editId="2513745A">
@@ -449,7 +389,7 @@
                     <pic:cNvPicPr/>
                   </pic:nvPicPr>
                   <pic:blipFill>
-                    <a:blip r:embed="rId10">
+                    <a:blip r:embed="rId9">
                       <a:extLst>
                         <a:ext uri="{28A0092B-C50C-407E-A947-70E740481C1C}">
                           <a14:useLocalDpi xmlns:a14="http://schemas.microsoft.com/office/drawing/2010/main" val="0"/>
@@ -484,7 +424,7 @@
       <w:r>
         <w:rPr>
           <w:noProof/>
-          <w:lang w:val="en-US" w:eastAsia="en-US"/>
+          <w:lang w:val="fr-CH" w:eastAsia="fr-CH"/>
         </w:rPr>
         <mc:AlternateContent>
           <mc:Choice Requires="wpg">
@@ -574,7 +514,7 @@
                           </pic:cNvPicPr>
                         </pic:nvPicPr>
                         <pic:blipFill>
-                          <a:blip r:embed="rId11">
+                          <a:blip r:embed="rId10">
                             <a:extLst>
                               <a:ext uri="{28A0092B-C50C-407E-A947-70E740481C1C}">
                                 <a14:useLocalDpi xmlns:a14="http://schemas.microsoft.com/office/drawing/2010/main" val="0"/>
@@ -605,9 +545,9 @@
               </wp:anchor>
             </w:drawing>
           </mc:Choice>
-          <mc:Fallback xmlns:w15="http://schemas.microsoft.com/office/word/2012/wordml">
+          <mc:Fallback>
             <w:pict>
-              <v:group w14:anchorId="538CCCF8" id="Grouper 51" o:spid="_x0000_s1026" style="position:absolute;margin-left:-64.5pt;margin-top:264.8pt;width:23.9pt;height:23.9pt;z-index:252306432" coordsize="303530,303530" o:gfxdata="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">
+              <v:group w14:anchorId="2C11772B" id="Grouper 51" o:spid="_x0000_s1026" style="position:absolute;margin-left:-64.5pt;margin-top:264.8pt;width:23.9pt;height:23.9pt;z-index:252306432" coordsize="303530,303530" o:gfxdata="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">
                 <v:oval id="Ellipse 48" o:spid="_x0000_s1027" style="position:absolute;width:303530;height:303530;visibility:visible;mso-wrap-style:square;v-text-anchor:middle" o:gfxdata="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" fillcolor="#00aeac" stroked="f"/>
                 <v:shapetype id="_x0000_t75" coordsize="21600,21600" o:spt="75" o:preferrelative="t" path="m@4@5l@4@11@9@11@9@5xe" filled="f" stroked="f">
                   <v:stroke joinstyle="miter"/>
@@ -629,7 +569,7 @@
                   <o:lock v:ext="edit" aspectratio="t"/>
                 </v:shapetype>
                 <v:shape id="Image 5" o:spid="_x0000_s1028" type="#_x0000_t75" style="position:absolute;left:56515;top:74993;width:200025;height:144018;visibility:visible;mso-wrap-style:square" o:gfxdata="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">
-                  <v:imagedata r:id="rId12" o:title=""/>
+                  <v:imagedata r:id="rId11" o:title=""/>
                   <v:path arrowok="t"/>
                 </v:shape>
                 <w10:wrap type="through"/>
@@ -641,7 +581,7 @@
       <w:r>
         <w:rPr>
           <w:noProof/>
-          <w:lang w:val="en-US" w:eastAsia="en-US"/>
+          <w:lang w:val="fr-CH" w:eastAsia="fr-CH"/>
         </w:rPr>
         <mc:AlternateContent>
           <mc:Choice Requires="wps">
@@ -678,7 +618,7 @@
                         <a:effectLst/>
                         <a:extLst>
                           <a:ext uri="{C572A759-6A51-4108-AA02-DFA0A04FC94B}">
-                            <ma14:wrappingTextBoxFlag xmlns:ma14="http://schemas.microsoft.com/office/mac/drawingml/2011/main"/>
+                            <ma14:wrappingTextBoxFlag xmlns:ma14="http://schemas.microsoft.com/office/mac/drawingml/2011/main" xmlns:w="http://schemas.openxmlformats.org/wordprocessingml/2006/main" xmlns:w10="urn:schemas-microsoft-com:office:word" xmlns:v="urn:schemas-microsoft-com:vml" xmlns:o="urn:schemas-microsoft-com:office:office" xmlns:mv="urn:schemas-microsoft-com:mac:vml" xmlns:mo="http://schemas.microsoft.com/office/mac/office/2008/main" xmlns=""/>
                           </a:ext>
                         </a:extLst>
                       </wps:spPr>
@@ -700,7 +640,7 @@
                         <w:txbxContent>
                           <w:p>
                             <w:pPr>
-                              <w:pStyle w:val="BalloonText"/>
+                              <w:pStyle w:val="Textedebulles"/>
                               <w:tabs>
                                 <w:tab w:val="left" w:pos="850"/>
                               </w:tabs>
@@ -761,7 +701,7 @@
                           </w:p>
                           <w:p>
                             <w:pPr>
-                              <w:pStyle w:val="BalloonText"/>
+                              <w:pStyle w:val="Textedebulles"/>
                               <w:tabs>
                                 <w:tab w:val="left" w:pos="850"/>
                               </w:tabs>
@@ -791,7 +731,7 @@
                           </w:p>
                           <w:p>
                             <w:pPr>
-                              <w:pStyle w:val="BalloonText"/>
+                              <w:pStyle w:val="Textedebulles"/>
                               <w:tabs>
                                 <w:tab w:val="left" w:pos="850"/>
                               </w:tabs>
@@ -900,13 +840,9 @@
               </wp:anchor>
             </w:drawing>
           </mc:Choice>
-          <mc:Fallback xmlns:w15="http://schemas.microsoft.com/office/word/2012/wordml">
+          <mc:Fallback>
             <w:pict>
-              <v:shapetype w14:anchorId="7AD40C53" id="_x0000_t202" coordsize="21600,21600" o:spt="202" path="m,l,21600r21600,l21600,xe">
-                <v:stroke joinstyle="miter"/>
-                <v:path gradientshapeok="t" o:connecttype="rect"/>
-              </v:shapetype>
-              <v:shape id="Zone de texte 37" o:spid="_x0000_s1026" type="#_x0000_t202" style="position:absolute;margin-left:-40.1pt;margin-top:450.4pt;width:313.5pt;height:73.95pt;z-index:251584512;visibility:visible;mso-wrap-style:square;mso-width-percent:0;mso-height-percent:0;mso-wrap-distance-left:9pt;mso-wrap-distance-top:0;mso-wrap-distance-right:9pt;mso-wrap-distance-bottom:0;mso-position-horizontal:absolute;mso-position-horizontal-relative:text;mso-position-vertical:absolute;mso-position-vertical-relative:text;mso-width-percent:0;mso-height-percent:0;mso-width-relative:margin;mso-height-relative:margin;v-text-anchor:top" o:gfxdata="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" filled="f" stroked="f">
+              <v:shape w14:anchorId="1E44EFC4" id="Zone de texte 37" o:spid="_x0000_s1027" type="#_x0000_t202" style="position:absolute;margin-left:-40.1pt;margin-top:450.4pt;width:313.5pt;height:73.95pt;z-index:251584512;visibility:visible;mso-wrap-style:square;mso-width-percent:0;mso-height-percent:0;mso-wrap-distance-left:9pt;mso-wrap-distance-top:0;mso-wrap-distance-right:9pt;mso-wrap-distance-bottom:0;mso-position-horizontal:absolute;mso-position-horizontal-relative:text;mso-position-vertical:absolute;mso-position-vertical-relative:text;mso-width-percent:0;mso-height-percent:0;mso-width-relative:margin;mso-height-relative:margin;v-text-anchor:top" o:gfxdata="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" filled="f" stroked="f">
                 <v:textbox>
                   <w:txbxContent>
                     <w:p>
@@ -1099,11 +1035,10 @@
           </mc:Fallback>
         </mc:AlternateContent>
       </w:r>
-      <w:bookmarkStart w:id="0" w:name="_GoBack"/>
       <w:r>
         <w:rPr>
           <w:noProof/>
-          <w:lang w:val="en-US" w:eastAsia="en-US"/>
+          <w:lang w:val="fr-CH" w:eastAsia="fr-CH"/>
         </w:rPr>
         <mc:AlternateContent>
           <mc:Choice Requires="wpg">
@@ -1252,7 +1187,7 @@
                           <a:effectLst/>
                           <a:extLst>
                             <a:ext uri="{C572A759-6A51-4108-AA02-DFA0A04FC94B}">
-                              <ma14:wrappingTextBoxFlag xmlns:ma14="http://schemas.microsoft.com/office/mac/drawingml/2011/main"/>
+                              <ma14:wrappingTextBoxFlag xmlns:ma14="http://schemas.microsoft.com/office/mac/drawingml/2011/main" xmlns:w="http://schemas.openxmlformats.org/wordprocessingml/2006/main" xmlns:w10="urn:schemas-microsoft-com:office:word" xmlns:v="urn:schemas-microsoft-com:vml" xmlns:o="urn:schemas-microsoft-com:office:office" xmlns:mv="urn:schemas-microsoft-com:mac:vml" xmlns:mo="http://schemas.microsoft.com/office/mac/office/2008/main" xmlns=""/>
                             </a:ext>
                           </a:extLst>
                         </wps:spPr>
@@ -1274,7 +1209,7 @@
                           <w:txbxContent>
                             <w:p>
                               <w:pPr>
-                                <w:pStyle w:val="BalloonText"/>
+                                <w:pStyle w:val="Textedebulles"/>
                                 <w:jc w:val="center"/>
                                 <w:rPr>
                                   <w:rFonts w:ascii="Segoe UI Semilight" w:hAnsi="Segoe UI Semilight" w:cs="Segoe UI Semilight"/>
@@ -1330,11 +1265,11 @@
               </wp:anchor>
             </w:drawing>
           </mc:Choice>
-          <mc:Fallback xmlns:w15="http://schemas.microsoft.com/office/word/2012/wordml">
+          <mc:Fallback>
             <w:pict>
-              <v:group w14:anchorId="2AECF542" id="Grouper 19" o:spid="_x0000_s1027" style="position:absolute;margin-left:-33.6pt;margin-top:68.7pt;width:188.45pt;height:28.1pt;z-index:252072960;mso-width-relative:margin" coordsize="23933,3568" o:gfxdata="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">
-                <v:group id="Grouper 15" o:spid="_x0000_s1028" style="position:absolute;width:23933;height:3568" coordsize="23933,3568" o:gfxdata="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">
-                  <v:rect id="Rectangle 16" o:spid="_x0000_s1029" style="position:absolute;width:23933;height:2901;visibility:visible;mso-wrap-style:square;v-text-anchor:middle" o:gfxdata="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" filled="f" stroked="f"/>
+              <v:group w14:anchorId="35FB045A" id="Grouper 19" o:spid="_x0000_s1028" style="position:absolute;margin-left:-33.6pt;margin-top:68.7pt;width:188.45pt;height:28.1pt;z-index:252072960;mso-width-relative:margin" coordsize="23933,3568" o:gfxdata="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">
+                <v:group id="Grouper 15" o:spid="_x0000_s1029" style="position:absolute;width:23933;height:3568" coordsize="23933,3568" o:gfxdata="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">
+                  <v:rect id="Rectangle 16" o:spid="_x0000_s1030" style="position:absolute;width:23933;height:2901;visibility:visible;mso-wrap-style:square;v-text-anchor:middle" o:gfxdata="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" filled="f" stroked="f"/>
                   <v:shapetype id="_x0000_t5" coordsize="21600,21600" o:spt="5" adj="10800" path="m@0,l,21600r21600,xe">
                     <v:stroke joinstyle="miter"/>
                     <v:formulas>
@@ -1347,9 +1282,9 @@
                       <v:h position="#0,topLeft" xrange="0,21600"/>
                     </v:handles>
                   </v:shapetype>
-                  <v:shape id="Triangle isocèle 17" o:spid="_x0000_s1030" type="#_x0000_t5" style="position:absolute;left:10763;top:2419;width:2298;height:1149;rotation:180;visibility:visible;mso-wrap-style:square;v-text-anchor:middle" o:gfxdata="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" filled="f" stroked="f"/>
+                  <v:shape id="Triangle isocèle 17" o:spid="_x0000_s1031" type="#_x0000_t5" style="position:absolute;left:10763;top:2419;width:2298;height:1149;rotation:180;visibility:visible;mso-wrap-style:square;v-text-anchor:middle" o:gfxdata="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" filled="f" stroked="f"/>
                 </v:group>
-                <v:shape id="Zone de texte 18" o:spid="_x0000_s1031" type="#_x0000_t202" style="position:absolute;left:431;top:196;width:22930;height:2756;visibility:visible;mso-wrap-style:square;v-text-anchor:middle" o:gfxdata="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" filled="f" stroked="f">
+                <v:shape id="Zone de texte 18" o:spid="_x0000_s1032" type="#_x0000_t202" style="position:absolute;left:431;top:196;width:22930;height:2756;visibility:visible;mso-wrap-style:square;v-text-anchor:middle" o:gfxdata="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" filled="f" stroked="f">
                   <v:textbox inset="0,0,0,0">
                     <w:txbxContent>
                       <w:p>
@@ -1401,11 +1336,10 @@
           </mc:Fallback>
         </mc:AlternateContent>
       </w:r>
-      <w:bookmarkEnd w:id="0"/>
       <w:r>
         <w:rPr>
           <w:noProof/>
-          <w:lang w:val="en-US" w:eastAsia="en-US"/>
+          <w:lang w:val="fr-CH" w:eastAsia="fr-CH"/>
         </w:rPr>
         <mc:AlternateContent>
           <mc:Choice Requires="wpg">
@@ -1495,7 +1429,7 @@
                           </pic:cNvPicPr>
                         </pic:nvPicPr>
                         <pic:blipFill>
-                          <a:blip r:embed="rId13">
+                          <a:blip r:embed="rId12">
                             <a:extLst>
                               <a:ext uri="{28A0092B-C50C-407E-A947-70E740481C1C}">
                                 <a14:useLocalDpi xmlns:a14="http://schemas.microsoft.com/office/drawing/2010/main" val="0"/>
@@ -1529,12 +1463,12 @@
               </wp:anchor>
             </w:drawing>
           </mc:Choice>
-          <mc:Fallback xmlns:w15="http://schemas.microsoft.com/office/word/2012/wordml">
+          <mc:Fallback>
             <w:pict>
-              <v:group w14:anchorId="39473E7A" id="Grouper 54" o:spid="_x0000_s1026" style="position:absolute;margin-left:-64.5pt;margin-top:67.5pt;width:23.9pt;height:23.9pt;z-index:252296192;mso-width-relative:margin" coordsize="303530,303530" o:gfxdata="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">
+              <v:group w14:anchorId="0087CDAE" id="Grouper 54" o:spid="_x0000_s1026" style="position:absolute;margin-left:-64.5pt;margin-top:67.5pt;width:23.9pt;height:23.9pt;z-index:252296192;mso-width-relative:margin" coordsize="303530,303530" o:gfxdata="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">
                 <v:oval id="Ellipse 41" o:spid="_x0000_s1027" style="position:absolute;width:303530;height:303530;visibility:visible;mso-wrap-style:square;v-text-anchor:middle" o:gfxdata="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" fillcolor="#00aeac" stroked="f"/>
                 <v:shape id="Image 2" o:spid="_x0000_s1028" type="#_x0000_t75" style="position:absolute;left:60621;top:73025;width:184828;height:162560;visibility:visible;mso-wrap-style:square" o:gfxdata="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">
-                  <v:imagedata r:id="rId14" o:title=""/>
+                  <v:imagedata r:id="rId13" o:title=""/>
                   <v:path arrowok="t"/>
                 </v:shape>
                 <w10:wrap type="through"/>
@@ -1546,7 +1480,7 @@
       <w:r>
         <w:rPr>
           <w:noProof/>
-          <w:lang w:val="en-US" w:eastAsia="en-US"/>
+          <w:lang w:val="fr-CH" w:eastAsia="fr-CH"/>
         </w:rPr>
         <mc:AlternateContent>
           <mc:Choice Requires="wpg">
@@ -1695,7 +1629,7 @@
                           <a:effectLst/>
                           <a:extLst>
                             <a:ext uri="{C572A759-6A51-4108-AA02-DFA0A04FC94B}">
-                              <ma14:wrappingTextBoxFlag xmlns:ma14="http://schemas.microsoft.com/office/mac/drawingml/2011/main"/>
+                              <ma14:wrappingTextBoxFlag xmlns:ma14="http://schemas.microsoft.com/office/mac/drawingml/2011/main" xmlns:w="http://schemas.openxmlformats.org/wordprocessingml/2006/main" xmlns:w10="urn:schemas-microsoft-com:office:word" xmlns:v="urn:schemas-microsoft-com:vml" xmlns:o="urn:schemas-microsoft-com:office:office" xmlns:mv="urn:schemas-microsoft-com:mac:vml" xmlns:mo="http://schemas.microsoft.com/office/mac/office/2008/main" xmlns=""/>
                             </a:ext>
                           </a:extLst>
                         </wps:spPr>
@@ -1717,7 +1651,7 @@
                           <w:txbxContent>
                             <w:p>
                               <w:pPr>
-                                <w:pStyle w:val="BalloonText"/>
+                                <w:pStyle w:val="Textedebulles"/>
                                 <w:spacing w:after="113"/>
                                 <w:jc w:val="center"/>
                                 <w:rPr>
@@ -1786,14 +1720,14 @@
               </wp:anchor>
             </w:drawing>
           </mc:Choice>
-          <mc:Fallback xmlns:w15="http://schemas.microsoft.com/office/word/2012/wordml">
+          <mc:Fallback>
             <w:pict>
-              <v:group w14:anchorId="39BFD387" id="Grouper 20" o:spid="_x0000_s1032" style="position:absolute;margin-left:-33.3pt;margin-top:266.75pt;width:188.45pt;height:28.1pt;z-index:251111424" coordsize="23933,3568" o:gfxdata="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">
-                <v:group id="Grouper 21" o:spid="_x0000_s1033" style="position:absolute;width:23933;height:3568" coordsize="23933,3568" o:gfxdata="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">
-                  <v:rect id="Rectangle 22" o:spid="_x0000_s1034" style="position:absolute;width:23933;height:2901;visibility:visible;mso-wrap-style:square;v-text-anchor:middle" o:gfxdata="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" filled="f" stroked="f"/>
-                  <v:shape id="Triangle isocèle 23" o:spid="_x0000_s1035" type="#_x0000_t5" style="position:absolute;left:10763;top:2419;width:2298;height:1149;rotation:180;visibility:visible;mso-wrap-style:square;v-text-anchor:middle" o:gfxdata="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" filled="f" stroked="f"/>
+              <v:group w14:anchorId="3C375821" id="Grouper 20" o:spid="_x0000_s1033" style="position:absolute;margin-left:-33.3pt;margin-top:266.75pt;width:188.45pt;height:28.1pt;z-index:251111424" coordsize="23933,3568" o:gfxdata="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">
+                <v:group id="Grouper 21" o:spid="_x0000_s1034" style="position:absolute;width:23933;height:3568" coordsize="23933,3568" o:gfxdata="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">
+                  <v:rect id="Rectangle 22" o:spid="_x0000_s1035" style="position:absolute;width:23933;height:2901;visibility:visible;mso-wrap-style:square;v-text-anchor:middle" o:gfxdata="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" filled="f" stroked="f"/>
+                  <v:shape id="Triangle isocèle 23" o:spid="_x0000_s1036" type="#_x0000_t5" style="position:absolute;left:10763;top:2419;width:2298;height:1149;rotation:180;visibility:visible;mso-wrap-style:square;v-text-anchor:middle" o:gfxdata="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" filled="f" stroked="f"/>
                 </v:group>
-                <v:shape id="Zone de texte 24" o:spid="_x0000_s1036" type="#_x0000_t202" style="position:absolute;left:431;top:95;width:22930;height:2756;visibility:visible;mso-wrap-style:square;v-text-anchor:middle" o:gfxdata="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" filled="f" stroked="f">
+                <v:shape id="Zone de texte 24" o:spid="_x0000_s1037" type="#_x0000_t202" style="position:absolute;left:431;top:95;width:22930;height:2756;visibility:visible;mso-wrap-style:square;v-text-anchor:middle" o:gfxdata="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" filled="f" stroked="f">
                   <v:textbox inset="0,0,0,0">
                     <w:txbxContent>
                       <w:p>
@@ -1864,7 +1798,7 @@
       <w:r>
         <w:rPr>
           <w:noProof/>
-          <w:lang w:val="en-US" w:eastAsia="en-US"/>
+          <w:lang w:val="fr-CH" w:eastAsia="fr-CH"/>
         </w:rPr>
         <mc:AlternateContent>
           <mc:Choice Requires="wpg">
@@ -2013,7 +1947,7 @@
                           <a:effectLst/>
                           <a:extLst>
                             <a:ext uri="{C572A759-6A51-4108-AA02-DFA0A04FC94B}">
-                              <ma14:wrappingTextBoxFlag xmlns:ma14="http://schemas.microsoft.com/office/mac/drawingml/2011/main"/>
+                              <ma14:wrappingTextBoxFlag xmlns:ma14="http://schemas.microsoft.com/office/mac/drawingml/2011/main" xmlns:w="http://schemas.openxmlformats.org/wordprocessingml/2006/main" xmlns:w10="urn:schemas-microsoft-com:office:word" xmlns:v="urn:schemas-microsoft-com:vml" xmlns:o="urn:schemas-microsoft-com:office:office" xmlns:mv="urn:schemas-microsoft-com:mac:vml" xmlns:mo="http://schemas.microsoft.com/office/mac/office/2008/main" xmlns=""/>
                             </a:ext>
                           </a:extLst>
                         </wps:spPr>
@@ -2035,7 +1969,7 @@
                           <w:txbxContent>
                             <w:p>
                               <w:pPr>
-                                <w:pStyle w:val="BalloonText"/>
+                                <w:pStyle w:val="Textedebulles"/>
                                 <w:jc w:val="center"/>
                                 <w:rPr>
                                   <w:rFonts w:ascii="Segoe UI Semilight" w:hAnsi="Segoe UI Semilight" w:cs="Segoe UI Semilight"/>
@@ -2088,14 +2022,14 @@
               </wp:anchor>
             </w:drawing>
           </mc:Choice>
-          <mc:Fallback xmlns:w15="http://schemas.microsoft.com/office/word/2012/wordml">
+          <mc:Fallback>
             <w:pict>
-              <v:group w14:anchorId="3F8C416F" id="Grouper 25" o:spid="_x0000_s1037" style="position:absolute;margin-left:-33.3pt;margin-top:418.75pt;width:188.45pt;height:28.1pt;z-index:251216896" coordsize="23933,3568" o:gfxdata="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">
-                <v:group id="Grouper 26" o:spid="_x0000_s1038" style="position:absolute;width:23933;height:3568" coordsize="23933,3568" o:gfxdata="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">
-                  <v:rect id="Rectangle 27" o:spid="_x0000_s1039" style="position:absolute;width:23933;height:2901;visibility:visible;mso-wrap-style:square;v-text-anchor:middle" o:gfxdata="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" filled="f" stroked="f"/>
-                  <v:shape id="Triangle isocèle 28" o:spid="_x0000_s1040" type="#_x0000_t5" style="position:absolute;left:10763;top:2419;width:2298;height:1149;rotation:180;visibility:visible;mso-wrap-style:square;v-text-anchor:middle" o:gfxdata="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" filled="f" stroked="f"/>
+              <v:group w14:anchorId="5EE9BC6E" id="Grouper 25" o:spid="_x0000_s1038" style="position:absolute;margin-left:-33.3pt;margin-top:418.75pt;width:188.45pt;height:28.1pt;z-index:251216896" coordsize="23933,3568" o:gfxdata="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">
+                <v:group id="Grouper 26" o:spid="_x0000_s1039" style="position:absolute;width:23933;height:3568" coordsize="23933,3568" o:gfxdata="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">
+                  <v:rect id="Rectangle 27" o:spid="_x0000_s1040" style="position:absolute;width:23933;height:2901;visibility:visible;mso-wrap-style:square;v-text-anchor:middle" o:gfxdata="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" filled="f" stroked="f"/>
+                  <v:shape id="Triangle isocèle 28" o:spid="_x0000_s1041" type="#_x0000_t5" style="position:absolute;left:10763;top:2419;width:2298;height:1149;rotation:180;visibility:visible;mso-wrap-style:square;v-text-anchor:middle" o:gfxdata="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" filled="f" stroked="f"/>
                 </v:group>
-                <v:shape id="Zone de texte 29" o:spid="_x0000_s1041" type="#_x0000_t202" style="position:absolute;left:431;top:95;width:22930;height:2756;visibility:visible;mso-wrap-style:square;v-text-anchor:middle" o:gfxdata="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" filled="f" stroked="f">
+                <v:shape id="Zone de texte 29" o:spid="_x0000_s1042" type="#_x0000_t202" style="position:absolute;left:431;top:95;width:22930;height:2756;visibility:visible;mso-wrap-style:square;v-text-anchor:middle" o:gfxdata="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" filled="f" stroked="f">
                   <v:textbox inset="0,0,0,0">
                     <w:txbxContent>
                       <w:p>
@@ -2150,7 +2084,7 @@
       <w:r>
         <w:rPr>
           <w:noProof/>
-          <w:lang w:val="en-US" w:eastAsia="en-US"/>
+          <w:lang w:val="fr-CH" w:eastAsia="fr-CH"/>
         </w:rPr>
         <mc:AlternateContent>
           <mc:Choice Requires="wpg">
@@ -2240,7 +2174,7 @@
                           </pic:cNvPicPr>
                         </pic:nvPicPr>
                         <pic:blipFill>
-                          <a:blip r:embed="rId15">
+                          <a:blip r:embed="rId14">
                             <a:extLst>
                               <a:ext uri="{28A0092B-C50C-407E-A947-70E740481C1C}">
                                 <a14:useLocalDpi xmlns:a14="http://schemas.microsoft.com/office/drawing/2010/main" val="0"/>
@@ -2271,12 +2205,12 @@
               </wp:anchor>
             </w:drawing>
           </mc:Choice>
-          <mc:Fallback xmlns:w15="http://schemas.microsoft.com/office/word/2012/wordml">
+          <mc:Fallback>
             <w:pict>
-              <v:group w14:anchorId="4124875A" id="Grouper 52" o:spid="_x0000_s1026" style="position:absolute;margin-left:-64.05pt;margin-top:417.7pt;width:23.9pt;height:23.9pt;z-index:251800576" coordsize="303530,303530" o:gfxdata="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">
+              <v:group w14:anchorId="4A496D2B" id="Grouper 52" o:spid="_x0000_s1026" style="position:absolute;margin-left:-64.05pt;margin-top:417.7pt;width:23.9pt;height:23.9pt;z-index:251800576" coordsize="303530,303530" o:gfxdata="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">
                 <v:oval id="Ellipse 45" o:spid="_x0000_s1027" style="position:absolute;width:303530;height:303530;visibility:visible;mso-wrap-style:square;v-text-anchor:middle" o:gfxdata="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" fillcolor="#00aeac" stroked="f"/>
                 <v:shape id="Image 4" o:spid="_x0000_s1028" type="#_x0000_t75" style="position:absolute;left:88265;top:50165;width:130175;height:209550;visibility:visible;mso-wrap-style:square" o:gfxdata="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">
-                  <v:imagedata r:id="rId16" o:title=""/>
+                  <v:imagedata r:id="rId15" o:title=""/>
                   <v:path arrowok="t"/>
                 </v:shape>
                 <w10:wrap type="through"/>
@@ -2288,7 +2222,7 @@
       <w:r>
         <w:rPr>
           <w:noProof/>
-          <w:lang w:val="en-US" w:eastAsia="en-US"/>
+          <w:lang w:val="fr-CH" w:eastAsia="fr-CH"/>
         </w:rPr>
         <mc:AlternateContent>
           <mc:Choice Requires="wps">
@@ -2325,7 +2259,7 @@
                         <a:effectLst/>
                         <a:extLst>
                           <a:ext uri="{C572A759-6A51-4108-AA02-DFA0A04FC94B}">
-                            <ma14:wrappingTextBoxFlag xmlns:ma14="http://schemas.microsoft.com/office/mac/drawingml/2011/main"/>
+                            <ma14:wrappingTextBoxFlag xmlns:ma14="http://schemas.microsoft.com/office/mac/drawingml/2011/main" xmlns:w="http://schemas.openxmlformats.org/wordprocessingml/2006/main" xmlns:w10="urn:schemas-microsoft-com:office:word" xmlns:v="urn:schemas-microsoft-com:vml" xmlns:o="urn:schemas-microsoft-com:office:office" xmlns:mv="urn:schemas-microsoft-com:mac:vml" xmlns:mo="http://schemas.microsoft.com/office/mac/office/2008/main" xmlns=""/>
                           </a:ext>
                         </a:extLst>
                       </wps:spPr>
@@ -2792,9 +2726,9 @@
               </wp:anchor>
             </w:drawing>
           </mc:Choice>
-          <mc:Fallback xmlns:w15="http://schemas.microsoft.com/office/word/2012/wordml">
+          <mc:Fallback>
             <w:pict>
-              <v:shape w14:anchorId="2D0BE94F" id="Zone de texte 35" o:spid="_x0000_s1042" type="#_x0000_t202" style="position:absolute;margin-left:-40.65pt;margin-top:100.9pt;width:382.5pt;height:151.5pt;z-index:251325440;visibility:visible;mso-wrap-style:square;mso-width-percent:0;mso-wrap-distance-left:9pt;mso-wrap-distance-top:0;mso-wrap-distance-right:9pt;mso-wrap-distance-bottom:0;mso-position-horizontal:absolute;mso-position-horizontal-relative:text;mso-position-vertical:absolute;mso-position-vertical-relative:text;mso-width-percent:0;mso-width-relative:margin;v-text-anchor:top" o:gfxdata="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" filled="f" stroked="f">
+              <v:shape w14:anchorId="2FFB24F0" id="Zone de texte 35" o:spid="_x0000_s1043" type="#_x0000_t202" style="position:absolute;margin-left:-40.65pt;margin-top:100.9pt;width:382.5pt;height:151.5pt;z-index:251325440;visibility:visible;mso-wrap-style:square;mso-width-percent:0;mso-wrap-distance-left:9pt;mso-wrap-distance-top:0;mso-wrap-distance-right:9pt;mso-wrap-distance-bottom:0;mso-position-horizontal:absolute;mso-position-horizontal-relative:text;mso-position-vertical:absolute;mso-position-vertical-relative:text;mso-width-percent:0;mso-width-relative:margin;v-text-anchor:top" o:gfxdata="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" filled="f" stroked="f">
                 <v:textbox>
                   <w:txbxContent>
                     <w:p>
@@ -3238,7 +3172,7 @@
       <w:r>
         <w:rPr>
           <w:noProof/>
-          <w:lang w:val="en-US" w:eastAsia="en-US"/>
+          <w:lang w:val="fr-CH" w:eastAsia="fr-CH"/>
         </w:rPr>
         <mc:AlternateContent>
           <mc:Choice Requires="wps">
@@ -3275,7 +3209,7 @@
                         <a:effectLst/>
                         <a:extLst>
                           <a:ext uri="{C572A759-6A51-4108-AA02-DFA0A04FC94B}">
-                            <ma14:wrappingTextBoxFlag xmlns:ma14="http://schemas.microsoft.com/office/mac/drawingml/2011/main"/>
+                            <ma14:wrappingTextBoxFlag xmlns:ma14="http://schemas.microsoft.com/office/mac/drawingml/2011/main" xmlns:w="http://schemas.openxmlformats.org/wordprocessingml/2006/main" xmlns:w10="urn:schemas-microsoft-com:office:word" xmlns:v="urn:schemas-microsoft-com:vml" xmlns:o="urn:schemas-microsoft-com:office:office" xmlns:mv="urn:schemas-microsoft-com:mac:vml" xmlns:mo="http://schemas.microsoft.com/office/mac/office/2008/main" xmlns=""/>
                           </a:ext>
                         </a:extLst>
                       </wps:spPr>
@@ -3469,7 +3403,7 @@
                           </w:p>
                           <w:p>
                             <w:pPr>
-                              <w:pStyle w:val="BalloonText"/>
+                              <w:pStyle w:val="Textedebulles"/>
                               <w:tabs>
                                 <w:tab w:val="left" w:pos="850"/>
                               </w:tabs>
@@ -3683,9 +3617,9 @@
               </wp:anchor>
             </w:drawing>
           </mc:Choice>
-          <mc:Fallback xmlns:w15="http://schemas.microsoft.com/office/word/2012/wordml">
+          <mc:Fallback>
             <w:pict>
-              <v:shape w14:anchorId="1CCC49FD" id="Zone de texte 36" o:spid="_x0000_s1043" type="#_x0000_t202" style="position:absolute;margin-left:-40.65pt;margin-top:302.65pt;width:382.5pt;height:94.3pt;z-index:251462656;visibility:visible;mso-wrap-style:square;mso-width-percent:0;mso-height-percent:0;mso-wrap-distance-left:9pt;mso-wrap-distance-top:0;mso-wrap-distance-right:9pt;mso-wrap-distance-bottom:0;mso-position-horizontal:absolute;mso-position-horizontal-relative:text;mso-position-vertical:absolute;mso-position-vertical-relative:text;mso-width-percent:0;mso-height-percent:0;mso-width-relative:margin;mso-height-relative:margin;v-text-anchor:top" o:gfxdata="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" filled="f" stroked="f">
+              <v:shape w14:anchorId="2A5FA890" id="Zone de texte 36" o:spid="_x0000_s1044" type="#_x0000_t202" style="position:absolute;margin-left:-40.65pt;margin-top:302.65pt;width:382.5pt;height:94.3pt;z-index:251462656;visibility:visible;mso-wrap-style:square;mso-width-percent:0;mso-height-percent:0;mso-wrap-distance-left:9pt;mso-wrap-distance-top:0;mso-wrap-distance-right:9pt;mso-wrap-distance-bottom:0;mso-position-horizontal:absolute;mso-position-horizontal-relative:text;mso-position-vertical:absolute;mso-position-vertical-relative:text;mso-width-percent:0;mso-height-percent:0;mso-width-relative:margin;mso-height-relative:margin;v-text-anchor:top" o:gfxdata="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" filled="f" stroked="f">
                 <v:textbox>
                   <w:txbxContent>
                     <w:p>
@@ -4067,7 +4001,7 @@
       <w:r>
         <w:rPr>
           <w:noProof/>
-          <w:lang w:val="en-US" w:eastAsia="en-US"/>
+          <w:lang w:val="fr-CH" w:eastAsia="fr-CH"/>
         </w:rPr>
         <mc:AlternateContent>
           <mc:Choice Requires="wps">
@@ -4104,7 +4038,7 @@
                         <a:effectLst/>
                         <a:extLst>
                           <a:ext uri="{C572A759-6A51-4108-AA02-DFA0A04FC94B}">
-                            <ma14:wrappingTextBoxFlag xmlns:ma14="http://schemas.microsoft.com/office/mac/drawingml/2011/main"/>
+                            <ma14:wrappingTextBoxFlag xmlns:ma14="http://schemas.microsoft.com/office/mac/drawingml/2011/main" xmlns:w="http://schemas.openxmlformats.org/wordprocessingml/2006/main" xmlns:w10="urn:schemas-microsoft-com:office:word" xmlns:v="urn:schemas-microsoft-com:vml" xmlns:o="urn:schemas-microsoft-com:office:office" xmlns:mv="urn:schemas-microsoft-com:mac:vml" xmlns:mo="http://schemas.microsoft.com/office/mac/office/2008/main" xmlns=""/>
                           </a:ext>
                         </a:extLst>
                       </wps:spPr>
@@ -4126,7 +4060,7 @@
                         <w:txbxContent>
                           <w:p>
                             <w:pPr>
-                              <w:pStyle w:val="BalloonText"/>
+                              <w:pStyle w:val="Textedebulles"/>
                               <w:rPr>
                                 <w:rFonts w:ascii="Segoe UI Semilight" w:hAnsi="Segoe UI Semilight" w:cs="Segoe UI Semilight"/>
                                 <w:color w:val="00AEAC"/>
@@ -4184,9 +4118,9 @@
               </wp:anchor>
             </w:drawing>
           </mc:Choice>
-          <mc:Fallback xmlns:w15="http://schemas.microsoft.com/office/word/2012/wordml">
+          <mc:Fallback>
             <w:pict>
-              <v:shape w14:anchorId="68A078E6" id="Zone de texte 6" o:spid="_x0000_s1044" type="#_x0000_t202" style="position:absolute;margin-left:100.35pt;margin-top:-53.3pt;width:168.25pt;height:23.7pt;z-index:251475968;visibility:visible;mso-wrap-style:square;mso-width-percent:0;mso-height-percent:0;mso-wrap-distance-left:9pt;mso-wrap-distance-top:0;mso-wrap-distance-right:9pt;mso-wrap-distance-bottom:0;mso-position-horizontal:absolute;mso-position-horizontal-relative:text;mso-position-vertical:absolute;mso-position-vertical-relative:text;mso-width-percent:0;mso-height-percent:0;mso-width-relative:margin;mso-height-relative:margin;v-text-anchor:middle" o:gfxdata="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" filled="f" stroked="f">
+              <v:shape w14:anchorId="4F4AC4FE" id="Zone de texte 6" o:spid="_x0000_s1045" type="#_x0000_t202" style="position:absolute;margin-left:100.35pt;margin-top:-53.3pt;width:168.25pt;height:23.7pt;z-index:251475968;visibility:visible;mso-wrap-style:square;mso-width-percent:0;mso-height-percent:0;mso-wrap-distance-left:9pt;mso-wrap-distance-top:0;mso-wrap-distance-right:9pt;mso-wrap-distance-bottom:0;mso-position-horizontal:absolute;mso-position-horizontal-relative:text;mso-position-vertical:absolute;mso-position-vertical-relative:text;mso-width-percent:0;mso-height-percent:0;mso-width-relative:margin;mso-height-relative:margin;v-text-anchor:middle" o:gfxdata="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" filled="f" stroked="f">
                 <v:textbox>
                   <w:txbxContent>
                     <w:p>
@@ -4240,7 +4174,7 @@
       <w:r>
         <w:rPr>
           <w:noProof/>
-          <w:lang w:val="en-US" w:eastAsia="en-US"/>
+          <w:lang w:val="fr-CH" w:eastAsia="fr-CH"/>
         </w:rPr>
         <mc:AlternateContent>
           <mc:Choice Requires="wpg">
@@ -4366,9 +4300,9 @@
               </wp:anchor>
             </w:drawing>
           </mc:Choice>
-          <mc:Fallback xmlns:w15="http://schemas.microsoft.com/office/word/2012/wordml">
+          <mc:Fallback>
             <w:pict>
-              <v:group w14:anchorId="2D2A3815" id="Grouper 10" o:spid="_x0000_s1026" style="position:absolute;margin-left:91.05pt;margin-top:-52.85pt;width:188.45pt;height:28.1pt;z-index:251340800" coordsize="23933,3568" o:gfxdata="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">
+              <v:group w14:anchorId="64F8A906" id="Grouper 10" o:spid="_x0000_s1026" style="position:absolute;margin-left:91.05pt;margin-top:-52.85pt;width:188.45pt;height:28.1pt;z-index:251340800" coordsize="23933,3568" o:gfxdata="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">
                 <v:rect id="Rectangle 7" o:spid="_x0000_s1027" style="position:absolute;width:23933;height:2901;visibility:visible;mso-wrap-style:square;v-text-anchor:middle" o:gfxdata="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" fillcolor="white [3212]" stroked="f"/>
                 <v:shape id="Triangle isocèle 8" o:spid="_x0000_s1028" type="#_x0000_t5" style="position:absolute;left:10763;top:2419;width:2298;height:1149;rotation:180;visibility:visible;mso-wrap-style:square;v-text-anchor:middle" o:gfxdata="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" fillcolor="white [3212]" stroked="f"/>
                 <w10:wrap type="through"/>
@@ -4380,7 +4314,7 @@
       <w:r>
         <w:rPr>
           <w:noProof/>
-          <w:lang w:val="en-US" w:eastAsia="en-US"/>
+          <w:lang w:val="fr-CH" w:eastAsia="fr-CH"/>
         </w:rPr>
         <mc:AlternateContent>
           <mc:Choice Requires="wps">
@@ -4449,19 +4383,19 @@
           </mc:Choice>
           <mc:Fallback>
             <w:pict>
-              <v:rect id="Rectangle 55" o:spid="_x0000_s1026" style="position:absolute;margin-left:-71.45pt;margin-top:-70.6pt;width:595.55pt;height:123.25pt;z-index:-251621376;visibility:visible;mso-wrap-style:square;mso-width-percent:0;mso-wrap-distance-left:9pt;mso-wrap-distance-top:0;mso-wrap-distance-right:9pt;mso-wrap-distance-bottom:0;mso-position-horizontal:absolute;mso-position-horizontal-relative:text;mso-position-vertical:absolute;mso-position-vertical-relative:text;mso-width-percent:0;mso-width-relative:margin;v-text-anchor:middle" o:gfxdata="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" fillcolor="#00aeac" stroked="f"/>
+              <v:rect w14:anchorId="371BDEDF" id="Rectangle 55" o:spid="_x0000_s1026" style="position:absolute;margin-left:-71.5pt;margin-top:-70.65pt;width:595.55pt;height:123.25pt;z-index:-251621376;visibility:visible;mso-wrap-style:square;mso-width-percent:0;mso-wrap-distance-left:9pt;mso-wrap-distance-top:0;mso-wrap-distance-right:9pt;mso-wrap-distance-bottom:0;mso-position-horizontal:absolute;mso-position-horizontal-relative:text;mso-position-vertical:absolute;mso-position-vertical-relative:text;mso-width-percent:0;mso-width-relative:margin;v-text-anchor:middle" o:gfxdata="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" fillcolor="#00aeac" stroked="f"/>
             </w:pict>
           </mc:Fallback>
         </mc:AlternateContent>
       </w:r>
     </w:p>
     <w:sectPr>
-      <w:headerReference w:type="even" r:id="rId17"/>
-      <w:headerReference w:type="default" r:id="rId18"/>
-      <w:footerReference w:type="even" r:id="rId19"/>
-      <w:footerReference w:type="default" r:id="rId20"/>
-      <w:headerReference w:type="first" r:id="rId21"/>
-      <w:footerReference w:type="first" r:id="rId22"/>
+      <w:headerReference w:type="even" r:id="rId16"/>
+      <w:headerReference w:type="default" r:id="rId17"/>
+      <w:footerReference w:type="even" r:id="rId18"/>
+      <w:footerReference w:type="default" r:id="rId19"/>
+      <w:headerReference w:type="first" r:id="rId20"/>
+      <w:footerReference w:type="first" r:id="rId21"/>
       <w:pgSz w:w="8391" w:h="11907" w:code="11"/>
       <w:pgMar w:top="1417" w:right="1417" w:bottom="1417" w:left="1417" w:header="708" w:footer="708" w:gutter="0"/>
       <w:cols w:space="708"/>
@@ -4472,7 +4406,7 @@
 </file>
 
 <file path=word/endnotes.xml><?xml version="1.0" encoding="utf-8"?>
-<w:endnotes xmlns:wpc="http://schemas.microsoft.com/office/word/2010/wordprocessingCanvas" xmlns:mo="http://schemas.microsoft.com/office/mac/office/2008/main" xmlns:mc="http://schemas.openxmlformats.org/markup-compatibility/2006" xmlns:mv="urn:schemas-microsoft-com:mac:vml" xmlns:o="urn:schemas-microsoft-com:office:office" xmlns:r="http://schemas.openxmlformats.org/officeDocument/2006/relationships" xmlns:m="http://schemas.openxmlformats.org/officeDocument/2006/math" xmlns:v="urn:schemas-microsoft-com:vml" xmlns:wp14="http://schemas.microsoft.com/office/word/2010/wordprocessingDrawing" xmlns:wp="http://schemas.openxmlformats.org/drawingml/2006/wordprocessingDrawing" xmlns:w10="urn:schemas-microsoft-com:office:word" xmlns:w="http://schemas.openxmlformats.org/wordprocessingml/2006/main" xmlns:w14="http://schemas.microsoft.com/office/word/2010/wordml" xmlns:wpg="http://schemas.microsoft.com/office/word/2010/wordprocessingGroup" xmlns:wpi="http://schemas.microsoft.com/office/word/2010/wordprocessingInk" xmlns:wne="http://schemas.microsoft.com/office/word/2006/wordml" xmlns:wps="http://schemas.microsoft.com/office/word/2010/wordprocessingShape" mc:Ignorable="w14 wp14">
+<w:endnotes xmlns:wpc="http://schemas.microsoft.com/office/word/2010/wordprocessingCanvas" xmlns:mc="http://schemas.openxmlformats.org/markup-compatibility/2006" xmlns:o="urn:schemas-microsoft-com:office:office" xmlns:r="http://schemas.openxmlformats.org/officeDocument/2006/relationships" xmlns:m="http://schemas.openxmlformats.org/officeDocument/2006/math" xmlns:v="urn:schemas-microsoft-com:vml" xmlns:wp14="http://schemas.microsoft.com/office/word/2010/wordprocessingDrawing" xmlns:wp="http://schemas.openxmlformats.org/drawingml/2006/wordprocessingDrawing" xmlns:w10="urn:schemas-microsoft-com:office:word" xmlns:w="http://schemas.openxmlformats.org/wordprocessingml/2006/main" xmlns:w14="http://schemas.microsoft.com/office/word/2010/wordml" xmlns:w15="http://schemas.microsoft.com/office/word/2012/wordml" xmlns:wpg="http://schemas.microsoft.com/office/word/2010/wordprocessingGroup" xmlns:wpi="http://schemas.microsoft.com/office/word/2010/wordprocessingInk" xmlns:wne="http://schemas.microsoft.com/office/word/2006/wordml" xmlns:wps="http://schemas.microsoft.com/office/word/2010/wordprocessingShape" mc:Ignorable="w14 w15 wp14">
   <w:endnote w:type="separator" w:id="-1">
     <w:p>
       <w:r>
@@ -4491,37 +4425,37 @@
 </file>
 
 <file path=word/footer1.xml><?xml version="1.0" encoding="utf-8"?>
-<w:ftr xmlns:wpc="http://schemas.microsoft.com/office/word/2010/wordprocessingCanvas" xmlns:mo="http://schemas.microsoft.com/office/mac/office/2008/main" xmlns:mc="http://schemas.openxmlformats.org/markup-compatibility/2006" xmlns:mv="urn:schemas-microsoft-com:mac:vml" xmlns:o="urn:schemas-microsoft-com:office:office" xmlns:r="http://schemas.openxmlformats.org/officeDocument/2006/relationships" xmlns:m="http://schemas.openxmlformats.org/officeDocument/2006/math" xmlns:v="urn:schemas-microsoft-com:vml" xmlns:wp14="http://schemas.microsoft.com/office/word/2010/wordprocessingDrawing" xmlns:wp="http://schemas.openxmlformats.org/drawingml/2006/wordprocessingDrawing" xmlns:w10="urn:schemas-microsoft-com:office:word" xmlns:w="http://schemas.openxmlformats.org/wordprocessingml/2006/main" xmlns:w14="http://schemas.microsoft.com/office/word/2010/wordml" xmlns:wpg="http://schemas.microsoft.com/office/word/2010/wordprocessingGroup" xmlns:wpi="http://schemas.microsoft.com/office/word/2010/wordprocessingInk" xmlns:wne="http://schemas.microsoft.com/office/word/2006/wordml" xmlns:wps="http://schemas.microsoft.com/office/word/2010/wordprocessingShape" mc:Ignorable="w14 wp14">
+<w:ftr xmlns:wpc="http://schemas.microsoft.com/office/word/2010/wordprocessingCanvas" xmlns:mc="http://schemas.openxmlformats.org/markup-compatibility/2006" xmlns:o="urn:schemas-microsoft-com:office:office" xmlns:r="http://schemas.openxmlformats.org/officeDocument/2006/relationships" xmlns:m="http://schemas.openxmlformats.org/officeDocument/2006/math" xmlns:v="urn:schemas-microsoft-com:vml" xmlns:wp14="http://schemas.microsoft.com/office/word/2010/wordprocessingDrawing" xmlns:wp="http://schemas.openxmlformats.org/drawingml/2006/wordprocessingDrawing" xmlns:w10="urn:schemas-microsoft-com:office:word" xmlns:w="http://schemas.openxmlformats.org/wordprocessingml/2006/main" xmlns:w14="http://schemas.microsoft.com/office/word/2010/wordml" xmlns:w15="http://schemas.microsoft.com/office/word/2012/wordml" xmlns:wpg="http://schemas.microsoft.com/office/word/2010/wordprocessingGroup" xmlns:wpi="http://schemas.microsoft.com/office/word/2010/wordprocessingInk" xmlns:wne="http://schemas.microsoft.com/office/word/2006/wordml" xmlns:wps="http://schemas.microsoft.com/office/word/2010/wordprocessingShape" mc:Ignorable="w14 w15 wp14">
   <w:p>
     <w:pPr>
-      <w:pStyle w:val="Footer"/>
+      <w:pStyle w:val="Pieddepage"/>
     </w:pPr>
   </w:p>
 </w:ftr>
 </file>
 
 <file path=word/footer2.xml><?xml version="1.0" encoding="utf-8"?>
-<w:ftr xmlns:wpc="http://schemas.microsoft.com/office/word/2010/wordprocessingCanvas" xmlns:mo="http://schemas.microsoft.com/office/mac/office/2008/main" xmlns:mc="http://schemas.openxmlformats.org/markup-compatibility/2006" xmlns:mv="urn:schemas-microsoft-com:mac:vml" xmlns:o="urn:schemas-microsoft-com:office:office" xmlns:r="http://schemas.openxmlformats.org/officeDocument/2006/relationships" xmlns:m="http://schemas.openxmlformats.org/officeDocument/2006/math" xmlns:v="urn:schemas-microsoft-com:vml" xmlns:wp14="http://schemas.microsoft.com/office/word/2010/wordprocessingDrawing" xmlns:wp="http://schemas.openxmlformats.org/drawingml/2006/wordprocessingDrawing" xmlns:w10="urn:schemas-microsoft-com:office:word" xmlns:w="http://schemas.openxmlformats.org/wordprocessingml/2006/main" xmlns:w14="http://schemas.microsoft.com/office/word/2010/wordml" xmlns:wpg="http://schemas.microsoft.com/office/word/2010/wordprocessingGroup" xmlns:wpi="http://schemas.microsoft.com/office/word/2010/wordprocessingInk" xmlns:wne="http://schemas.microsoft.com/office/word/2006/wordml" xmlns:wps="http://schemas.microsoft.com/office/word/2010/wordprocessingShape" mc:Ignorable="w14 wp14">
+<w:ftr xmlns:wpc="http://schemas.microsoft.com/office/word/2010/wordprocessingCanvas" xmlns:mc="http://schemas.openxmlformats.org/markup-compatibility/2006" xmlns:o="urn:schemas-microsoft-com:office:office" xmlns:r="http://schemas.openxmlformats.org/officeDocument/2006/relationships" xmlns:m="http://schemas.openxmlformats.org/officeDocument/2006/math" xmlns:v="urn:schemas-microsoft-com:vml" xmlns:wp14="http://schemas.microsoft.com/office/word/2010/wordprocessingDrawing" xmlns:wp="http://schemas.openxmlformats.org/drawingml/2006/wordprocessingDrawing" xmlns:w10="urn:schemas-microsoft-com:office:word" xmlns:w="http://schemas.openxmlformats.org/wordprocessingml/2006/main" xmlns:w14="http://schemas.microsoft.com/office/word/2010/wordml" xmlns:w15="http://schemas.microsoft.com/office/word/2012/wordml" xmlns:wpg="http://schemas.microsoft.com/office/word/2010/wordprocessingGroup" xmlns:wpi="http://schemas.microsoft.com/office/word/2010/wordprocessingInk" xmlns:wne="http://schemas.microsoft.com/office/word/2006/wordml" xmlns:wps="http://schemas.microsoft.com/office/word/2010/wordprocessingShape" mc:Ignorable="w14 w15 wp14">
   <w:p>
     <w:pPr>
-      <w:pStyle w:val="Footer"/>
+      <w:pStyle w:val="Pieddepage"/>
     </w:pPr>
   </w:p>
 </w:ftr>
 </file>
 
 <file path=word/footer3.xml><?xml version="1.0" encoding="utf-8"?>
-<w:ftr xmlns:wpc="http://schemas.microsoft.com/office/word/2010/wordprocessingCanvas" xmlns:mo="http://schemas.microsoft.com/office/mac/office/2008/main" xmlns:mc="http://schemas.openxmlformats.org/markup-compatibility/2006" xmlns:mv="urn:schemas-microsoft-com:mac:vml" xmlns:o="urn:schemas-microsoft-com:office:office" xmlns:r="http://schemas.openxmlformats.org/officeDocument/2006/relationships" xmlns:m="http://schemas.openxmlformats.org/officeDocument/2006/math" xmlns:v="urn:schemas-microsoft-com:vml" xmlns:wp14="http://schemas.microsoft.com/office/word/2010/wordprocessingDrawing" xmlns:wp="http://schemas.openxmlformats.org/drawingml/2006/wordprocessingDrawing" xmlns:w10="urn:schemas-microsoft-com:office:word" xmlns:w="http://schemas.openxmlformats.org/wordprocessingml/2006/main" xmlns:w14="http://schemas.microsoft.com/office/word/2010/wordml" xmlns:wpg="http://schemas.microsoft.com/office/word/2010/wordprocessingGroup" xmlns:wpi="http://schemas.microsoft.com/office/word/2010/wordprocessingInk" xmlns:wne="http://schemas.microsoft.com/office/word/2006/wordml" xmlns:wps="http://schemas.microsoft.com/office/word/2010/wordprocessingShape" mc:Ignorable="w14 wp14">
+<w:ftr xmlns:wpc="http://schemas.microsoft.com/office/word/2010/wordprocessingCanvas" xmlns:mc="http://schemas.openxmlformats.org/markup-compatibility/2006" xmlns:o="urn:schemas-microsoft-com:office:office" xmlns:r="http://schemas.openxmlformats.org/officeDocument/2006/relationships" xmlns:m="http://schemas.openxmlformats.org/officeDocument/2006/math" xmlns:v="urn:schemas-microsoft-com:vml" xmlns:wp14="http://schemas.microsoft.com/office/word/2010/wordprocessingDrawing" xmlns:wp="http://schemas.openxmlformats.org/drawingml/2006/wordprocessingDrawing" xmlns:w10="urn:schemas-microsoft-com:office:word" xmlns:w="http://schemas.openxmlformats.org/wordprocessingml/2006/main" xmlns:w14="http://schemas.microsoft.com/office/word/2010/wordml" xmlns:w15="http://schemas.microsoft.com/office/word/2012/wordml" xmlns:wpg="http://schemas.microsoft.com/office/word/2010/wordprocessingGroup" xmlns:wpi="http://schemas.microsoft.com/office/word/2010/wordprocessingInk" xmlns:wne="http://schemas.microsoft.com/office/word/2006/wordml" xmlns:wps="http://schemas.microsoft.com/office/word/2010/wordprocessingShape" mc:Ignorable="w14 w15 wp14">
   <w:p>
     <w:pPr>
-      <w:pStyle w:val="Footer"/>
+      <w:pStyle w:val="Pieddepage"/>
     </w:pPr>
   </w:p>
 </w:ftr>
 </file>
 
 <file path=word/footnotes.xml><?xml version="1.0" encoding="utf-8"?>
-<w:footnotes xmlns:wpc="http://schemas.microsoft.com/office/word/2010/wordprocessingCanvas" xmlns:mo="http://schemas.microsoft.com/office/mac/office/2008/main" xmlns:mc="http://schemas.openxmlformats.org/markup-compatibility/2006" xmlns:mv="urn:schemas-microsoft-com:mac:vml" xmlns:o="urn:schemas-microsoft-com:office:office" xmlns:r="http://schemas.openxmlformats.org/officeDocument/2006/relationships" xmlns:m="http://schemas.openxmlformats.org/officeDocument/2006/math" xmlns:v="urn:schemas-microsoft-com:vml" xmlns:wp14="http://schemas.microsoft.com/office/word/2010/wordprocessingDrawing" xmlns:wp="http://schemas.openxmlformats.org/drawingml/2006/wordprocessingDrawing" xmlns:w10="urn:schemas-microsoft-com:office:word" xmlns:w="http://schemas.openxmlformats.org/wordprocessingml/2006/main" xmlns:w14="http://schemas.microsoft.com/office/word/2010/wordml" xmlns:wpg="http://schemas.microsoft.com/office/word/2010/wordprocessingGroup" xmlns:wpi="http://schemas.microsoft.com/office/word/2010/wordprocessingInk" xmlns:wne="http://schemas.microsoft.com/office/word/2006/wordml" xmlns:wps="http://schemas.microsoft.com/office/word/2010/wordprocessingShape" mc:Ignorable="w14 wp14">
+<w:footnotes xmlns:wpc="http://schemas.microsoft.com/office/word/2010/wordprocessingCanvas" xmlns:mc="http://schemas.openxmlformats.org/markup-compatibility/2006" xmlns:o="urn:schemas-microsoft-com:office:office" xmlns:r="http://schemas.openxmlformats.org/officeDocument/2006/relationships" xmlns:m="http://schemas.openxmlformats.org/officeDocument/2006/math" xmlns:v="urn:schemas-microsoft-com:vml" xmlns:wp14="http://schemas.microsoft.com/office/word/2010/wordprocessingDrawing" xmlns:wp="http://schemas.openxmlformats.org/drawingml/2006/wordprocessingDrawing" xmlns:w10="urn:schemas-microsoft-com:office:word" xmlns:w="http://schemas.openxmlformats.org/wordprocessingml/2006/main" xmlns:w14="http://schemas.microsoft.com/office/word/2010/wordml" xmlns:w15="http://schemas.microsoft.com/office/word/2012/wordml" xmlns:wpg="http://schemas.microsoft.com/office/word/2010/wordprocessingGroup" xmlns:wpi="http://schemas.microsoft.com/office/word/2010/wordprocessingInk" xmlns:wne="http://schemas.microsoft.com/office/word/2006/wordml" xmlns:wps="http://schemas.microsoft.com/office/word/2010/wordprocessingShape" mc:Ignorable="w14 w15 wp14">
   <w:footnote w:type="separator" w:id="-1">
     <w:p>
       <w:r>
@@ -4540,37 +4474,37 @@
 </file>
 
 <file path=word/header1.xml><?xml version="1.0" encoding="utf-8"?>
-<w:hdr xmlns:wpc="http://schemas.microsoft.com/office/word/2010/wordprocessingCanvas" xmlns:mo="http://schemas.microsoft.com/office/mac/office/2008/main" xmlns:mc="http://schemas.openxmlformats.org/markup-compatibility/2006" xmlns:mv="urn:schemas-microsoft-com:mac:vml" xmlns:o="urn:schemas-microsoft-com:office:office" xmlns:r="http://schemas.openxmlformats.org/officeDocument/2006/relationships" xmlns:m="http://schemas.openxmlformats.org/officeDocument/2006/math" xmlns:v="urn:schemas-microsoft-com:vml" xmlns:wp14="http://schemas.microsoft.com/office/word/2010/wordprocessingDrawing" xmlns:wp="http://schemas.openxmlformats.org/drawingml/2006/wordprocessingDrawing" xmlns:w10="urn:schemas-microsoft-com:office:word" xmlns:w="http://schemas.openxmlformats.org/wordprocessingml/2006/main" xmlns:w14="http://schemas.microsoft.com/office/word/2010/wordml" xmlns:wpg="http://schemas.microsoft.com/office/word/2010/wordprocessingGroup" xmlns:wpi="http://schemas.microsoft.com/office/word/2010/wordprocessingInk" xmlns:wne="http://schemas.microsoft.com/office/word/2006/wordml" xmlns:wps="http://schemas.microsoft.com/office/word/2010/wordprocessingShape" mc:Ignorable="w14 wp14">
+<w:hdr xmlns:wpc="http://schemas.microsoft.com/office/word/2010/wordprocessingCanvas" xmlns:mc="http://schemas.openxmlformats.org/markup-compatibility/2006" xmlns:o="urn:schemas-microsoft-com:office:office" xmlns:r="http://schemas.openxmlformats.org/officeDocument/2006/relationships" xmlns:m="http://schemas.openxmlformats.org/officeDocument/2006/math" xmlns:v="urn:schemas-microsoft-com:vml" xmlns:wp14="http://schemas.microsoft.com/office/word/2010/wordprocessingDrawing" xmlns:wp="http://schemas.openxmlformats.org/drawingml/2006/wordprocessingDrawing" xmlns:w10="urn:schemas-microsoft-com:office:word" xmlns:w="http://schemas.openxmlformats.org/wordprocessingml/2006/main" xmlns:w14="http://schemas.microsoft.com/office/word/2010/wordml" xmlns:w15="http://schemas.microsoft.com/office/word/2012/wordml" xmlns:wpg="http://schemas.microsoft.com/office/word/2010/wordprocessingGroup" xmlns:wpi="http://schemas.microsoft.com/office/word/2010/wordprocessingInk" xmlns:wne="http://schemas.microsoft.com/office/word/2006/wordml" xmlns:wps="http://schemas.microsoft.com/office/word/2010/wordprocessingShape" mc:Ignorable="w14 w15 wp14">
   <w:p>
     <w:pPr>
-      <w:pStyle w:val="Header"/>
+      <w:pStyle w:val="En-tte"/>
     </w:pPr>
   </w:p>
 </w:hdr>
 </file>
 
 <file path=word/header2.xml><?xml version="1.0" encoding="utf-8"?>
-<w:hdr xmlns:wpc="http://schemas.microsoft.com/office/word/2010/wordprocessingCanvas" xmlns:mo="http://schemas.microsoft.com/office/mac/office/2008/main" xmlns:mc="http://schemas.openxmlformats.org/markup-compatibility/2006" xmlns:mv="urn:schemas-microsoft-com:mac:vml" xmlns:o="urn:schemas-microsoft-com:office:office" xmlns:r="http://schemas.openxmlformats.org/officeDocument/2006/relationships" xmlns:m="http://schemas.openxmlformats.org/officeDocument/2006/math" xmlns:v="urn:schemas-microsoft-com:vml" xmlns:wp14="http://schemas.microsoft.com/office/word/2010/wordprocessingDrawing" xmlns:wp="http://schemas.openxmlformats.org/drawingml/2006/wordprocessingDrawing" xmlns:w10="urn:schemas-microsoft-com:office:word" xmlns:w="http://schemas.openxmlformats.org/wordprocessingml/2006/main" xmlns:w14="http://schemas.microsoft.com/office/word/2010/wordml" xmlns:wpg="http://schemas.microsoft.com/office/word/2010/wordprocessingGroup" xmlns:wpi="http://schemas.microsoft.com/office/word/2010/wordprocessingInk" xmlns:wne="http://schemas.microsoft.com/office/word/2006/wordml" xmlns:wps="http://schemas.microsoft.com/office/word/2010/wordprocessingShape" mc:Ignorable="w14 wp14">
+<w:hdr xmlns:wpc="http://schemas.microsoft.com/office/word/2010/wordprocessingCanvas" xmlns:mc="http://schemas.openxmlformats.org/markup-compatibility/2006" xmlns:o="urn:schemas-microsoft-com:office:office" xmlns:r="http://schemas.openxmlformats.org/officeDocument/2006/relationships" xmlns:m="http://schemas.openxmlformats.org/officeDocument/2006/math" xmlns:v="urn:schemas-microsoft-com:vml" xmlns:wp14="http://schemas.microsoft.com/office/word/2010/wordprocessingDrawing" xmlns:wp="http://schemas.openxmlformats.org/drawingml/2006/wordprocessingDrawing" xmlns:w10="urn:schemas-microsoft-com:office:word" xmlns:w="http://schemas.openxmlformats.org/wordprocessingml/2006/main" xmlns:w14="http://schemas.microsoft.com/office/word/2010/wordml" xmlns:w15="http://schemas.microsoft.com/office/word/2012/wordml" xmlns:wpg="http://schemas.microsoft.com/office/word/2010/wordprocessingGroup" xmlns:wpi="http://schemas.microsoft.com/office/word/2010/wordprocessingInk" xmlns:wne="http://schemas.microsoft.com/office/word/2006/wordml" xmlns:wps="http://schemas.microsoft.com/office/word/2010/wordprocessingShape" mc:Ignorable="w14 w15 wp14">
   <w:p>
     <w:pPr>
-      <w:pStyle w:val="Header"/>
+      <w:pStyle w:val="En-tte"/>
     </w:pPr>
   </w:p>
 </w:hdr>
 </file>
 
 <file path=word/header3.xml><?xml version="1.0" encoding="utf-8"?>
-<w:hdr xmlns:wpc="http://schemas.microsoft.com/office/word/2010/wordprocessingCanvas" xmlns:mo="http://schemas.microsoft.com/office/mac/office/2008/main" xmlns:mc="http://schemas.openxmlformats.org/markup-compatibility/2006" xmlns:mv="urn:schemas-microsoft-com:mac:vml" xmlns:o="urn:schemas-microsoft-com:office:office" xmlns:r="http://schemas.openxmlformats.org/officeDocument/2006/relationships" xmlns:m="http://schemas.openxmlformats.org/officeDocument/2006/math" xmlns:v="urn:schemas-microsoft-com:vml" xmlns:wp14="http://schemas.microsoft.com/office/word/2010/wordprocessingDrawing" xmlns:wp="http://schemas.openxmlformats.org/drawingml/2006/wordprocessingDrawing" xmlns:w10="urn:schemas-microsoft-com:office:word" xmlns:w="http://schemas.openxmlformats.org/wordprocessingml/2006/main" xmlns:w14="http://schemas.microsoft.com/office/word/2010/wordml" xmlns:wpg="http://schemas.microsoft.com/office/word/2010/wordprocessingGroup" xmlns:wpi="http://schemas.microsoft.com/office/word/2010/wordprocessingInk" xmlns:wne="http://schemas.microsoft.com/office/word/2006/wordml" xmlns:wps="http://schemas.microsoft.com/office/word/2010/wordprocessingShape" mc:Ignorable="w14 wp14">
+<w:hdr xmlns:wpc="http://schemas.microsoft.com/office/word/2010/wordprocessingCanvas" xmlns:mc="http://schemas.openxmlformats.org/markup-compatibility/2006" xmlns:o="urn:schemas-microsoft-com:office:office" xmlns:r="http://schemas.openxmlformats.org/officeDocument/2006/relationships" xmlns:m="http://schemas.openxmlformats.org/officeDocument/2006/math" xmlns:v="urn:schemas-microsoft-com:vml" xmlns:wp14="http://schemas.microsoft.com/office/word/2010/wordprocessingDrawing" xmlns:wp="http://schemas.openxmlformats.org/drawingml/2006/wordprocessingDrawing" xmlns:w10="urn:schemas-microsoft-com:office:word" xmlns:w="http://schemas.openxmlformats.org/wordprocessingml/2006/main" xmlns:w14="http://schemas.microsoft.com/office/word/2010/wordml" xmlns:w15="http://schemas.microsoft.com/office/word/2012/wordml" xmlns:wpg="http://schemas.microsoft.com/office/word/2010/wordprocessingGroup" xmlns:wpi="http://schemas.microsoft.com/office/word/2010/wordprocessingInk" xmlns:wne="http://schemas.microsoft.com/office/word/2006/wordml" xmlns:wps="http://schemas.microsoft.com/office/word/2010/wordprocessingShape" mc:Ignorable="w14 w15 wp14">
   <w:p>
     <w:pPr>
-      <w:pStyle w:val="Header"/>
+      <w:pStyle w:val="En-tte"/>
     </w:pPr>
   </w:p>
 </w:hdr>
 </file>
 
 <file path=word/numbering.xml><?xml version="1.0" encoding="utf-8"?>
-<w:numbering xmlns:wpc="http://schemas.microsoft.com/office/word/2010/wordprocessingCanvas" xmlns:mo="http://schemas.microsoft.com/office/mac/office/2008/main" xmlns:mc="http://schemas.openxmlformats.org/markup-compatibility/2006" xmlns:mv="urn:schemas-microsoft-com:mac:vml" xmlns:o="urn:schemas-microsoft-com:office:office" xmlns:r="http://schemas.openxmlformats.org/officeDocument/2006/relationships" xmlns:m="http://schemas.openxmlformats.org/officeDocument/2006/math" xmlns:v="urn:schemas-microsoft-com:vml" xmlns:wp14="http://schemas.microsoft.com/office/word/2010/wordprocessingDrawing" xmlns:wp="http://schemas.openxmlformats.org/drawingml/2006/wordprocessingDrawing" xmlns:w10="urn:schemas-microsoft-com:office:word" xmlns:w="http://schemas.openxmlformats.org/wordprocessingml/2006/main" xmlns:w14="http://schemas.microsoft.com/office/word/2010/wordml" xmlns:wpg="http://schemas.microsoft.com/office/word/2010/wordprocessingGroup" xmlns:wpi="http://schemas.microsoft.com/office/word/2010/wordprocessingInk" xmlns:wne="http://schemas.microsoft.com/office/word/2006/wordml" xmlns:wps="http://schemas.microsoft.com/office/word/2010/wordprocessingShape" mc:Ignorable="w14 wp14">
+<w:numbering xmlns:wpc="http://schemas.microsoft.com/office/word/2010/wordprocessingCanvas" xmlns:mc="http://schemas.openxmlformats.org/markup-compatibility/2006" xmlns:o="urn:schemas-microsoft-com:office:office" xmlns:r="http://schemas.openxmlformats.org/officeDocument/2006/relationships" xmlns:m="http://schemas.openxmlformats.org/officeDocument/2006/math" xmlns:v="urn:schemas-microsoft-com:vml" xmlns:wp14="http://schemas.microsoft.com/office/word/2010/wordprocessingDrawing" xmlns:wp="http://schemas.openxmlformats.org/drawingml/2006/wordprocessingDrawing" xmlns:w10="urn:schemas-microsoft-com:office:word" xmlns:w="http://schemas.openxmlformats.org/wordprocessingml/2006/main" xmlns:w14="http://schemas.microsoft.com/office/word/2010/wordml" xmlns:w15="http://schemas.microsoft.com/office/word/2012/wordml" xmlns:wpg="http://schemas.microsoft.com/office/word/2010/wordprocessingGroup" xmlns:wpi="http://schemas.microsoft.com/office/word/2010/wordprocessingInk" xmlns:wne="http://schemas.microsoft.com/office/word/2006/wordml" xmlns:wps="http://schemas.microsoft.com/office/word/2010/wordprocessingShape" mc:Ignorable="w14 w15 wp14">
   <w:abstractNum w:abstractNumId="0">
     <w:nsid w:val="046F4721"/>
     <w:multiLevelType w:val="hybridMultilevel"/>
@@ -8529,7 +8463,7 @@
 </file>
 
 <file path=word/styles.xml><?xml version="1.0" encoding="utf-8"?>
-<w:styles xmlns:mc="http://schemas.openxmlformats.org/markup-compatibility/2006" xmlns:r="http://schemas.openxmlformats.org/officeDocument/2006/relationships" xmlns:w="http://schemas.openxmlformats.org/wordprocessingml/2006/main" xmlns:w14="http://schemas.microsoft.com/office/word/2010/wordml" mc:Ignorable="w14">
+<w:styles xmlns:mc="http://schemas.openxmlformats.org/markup-compatibility/2006" xmlns:r="http://schemas.openxmlformats.org/officeDocument/2006/relationships" xmlns:w="http://schemas.openxmlformats.org/wordprocessingml/2006/main" xmlns:w14="http://schemas.microsoft.com/office/word/2010/wordml" xmlns:w15="http://schemas.microsoft.com/office/word/2012/wordml" mc:Ignorable="w14 w15">
   <w:docDefaults>
     <w:rPrDefault>
       <w:rPr>
@@ -8541,165 +8475,381 @@
     </w:rPrDefault>
     <w:pPrDefault/>
   </w:docDefaults>
-  <w:latentStyles w:defLockedState="0" w:defUIPriority="99" w:defSemiHidden="1" w:defUnhideWhenUsed="1" w:defQFormat="0" w:count="276">
-    <w:lsdException w:name="Normal" w:semiHidden="0" w:uiPriority="0" w:unhideWhenUsed="0" w:qFormat="1"/>
-    <w:lsdException w:name="heading 1" w:semiHidden="0" w:uiPriority="9" w:unhideWhenUsed="0" w:qFormat="1"/>
-    <w:lsdException w:name="heading 2" w:uiPriority="9" w:qFormat="1"/>
-    <w:lsdException w:name="heading 3" w:uiPriority="9" w:qFormat="1"/>
-    <w:lsdException w:name="heading 4" w:uiPriority="9" w:qFormat="1"/>
-    <w:lsdException w:name="heading 5" w:uiPriority="9" w:qFormat="1"/>
-    <w:lsdException w:name="heading 6" w:uiPriority="9" w:qFormat="1"/>
-    <w:lsdException w:name="heading 7" w:uiPriority="9" w:qFormat="1"/>
-    <w:lsdException w:name="heading 8" w:uiPriority="9" w:qFormat="1"/>
-    <w:lsdException w:name="heading 9" w:uiPriority="9" w:qFormat="1"/>
-    <w:lsdException w:name="toc 1" w:uiPriority="39"/>
-    <w:lsdException w:name="toc 2" w:uiPriority="39"/>
-    <w:lsdException w:name="toc 3" w:uiPriority="39"/>
-    <w:lsdException w:name="toc 4" w:uiPriority="39"/>
-    <w:lsdException w:name="toc 5" w:uiPriority="39"/>
-    <w:lsdException w:name="toc 6" w:uiPriority="39"/>
-    <w:lsdException w:name="toc 7" w:uiPriority="39"/>
-    <w:lsdException w:name="toc 8" w:uiPriority="39"/>
-    <w:lsdException w:name="toc 9" w:uiPriority="39"/>
-    <w:lsdException w:name="caption" w:uiPriority="35" w:qFormat="1"/>
-    <w:lsdException w:name="Title" w:semiHidden="0" w:uiPriority="10" w:unhideWhenUsed="0" w:qFormat="1"/>
-    <w:lsdException w:name="Default Paragraph Font" w:uiPriority="1"/>
-    <w:lsdException w:name="Subtitle" w:semiHidden="0" w:uiPriority="11" w:unhideWhenUsed="0" w:qFormat="1"/>
-    <w:lsdException w:name="Strong" w:semiHidden="0" w:uiPriority="22" w:unhideWhenUsed="0" w:qFormat="1"/>
-    <w:lsdException w:name="Emphasis" w:semiHidden="0" w:uiPriority="20" w:unhideWhenUsed="0" w:qFormat="1"/>
-    <w:lsdException w:name="Table Grid" w:semiHidden="0" w:uiPriority="59" w:unhideWhenUsed="0"/>
-    <w:lsdException w:name="Note Level 1" w:semiHidden="0" w:unhideWhenUsed="0"/>
-    <w:lsdException w:name="Note Level 2" w:semiHidden="0" w:unhideWhenUsed="0"/>
-    <w:lsdException w:name="Note Level 3" w:semiHidden="0" w:unhideWhenUsed="0"/>
-    <w:lsdException w:name="Note Level 4" w:semiHidden="0" w:unhideWhenUsed="0"/>
-    <w:lsdException w:name="Note Level 5" w:semiHidden="0" w:unhideWhenUsed="0"/>
-    <w:lsdException w:name="Note Level 6" w:semiHidden="0" w:unhideWhenUsed="0"/>
-    <w:lsdException w:name="Note Level 7" w:semiHidden="0" w:unhideWhenUsed="0"/>
-    <w:lsdException w:name="Note Level 8" w:semiHidden="0" w:unhideWhenUsed="0"/>
-    <w:lsdException w:name="Note Level 9" w:semiHidden="0" w:unhideWhenUsed="0"/>
-    <w:lsdException w:name="Placeholder Text" w:unhideWhenUsed="0"/>
-    <w:lsdException w:name="No Spacing" w:semiHidden="0" w:uiPriority="1" w:unhideWhenUsed="0" w:qFormat="1"/>
-    <w:lsdException w:name="Light Shading" w:semiHidden="0" w:uiPriority="60" w:unhideWhenUsed="0"/>
-    <w:lsdException w:name="Light List" w:semiHidden="0" w:uiPriority="61" w:unhideWhenUsed="0"/>
-    <w:lsdException w:name="Light Grid" w:semiHidden="0" w:uiPriority="62" w:unhideWhenUsed="0"/>
-    <w:lsdException w:name="Medium Shading 1" w:semiHidden="0" w:uiPriority="63" w:unhideWhenUsed="0"/>
-    <w:lsdException w:name="Medium Shading 2" w:semiHidden="0" w:uiPriority="64" w:unhideWhenUsed="0"/>
-    <w:lsdException w:name="Medium List 1" w:semiHidden="0" w:uiPriority="65" w:unhideWhenUsed="0"/>
-    <w:lsdException w:name="Medium List 2" w:semiHidden="0" w:uiPriority="66" w:unhideWhenUsed="0"/>
-    <w:lsdException w:name="Medium Grid 1" w:semiHidden="0" w:uiPriority="67" w:unhideWhenUsed="0"/>
-    <w:lsdException w:name="Medium Grid 2" w:semiHidden="0" w:uiPriority="68" w:unhideWhenUsed="0"/>
-    <w:lsdException w:name="Medium Grid 3" w:semiHidden="0" w:uiPriority="69" w:unhideWhenUsed="0"/>
-    <w:lsdException w:name="Dark List" w:semiHidden="0" w:uiPriority="70" w:unhideWhenUsed="0"/>
-    <w:lsdException w:name="Colorful Shading" w:semiHidden="0" w:uiPriority="71" w:unhideWhenUsed="0"/>
-    <w:lsdException w:name="Colorful List" w:semiHidden="0" w:uiPriority="72" w:unhideWhenUsed="0"/>
-    <w:lsdException w:name="Colorful Grid" w:semiHidden="0" w:uiPriority="73" w:unhideWhenUsed="0"/>
-    <w:lsdException w:name="Light Shading Accent 1" w:semiHidden="0" w:uiPriority="60" w:unhideWhenUsed="0"/>
-    <w:lsdException w:name="Light List Accent 1" w:semiHidden="0" w:uiPriority="61" w:unhideWhenUsed="0"/>
-    <w:lsdException w:name="Light Grid Accent 1" w:semiHidden="0" w:uiPriority="62" w:unhideWhenUsed="0"/>
-    <w:lsdException w:name="Medium Shading 1 Accent 1" w:semiHidden="0" w:uiPriority="63" w:unhideWhenUsed="0"/>
-    <w:lsdException w:name="Medium Shading 2 Accent 1" w:semiHidden="0" w:uiPriority="64" w:unhideWhenUsed="0"/>
-    <w:lsdException w:name="Medium List 1 Accent 1" w:semiHidden="0" w:uiPriority="65" w:unhideWhenUsed="0"/>
-    <w:lsdException w:name="Revision" w:unhideWhenUsed="0"/>
-    <w:lsdException w:name="List Paragraph" w:semiHidden="0" w:uiPriority="34" w:unhideWhenUsed="0" w:qFormat="1"/>
-    <w:lsdException w:name="Quote" w:semiHidden="0" w:uiPriority="29" w:unhideWhenUsed="0" w:qFormat="1"/>
-    <w:lsdException w:name="Intense Quote" w:semiHidden="0" w:uiPriority="30" w:unhideWhenUsed="0" w:qFormat="1"/>
-    <w:lsdException w:name="Medium List 2 Accent 1" w:semiHidden="0" w:uiPriority="66" w:unhideWhenUsed="0"/>
-    <w:lsdException w:name="Medium Grid 1 Accent 1" w:semiHidden="0" w:uiPriority="67" w:unhideWhenUsed="0"/>
-    <w:lsdException w:name="Medium Grid 2 Accent 1" w:semiHidden="0" w:uiPriority="68" w:unhideWhenUsed="0"/>
-    <w:lsdException w:name="Medium Grid 3 Accent 1" w:semiHidden="0" w:uiPriority="69" w:unhideWhenUsed="0"/>
-    <w:lsdException w:name="Dark List Accent 1" w:semiHidden="0" w:uiPriority="70" w:unhideWhenUsed="0"/>
-    <w:lsdException w:name="Colorful Shading Accent 1" w:semiHidden="0" w:uiPriority="71" w:unhideWhenUsed="0"/>
-    <w:lsdException w:name="Colorful List Accent 1" w:semiHidden="0" w:uiPriority="72" w:unhideWhenUsed="0"/>
-    <w:lsdException w:name="Colorful Grid Accent 1" w:semiHidden="0" w:uiPriority="73" w:unhideWhenUsed="0"/>
-    <w:lsdException w:name="Light Shading Accent 2" w:semiHidden="0" w:uiPriority="60" w:unhideWhenUsed="0"/>
-    <w:lsdException w:name="Light List Accent 2" w:semiHidden="0" w:uiPriority="61" w:unhideWhenUsed="0"/>
-    <w:lsdException w:name="Light Grid Accent 2" w:semiHidden="0" w:uiPriority="62" w:unhideWhenUsed="0"/>
-    <w:lsdException w:name="Medium Shading 1 Accent 2" w:semiHidden="0" w:uiPriority="63" w:unhideWhenUsed="0"/>
-    <w:lsdException w:name="Medium Shading 2 Accent 2" w:semiHidden="0" w:uiPriority="64" w:unhideWhenUsed="0"/>
-    <w:lsdException w:name="Medium List 1 Accent 2" w:semiHidden="0" w:uiPriority="65" w:unhideWhenUsed="0"/>
-    <w:lsdException w:name="Medium List 2 Accent 2" w:semiHidden="0" w:uiPriority="66" w:unhideWhenUsed="0"/>
-    <w:lsdException w:name="Medium Grid 1 Accent 2" w:semiHidden="0" w:uiPriority="67" w:unhideWhenUsed="0"/>
-    <w:lsdException w:name="Medium Grid 2 Accent 2" w:semiHidden="0" w:uiPriority="68" w:unhideWhenUsed="0"/>
-    <w:lsdException w:name="Medium Grid 3 Accent 2" w:semiHidden="0" w:uiPriority="69" w:unhideWhenUsed="0"/>
-    <w:lsdException w:name="Dark List Accent 2" w:semiHidden="0" w:uiPriority="70" w:unhideWhenUsed="0"/>
-    <w:lsdException w:name="Colorful Shading Accent 2" w:semiHidden="0" w:uiPriority="71" w:unhideWhenUsed="0"/>
-    <w:lsdException w:name="Colorful List Accent 2" w:semiHidden="0" w:uiPriority="72" w:unhideWhenUsed="0"/>
-    <w:lsdException w:name="Colorful Grid Accent 2" w:semiHidden="0" w:uiPriority="73" w:unhideWhenUsed="0"/>
-    <w:lsdException w:name="Light Shading Accent 3" w:semiHidden="0" w:uiPriority="60" w:unhideWhenUsed="0"/>
-    <w:lsdException w:name="Light List Accent 3" w:semiHidden="0" w:uiPriority="61" w:unhideWhenUsed="0"/>
-    <w:lsdException w:name="Light Grid Accent 3" w:semiHidden="0" w:uiPriority="62" w:unhideWhenUsed="0"/>
-    <w:lsdException w:name="Medium Shading 1 Accent 3" w:semiHidden="0" w:uiPriority="63" w:unhideWhenUsed="0"/>
-    <w:lsdException w:name="Medium Shading 2 Accent 3" w:semiHidden="0" w:uiPriority="64" w:unhideWhenUsed="0"/>
-    <w:lsdException w:name="Medium List 1 Accent 3" w:semiHidden="0" w:uiPriority="65" w:unhideWhenUsed="0"/>
-    <w:lsdException w:name="Medium List 2 Accent 3" w:semiHidden="0" w:uiPriority="66" w:unhideWhenUsed="0"/>
-    <w:lsdException w:name="Medium Grid 1 Accent 3" w:semiHidden="0" w:uiPriority="67" w:unhideWhenUsed="0"/>
-    <w:lsdException w:name="Medium Grid 2 Accent 3" w:semiHidden="0" w:uiPriority="68" w:unhideWhenUsed="0"/>
-    <w:lsdException w:name="Medium Grid 3 Accent 3" w:semiHidden="0" w:uiPriority="69" w:unhideWhenUsed="0"/>
-    <w:lsdException w:name="Dark List Accent 3" w:semiHidden="0" w:uiPriority="70" w:unhideWhenUsed="0"/>
-    <w:lsdException w:name="Colorful Shading Accent 3" w:semiHidden="0" w:uiPriority="71" w:unhideWhenUsed="0"/>
-    <w:lsdException w:name="Colorful List Accent 3" w:semiHidden="0" w:uiPriority="72" w:unhideWhenUsed="0"/>
-    <w:lsdException w:name="Colorful Grid Accent 3" w:semiHidden="0" w:uiPriority="73" w:unhideWhenUsed="0"/>
-    <w:lsdException w:name="Light Shading Accent 4" w:semiHidden="0" w:uiPriority="60" w:unhideWhenUsed="0"/>
-    <w:lsdException w:name="Light List Accent 4" w:semiHidden="0" w:uiPriority="61" w:unhideWhenUsed="0"/>
-    <w:lsdException w:name="Light Grid Accent 4" w:semiHidden="0" w:uiPriority="62" w:unhideWhenUsed="0"/>
-    <w:lsdException w:name="Medium Shading 1 Accent 4" w:semiHidden="0" w:uiPriority="63" w:unhideWhenUsed="0"/>
-    <w:lsdException w:name="Medium Shading 2 Accent 4" w:semiHidden="0" w:uiPriority="64" w:unhideWhenUsed="0"/>
-    <w:lsdException w:name="Medium List 1 Accent 4" w:semiHidden="0" w:uiPriority="65" w:unhideWhenUsed="0"/>
-    <w:lsdException w:name="Medium List 2 Accent 4" w:semiHidden="0" w:uiPriority="66" w:unhideWhenUsed="0"/>
-    <w:lsdException w:name="Medium Grid 1 Accent 4" w:semiHidden="0" w:uiPriority="67" w:unhideWhenUsed="0"/>
-    <w:lsdException w:name="Medium Grid 2 Accent 4" w:semiHidden="0" w:uiPriority="68" w:unhideWhenUsed="0"/>
-    <w:lsdException w:name="Medium Grid 3 Accent 4" w:semiHidden="0" w:uiPriority="69" w:unhideWhenUsed="0"/>
-    <w:lsdException w:name="Dark List Accent 4" w:semiHidden="0" w:uiPriority="70" w:unhideWhenUsed="0"/>
-    <w:lsdException w:name="Colorful Shading Accent 4" w:semiHidden="0" w:uiPriority="71" w:unhideWhenUsed="0"/>
-    <w:lsdException w:name="Colorful List Accent 4" w:semiHidden="0" w:uiPriority="72" w:unhideWhenUsed="0"/>
-    <w:lsdException w:name="Colorful Grid Accent 4" w:semiHidden="0" w:uiPriority="73" w:unhideWhenUsed="0"/>
-    <w:lsdException w:name="Light Shading Accent 5" w:semiHidden="0" w:uiPriority="60" w:unhideWhenUsed="0"/>
-    <w:lsdException w:name="Light List Accent 5" w:semiHidden="0" w:uiPriority="61" w:unhideWhenUsed="0"/>
-    <w:lsdException w:name="Light Grid Accent 5" w:semiHidden="0" w:uiPriority="62" w:unhideWhenUsed="0"/>
-    <w:lsdException w:name="Medium Shading 1 Accent 5" w:semiHidden="0" w:uiPriority="63" w:unhideWhenUsed="0"/>
-    <w:lsdException w:name="Medium Shading 2 Accent 5" w:semiHidden="0" w:uiPriority="64" w:unhideWhenUsed="0"/>
-    <w:lsdException w:name="Medium List 1 Accent 5" w:semiHidden="0" w:uiPriority="65" w:unhideWhenUsed="0"/>
-    <w:lsdException w:name="Medium List 2 Accent 5" w:semiHidden="0" w:uiPriority="66" w:unhideWhenUsed="0"/>
-    <w:lsdException w:name="Medium Grid 1 Accent 5" w:semiHidden="0" w:uiPriority="67" w:unhideWhenUsed="0"/>
-    <w:lsdException w:name="Medium Grid 2 Accent 5" w:semiHidden="0" w:uiPriority="68" w:unhideWhenUsed="0"/>
-    <w:lsdException w:name="Medium Grid 3 Accent 5" w:semiHidden="0" w:uiPriority="69" w:unhideWhenUsed="0"/>
-    <w:lsdException w:name="Dark List Accent 5" w:semiHidden="0" w:uiPriority="70" w:unhideWhenUsed="0"/>
-    <w:lsdException w:name="Colorful Shading Accent 5" w:semiHidden="0" w:uiPriority="71" w:unhideWhenUsed="0"/>
-    <w:lsdException w:name="Colorful List Accent 5" w:semiHidden="0" w:uiPriority="72" w:unhideWhenUsed="0"/>
-    <w:lsdException w:name="Colorful Grid Accent 5" w:semiHidden="0" w:uiPriority="73" w:unhideWhenUsed="0"/>
-    <w:lsdException w:name="Light Shading Accent 6" w:semiHidden="0" w:uiPriority="60" w:unhideWhenUsed="0"/>
-    <w:lsdException w:name="Light List Accent 6" w:semiHidden="0" w:uiPriority="61" w:unhideWhenUsed="0"/>
-    <w:lsdException w:name="Light Grid Accent 6" w:semiHidden="0" w:uiPriority="62" w:unhideWhenUsed="0"/>
-    <w:lsdException w:name="Medium Shading 1 Accent 6" w:semiHidden="0" w:uiPriority="63" w:unhideWhenUsed="0"/>
-    <w:lsdException w:name="Medium Shading 2 Accent 6" w:semiHidden="0" w:uiPriority="64" w:unhideWhenUsed="0"/>
-    <w:lsdException w:name="Medium List 1 Accent 6" w:semiHidden="0" w:uiPriority="65" w:unhideWhenUsed="0"/>
-    <w:lsdException w:name="Medium List 2 Accent 6" w:semiHidden="0" w:uiPriority="66" w:unhideWhenUsed="0"/>
-    <w:lsdException w:name="Medium Grid 1 Accent 6" w:semiHidden="0" w:uiPriority="67" w:unhideWhenUsed="0"/>
-    <w:lsdException w:name="Medium Grid 2 Accent 6" w:semiHidden="0" w:uiPriority="68" w:unhideWhenUsed="0"/>
-    <w:lsdException w:name="Medium Grid 3 Accent 6" w:semiHidden="0" w:uiPriority="69" w:unhideWhenUsed="0"/>
-    <w:lsdException w:name="Dark List Accent 6" w:semiHidden="0" w:uiPriority="70" w:unhideWhenUsed="0"/>
-    <w:lsdException w:name="Colorful Shading Accent 6" w:semiHidden="0" w:uiPriority="71" w:unhideWhenUsed="0"/>
-    <w:lsdException w:name="Colorful List Accent 6" w:semiHidden="0" w:uiPriority="72" w:unhideWhenUsed="0"/>
-    <w:lsdException w:name="Colorful Grid Accent 6" w:semiHidden="0" w:uiPriority="73" w:unhideWhenUsed="0"/>
-    <w:lsdException w:name="Subtle Emphasis" w:semiHidden="0" w:uiPriority="19" w:unhideWhenUsed="0" w:qFormat="1"/>
-    <w:lsdException w:name="Intense Emphasis" w:semiHidden="0" w:uiPriority="21" w:unhideWhenUsed="0" w:qFormat="1"/>
-    <w:lsdException w:name="Subtle Reference" w:semiHidden="0" w:uiPriority="31" w:unhideWhenUsed="0" w:qFormat="1"/>
-    <w:lsdException w:name="Intense Reference" w:semiHidden="0" w:uiPriority="32" w:unhideWhenUsed="0" w:qFormat="1"/>
-    <w:lsdException w:name="Book Title" w:semiHidden="0" w:uiPriority="33" w:unhideWhenUsed="0" w:qFormat="1"/>
-    <w:lsdException w:name="Bibliography" w:uiPriority="37"/>
-    <w:lsdException w:name="TOC Heading" w:uiPriority="39" w:qFormat="1"/>
+  <w:latentStyles w:defLockedState="0" w:defUIPriority="99" w:defSemiHidden="0" w:defUnhideWhenUsed="0" w:defQFormat="0" w:count="371">
+    <w:lsdException w:name="Normal" w:uiPriority="0" w:qFormat="1"/>
+    <w:lsdException w:name="heading 1" w:uiPriority="9" w:qFormat="1"/>
+    <w:lsdException w:name="heading 2" w:semiHidden="1" w:uiPriority="9" w:unhideWhenUsed="1" w:qFormat="1"/>
+    <w:lsdException w:name="heading 3" w:semiHidden="1" w:uiPriority="9" w:unhideWhenUsed="1" w:qFormat="1"/>
+    <w:lsdException w:name="heading 4" w:semiHidden="1" w:uiPriority="9" w:unhideWhenUsed="1" w:qFormat="1"/>
+    <w:lsdException w:name="heading 5" w:semiHidden="1" w:uiPriority="9" w:unhideWhenUsed="1" w:qFormat="1"/>
+    <w:lsdException w:name="heading 6" w:semiHidden="1" w:uiPriority="9" w:unhideWhenUsed="1" w:qFormat="1"/>
+    <w:lsdException w:name="heading 7" w:semiHidden="1" w:uiPriority="9" w:unhideWhenUsed="1" w:qFormat="1"/>
+    <w:lsdException w:name="heading 8" w:semiHidden="1" w:uiPriority="9" w:unhideWhenUsed="1" w:qFormat="1"/>
+    <w:lsdException w:name="heading 9" w:semiHidden="1" w:uiPriority="9" w:unhideWhenUsed="1" w:qFormat="1"/>
+    <w:lsdException w:name="index 1" w:semiHidden="1" w:unhideWhenUsed="1"/>
+    <w:lsdException w:name="index 2" w:semiHidden="1" w:unhideWhenUsed="1"/>
+    <w:lsdException w:name="index 3" w:semiHidden="1" w:unhideWhenUsed="1"/>
+    <w:lsdException w:name="index 4" w:semiHidden="1" w:unhideWhenUsed="1"/>
+    <w:lsdException w:name="index 5" w:semiHidden="1" w:unhideWhenUsed="1"/>
+    <w:lsdException w:name="index 6" w:semiHidden="1" w:unhideWhenUsed="1"/>
+    <w:lsdException w:name="index 7" w:semiHidden="1" w:unhideWhenUsed="1"/>
+    <w:lsdException w:name="index 8" w:semiHidden="1" w:unhideWhenUsed="1"/>
+    <w:lsdException w:name="index 9" w:semiHidden="1" w:unhideWhenUsed="1"/>
+    <w:lsdException w:name="toc 1" w:semiHidden="1" w:uiPriority="39" w:unhideWhenUsed="1"/>
+    <w:lsdException w:name="toc 2" w:semiHidden="1" w:uiPriority="39" w:unhideWhenUsed="1"/>
+    <w:lsdException w:name="toc 3" w:semiHidden="1" w:uiPriority="39" w:unhideWhenUsed="1"/>
+    <w:lsdException w:name="toc 4" w:semiHidden="1" w:uiPriority="39" w:unhideWhenUsed="1"/>
+    <w:lsdException w:name="toc 5" w:semiHidden="1" w:uiPriority="39" w:unhideWhenUsed="1"/>
+    <w:lsdException w:name="toc 6" w:semiHidden="1" w:uiPriority="39" w:unhideWhenUsed="1"/>
+    <w:lsdException w:name="toc 7" w:semiHidden="1" w:uiPriority="39" w:unhideWhenUsed="1"/>
+    <w:lsdException w:name="toc 8" w:semiHidden="1" w:uiPriority="39" w:unhideWhenUsed="1"/>
+    <w:lsdException w:name="toc 9" w:semiHidden="1" w:uiPriority="39" w:unhideWhenUsed="1"/>
+    <w:lsdException w:name="Normal Indent" w:semiHidden="1" w:unhideWhenUsed="1"/>
+    <w:lsdException w:name="footnote text" w:semiHidden="1" w:unhideWhenUsed="1"/>
+    <w:lsdException w:name="annotation text" w:semiHidden="1" w:unhideWhenUsed="1"/>
+    <w:lsdException w:name="header" w:semiHidden="1" w:unhideWhenUsed="1"/>
+    <w:lsdException w:name="footer" w:semiHidden="1" w:unhideWhenUsed="1"/>
+    <w:lsdException w:name="index heading" w:semiHidden="1" w:unhideWhenUsed="1"/>
+    <w:lsdException w:name="caption" w:semiHidden="1" w:uiPriority="35" w:unhideWhenUsed="1" w:qFormat="1"/>
+    <w:lsdException w:name="table of figures" w:semiHidden="1" w:unhideWhenUsed="1"/>
+    <w:lsdException w:name="envelope address" w:semiHidden="1" w:unhideWhenUsed="1"/>
+    <w:lsdException w:name="envelope return" w:semiHidden="1" w:unhideWhenUsed="1"/>
+    <w:lsdException w:name="footnote reference" w:semiHidden="1" w:unhideWhenUsed="1"/>
+    <w:lsdException w:name="annotation reference" w:semiHidden="1" w:unhideWhenUsed="1"/>
+    <w:lsdException w:name="line number" w:semiHidden="1" w:unhideWhenUsed="1"/>
+    <w:lsdException w:name="page number" w:semiHidden="1" w:unhideWhenUsed="1"/>
+    <w:lsdException w:name="endnote reference" w:semiHidden="1" w:unhideWhenUsed="1"/>
+    <w:lsdException w:name="endnote text" w:semiHidden="1" w:unhideWhenUsed="1"/>
+    <w:lsdException w:name="table of authorities" w:semiHidden="1" w:unhideWhenUsed="1"/>
+    <w:lsdException w:name="macro" w:semiHidden="1" w:unhideWhenUsed="1"/>
+    <w:lsdException w:name="toa heading" w:semiHidden="1" w:unhideWhenUsed="1"/>
+    <w:lsdException w:name="List" w:semiHidden="1" w:unhideWhenUsed="1"/>
+    <w:lsdException w:name="List Bullet" w:semiHidden="1" w:unhideWhenUsed="1"/>
+    <w:lsdException w:name="List Number" w:semiHidden="1" w:unhideWhenUsed="1"/>
+    <w:lsdException w:name="List 2" w:semiHidden="1" w:unhideWhenUsed="1"/>
+    <w:lsdException w:name="List 3" w:semiHidden="1" w:unhideWhenUsed="1"/>
+    <w:lsdException w:name="List 4" w:semiHidden="1" w:unhideWhenUsed="1"/>
+    <w:lsdException w:name="List 5" w:semiHidden="1" w:unhideWhenUsed="1"/>
+    <w:lsdException w:name="List Bullet 2" w:semiHidden="1" w:unhideWhenUsed="1"/>
+    <w:lsdException w:name="List Bullet 3" w:semiHidden="1" w:unhideWhenUsed="1"/>
+    <w:lsdException w:name="List Bullet 4" w:semiHidden="1" w:unhideWhenUsed="1"/>
+    <w:lsdException w:name="List Bullet 5" w:semiHidden="1" w:unhideWhenUsed="1"/>
+    <w:lsdException w:name="List Number 2" w:semiHidden="1" w:unhideWhenUsed="1"/>
+    <w:lsdException w:name="List Number 3" w:semiHidden="1" w:unhideWhenUsed="1"/>
+    <w:lsdException w:name="List Number 4" w:semiHidden="1" w:unhideWhenUsed="1"/>
+    <w:lsdException w:name="List Number 5" w:semiHidden="1" w:unhideWhenUsed="1"/>
+    <w:lsdException w:name="Title" w:uiPriority="10" w:qFormat="1"/>
+    <w:lsdException w:name="Closing" w:semiHidden="1" w:unhideWhenUsed="1"/>
+    <w:lsdException w:name="Signature" w:semiHidden="1" w:unhideWhenUsed="1"/>
+    <w:lsdException w:name="Default Paragraph Font" w:semiHidden="1" w:uiPriority="1" w:unhideWhenUsed="1"/>
+    <w:lsdException w:name="Body Text" w:semiHidden="1" w:unhideWhenUsed="1"/>
+    <w:lsdException w:name="Body Text Indent" w:semiHidden="1" w:unhideWhenUsed="1"/>
+    <w:lsdException w:name="List Continue" w:semiHidden="1" w:unhideWhenUsed="1"/>
+    <w:lsdException w:name="List Continue 2" w:semiHidden="1" w:unhideWhenUsed="1"/>
+    <w:lsdException w:name="List Continue 3" w:semiHidden="1" w:unhideWhenUsed="1"/>
+    <w:lsdException w:name="List Continue 4" w:semiHidden="1" w:unhideWhenUsed="1"/>
+    <w:lsdException w:name="List Continue 5" w:semiHidden="1" w:unhideWhenUsed="1"/>
+    <w:lsdException w:name="Message Header" w:semiHidden="1" w:unhideWhenUsed="1"/>
+    <w:lsdException w:name="Subtitle" w:uiPriority="11" w:qFormat="1"/>
+    <w:lsdException w:name="Salutation" w:semiHidden="1" w:unhideWhenUsed="1"/>
+    <w:lsdException w:name="Date" w:semiHidden="1" w:unhideWhenUsed="1"/>
+    <w:lsdException w:name="Body Text First Indent" w:semiHidden="1" w:unhideWhenUsed="1"/>
+    <w:lsdException w:name="Body Text First Indent 2" w:semiHidden="1" w:unhideWhenUsed="1"/>
+    <w:lsdException w:name="Note Heading" w:semiHidden="1" w:unhideWhenUsed="1"/>
+    <w:lsdException w:name="Body Text 2" w:semiHidden="1" w:unhideWhenUsed="1"/>
+    <w:lsdException w:name="Body Text 3" w:semiHidden="1" w:unhideWhenUsed="1"/>
+    <w:lsdException w:name="Body Text Indent 2" w:semiHidden="1" w:unhideWhenUsed="1"/>
+    <w:lsdException w:name="Body Text Indent 3" w:semiHidden="1" w:unhideWhenUsed="1"/>
+    <w:lsdException w:name="Block Text" w:semiHidden="1" w:unhideWhenUsed="1"/>
+    <w:lsdException w:name="Hyperlink" w:semiHidden="1" w:unhideWhenUsed="1"/>
+    <w:lsdException w:name="FollowedHyperlink" w:semiHidden="1" w:unhideWhenUsed="1"/>
+    <w:lsdException w:name="Strong" w:uiPriority="22" w:qFormat="1"/>
+    <w:lsdException w:name="Emphasis" w:uiPriority="20" w:qFormat="1"/>
+    <w:lsdException w:name="Document Map" w:semiHidden="1" w:unhideWhenUsed="1"/>
+    <w:lsdException w:name="Plain Text" w:semiHidden="1" w:unhideWhenUsed="1"/>
+    <w:lsdException w:name="E-mail Signature" w:semiHidden="1" w:unhideWhenUsed="1"/>
+    <w:lsdException w:name="HTML Top of Form" w:semiHidden="1" w:unhideWhenUsed="1"/>
+    <w:lsdException w:name="HTML Bottom of Form" w:semiHidden="1" w:unhideWhenUsed="1"/>
+    <w:lsdException w:name="Normal (Web)" w:semiHidden="1" w:unhideWhenUsed="1"/>
+    <w:lsdException w:name="HTML Acronym" w:semiHidden="1" w:unhideWhenUsed="1"/>
+    <w:lsdException w:name="HTML Address" w:semiHidden="1" w:unhideWhenUsed="1"/>
+    <w:lsdException w:name="HTML Cite" w:semiHidden="1" w:unhideWhenUsed="1"/>
+    <w:lsdException w:name="HTML Code" w:semiHidden="1" w:unhideWhenUsed="1"/>
+    <w:lsdException w:name="HTML Definition" w:semiHidden="1" w:unhideWhenUsed="1"/>
+    <w:lsdException w:name="HTML Keyboard" w:semiHidden="1" w:unhideWhenUsed="1"/>
+    <w:lsdException w:name="HTML Preformatted" w:semiHidden="1" w:unhideWhenUsed="1"/>
+    <w:lsdException w:name="HTML Sample" w:semiHidden="1" w:unhideWhenUsed="1"/>
+    <w:lsdException w:name="HTML Typewriter" w:semiHidden="1" w:unhideWhenUsed="1"/>
+    <w:lsdException w:name="HTML Variable" w:semiHidden="1" w:unhideWhenUsed="1"/>
+    <w:lsdException w:name="Normal Table" w:semiHidden="1" w:unhideWhenUsed="1"/>
+    <w:lsdException w:name="annotation subject" w:semiHidden="1" w:unhideWhenUsed="1"/>
+    <w:lsdException w:name="No List" w:semiHidden="1" w:unhideWhenUsed="1"/>
+    <w:lsdException w:name="Outline List 1" w:semiHidden="1" w:unhideWhenUsed="1"/>
+    <w:lsdException w:name="Outline List 2" w:semiHidden="1" w:unhideWhenUsed="1"/>
+    <w:lsdException w:name="Outline List 3" w:semiHidden="1" w:unhideWhenUsed="1"/>
+    <w:lsdException w:name="Table Simple 1" w:semiHidden="1" w:unhideWhenUsed="1"/>
+    <w:lsdException w:name="Table Simple 2" w:semiHidden="1" w:unhideWhenUsed="1"/>
+    <w:lsdException w:name="Table Simple 3" w:semiHidden="1" w:unhideWhenUsed="1"/>
+    <w:lsdException w:name="Table Classic 1" w:semiHidden="1" w:unhideWhenUsed="1"/>
+    <w:lsdException w:name="Table Classic 2" w:semiHidden="1" w:unhideWhenUsed="1"/>
+    <w:lsdException w:name="Table Classic 3" w:semiHidden="1" w:unhideWhenUsed="1"/>
+    <w:lsdException w:name="Table Classic 4" w:semiHidden="1" w:unhideWhenUsed="1"/>
+    <w:lsdException w:name="Table Colorful 1" w:semiHidden="1" w:unhideWhenUsed="1"/>
+    <w:lsdException w:name="Table Colorful 2" w:semiHidden="1" w:unhideWhenUsed="1"/>
+    <w:lsdException w:name="Table Colorful 3" w:semiHidden="1" w:unhideWhenUsed="1"/>
+    <w:lsdException w:name="Table Columns 1" w:semiHidden="1" w:unhideWhenUsed="1"/>
+    <w:lsdException w:name="Table Columns 2" w:semiHidden="1" w:unhideWhenUsed="1"/>
+    <w:lsdException w:name="Table Columns 3" w:semiHidden="1" w:unhideWhenUsed="1"/>
+    <w:lsdException w:name="Table Columns 4" w:semiHidden="1" w:unhideWhenUsed="1"/>
+    <w:lsdException w:name="Table Columns 5" w:semiHidden="1" w:unhideWhenUsed="1"/>
+    <w:lsdException w:name="Table Grid 1" w:semiHidden="1" w:unhideWhenUsed="1"/>
+    <w:lsdException w:name="Table Grid 2" w:semiHidden="1" w:unhideWhenUsed="1"/>
+    <w:lsdException w:name="Table Grid 3" w:semiHidden="1" w:unhideWhenUsed="1"/>
+    <w:lsdException w:name="Table Grid 4" w:semiHidden="1" w:unhideWhenUsed="1"/>
+    <w:lsdException w:name="Table Grid 5" w:semiHidden="1" w:unhideWhenUsed="1"/>
+    <w:lsdException w:name="Table Grid 6" w:semiHidden="1" w:unhideWhenUsed="1"/>
+    <w:lsdException w:name="Table Grid 7" w:semiHidden="1" w:unhideWhenUsed="1"/>
+    <w:lsdException w:name="Table Grid 8" w:semiHidden="1" w:unhideWhenUsed="1"/>
+    <w:lsdException w:name="Table List 1" w:semiHidden="1" w:unhideWhenUsed="1"/>
+    <w:lsdException w:name="Table List 2" w:semiHidden="1" w:unhideWhenUsed="1"/>
+    <w:lsdException w:name="Table List 3" w:semiHidden="1" w:unhideWhenUsed="1"/>
+    <w:lsdException w:name="Table List 4" w:semiHidden="1" w:unhideWhenUsed="1"/>
+    <w:lsdException w:name="Table List 5" w:semiHidden="1" w:unhideWhenUsed="1"/>
+    <w:lsdException w:name="Table List 6" w:semiHidden="1" w:unhideWhenUsed="1"/>
+    <w:lsdException w:name="Table List 7" w:semiHidden="1" w:unhideWhenUsed="1"/>
+    <w:lsdException w:name="Table List 8" w:semiHidden="1" w:unhideWhenUsed="1"/>
+    <w:lsdException w:name="Table 3D effects 1" w:semiHidden="1" w:unhideWhenUsed="1"/>
+    <w:lsdException w:name="Table 3D effects 2" w:semiHidden="1" w:unhideWhenUsed="1"/>
+    <w:lsdException w:name="Table 3D effects 3" w:semiHidden="1" w:unhideWhenUsed="1"/>
+    <w:lsdException w:name="Table Contemporary" w:semiHidden="1" w:unhideWhenUsed="1"/>
+    <w:lsdException w:name="Table Elegant" w:semiHidden="1" w:unhideWhenUsed="1"/>
+    <w:lsdException w:name="Table Professional" w:semiHidden="1" w:unhideWhenUsed="1"/>
+    <w:lsdException w:name="Table Subtle 1" w:semiHidden="1" w:unhideWhenUsed="1"/>
+    <w:lsdException w:name="Table Subtle 2" w:semiHidden="1" w:unhideWhenUsed="1"/>
+    <w:lsdException w:name="Table Web 1" w:semiHidden="1" w:unhideWhenUsed="1"/>
+    <w:lsdException w:name="Table Web 2" w:semiHidden="1" w:unhideWhenUsed="1"/>
+    <w:lsdException w:name="Table Web 3" w:semiHidden="1" w:unhideWhenUsed="1"/>
+    <w:lsdException w:name="Balloon Text" w:semiHidden="1" w:unhideWhenUsed="1"/>
+    <w:lsdException w:name="Table Grid" w:uiPriority="59"/>
+    <w:lsdException w:name="Table Theme" w:semiHidden="1" w:unhideWhenUsed="1"/>
+    <w:lsdException w:name="Placeholder Text" w:semiHidden="1"/>
+    <w:lsdException w:name="No Spacing" w:uiPriority="1" w:qFormat="1"/>
+    <w:lsdException w:name="Light Shading" w:uiPriority="60"/>
+    <w:lsdException w:name="Light List" w:uiPriority="61"/>
+    <w:lsdException w:name="Light Grid" w:uiPriority="62"/>
+    <w:lsdException w:name="Medium Shading 1" w:uiPriority="63"/>
+    <w:lsdException w:name="Medium Shading 2" w:uiPriority="64"/>
+    <w:lsdException w:name="Medium List 1" w:uiPriority="65"/>
+    <w:lsdException w:name="Medium List 2" w:uiPriority="66"/>
+    <w:lsdException w:name="Medium Grid 1" w:uiPriority="67"/>
+    <w:lsdException w:name="Medium Grid 2" w:uiPriority="68"/>
+    <w:lsdException w:name="Medium Grid 3" w:uiPriority="69"/>
+    <w:lsdException w:name="Dark List" w:uiPriority="70"/>
+    <w:lsdException w:name="Colorful Shading" w:uiPriority="71"/>
+    <w:lsdException w:name="Colorful List" w:uiPriority="72"/>
+    <w:lsdException w:name="Colorful Grid" w:uiPriority="73"/>
+    <w:lsdException w:name="Light Shading Accent 1" w:uiPriority="60"/>
+    <w:lsdException w:name="Light List Accent 1" w:uiPriority="61"/>
+    <w:lsdException w:name="Light Grid Accent 1" w:uiPriority="62"/>
+    <w:lsdException w:name="Medium Shading 1 Accent 1" w:uiPriority="63"/>
+    <w:lsdException w:name="Medium Shading 2 Accent 1" w:uiPriority="64"/>
+    <w:lsdException w:name="Medium List 1 Accent 1" w:uiPriority="65"/>
+    <w:lsdException w:name="Revision" w:semiHidden="1"/>
+    <w:lsdException w:name="List Paragraph" w:uiPriority="34" w:qFormat="1"/>
+    <w:lsdException w:name="Quote" w:uiPriority="29" w:qFormat="1"/>
+    <w:lsdException w:name="Intense Quote" w:uiPriority="30" w:qFormat="1"/>
+    <w:lsdException w:name="Medium List 2 Accent 1" w:uiPriority="66"/>
+    <w:lsdException w:name="Medium Grid 1 Accent 1" w:uiPriority="67"/>
+    <w:lsdException w:name="Medium Grid 2 Accent 1" w:uiPriority="68"/>
+    <w:lsdException w:name="Medium Grid 3 Accent 1" w:uiPriority="69"/>
+    <w:lsdException w:name="Dark List Accent 1" w:uiPriority="70"/>
+    <w:lsdException w:name="Colorful Shading Accent 1" w:uiPriority="71"/>
+    <w:lsdException w:name="Colorful List Accent 1" w:uiPriority="72"/>
+    <w:lsdException w:name="Colorful Grid Accent 1" w:uiPriority="73"/>
+    <w:lsdException w:name="Light Shading Accent 2" w:uiPriority="60"/>
+    <w:lsdException w:name="Light List Accent 2" w:uiPriority="61"/>
+    <w:lsdException w:name="Light Grid Accent 2" w:uiPriority="62"/>
+    <w:lsdException w:name="Medium Shading 1 Accent 2" w:uiPriority="63"/>
+    <w:lsdException w:name="Medium Shading 2 Accent 2" w:uiPriority="64"/>
+    <w:lsdException w:name="Medium List 1 Accent 2" w:uiPriority="65"/>
+    <w:lsdException w:name="Medium List 2 Accent 2" w:uiPriority="66"/>
+    <w:lsdException w:name="Medium Grid 1 Accent 2" w:uiPriority="67"/>
+    <w:lsdException w:name="Medium Grid 2 Accent 2" w:uiPriority="68"/>
+    <w:lsdException w:name="Medium Grid 3 Accent 2" w:uiPriority="69"/>
+    <w:lsdException w:name="Dark List Accent 2" w:uiPriority="70"/>
+    <w:lsdException w:name="Colorful Shading Accent 2" w:uiPriority="71"/>
+    <w:lsdException w:name="Colorful List Accent 2" w:uiPriority="72"/>
+    <w:lsdException w:name="Colorful Grid Accent 2" w:uiPriority="73"/>
+    <w:lsdException w:name="Light Shading Accent 3" w:uiPriority="60"/>
+    <w:lsdException w:name="Light List Accent 3" w:uiPriority="61"/>
+    <w:lsdException w:name="Light Grid Accent 3" w:uiPriority="62"/>
+    <w:lsdException w:name="Medium Shading 1 Accent 3" w:uiPriority="63"/>
+    <w:lsdException w:name="Medium Shading 2 Accent 3" w:uiPriority="64"/>
+    <w:lsdException w:name="Medium List 1 Accent 3" w:uiPriority="65"/>
+    <w:lsdException w:name="Medium List 2 Accent 3" w:uiPriority="66"/>
+    <w:lsdException w:name="Medium Grid 1 Accent 3" w:uiPriority="67"/>
+    <w:lsdException w:name="Medium Grid 2 Accent 3" w:uiPriority="68"/>
+    <w:lsdException w:name="Medium Grid 3 Accent 3" w:uiPriority="69"/>
+    <w:lsdException w:name="Dark List Accent 3" w:uiPriority="70"/>
+    <w:lsdException w:name="Colorful Shading Accent 3" w:uiPriority="71"/>
+    <w:lsdException w:name="Colorful List Accent 3" w:uiPriority="72"/>
+    <w:lsdException w:name="Colorful Grid Accent 3" w:uiPriority="73"/>
+    <w:lsdException w:name="Light Shading Accent 4" w:uiPriority="60"/>
+    <w:lsdException w:name="Light List Accent 4" w:uiPriority="61"/>
+    <w:lsdException w:name="Light Grid Accent 4" w:uiPriority="62"/>
+    <w:lsdException w:name="Medium Shading 1 Accent 4" w:uiPriority="63"/>
+    <w:lsdException w:name="Medium Shading 2 Accent 4" w:uiPriority="64"/>
+    <w:lsdException w:name="Medium List 1 Accent 4" w:uiPriority="65"/>
+    <w:lsdException w:name="Medium List 2 Accent 4" w:uiPriority="66"/>
+    <w:lsdException w:name="Medium Grid 1 Accent 4" w:uiPriority="67"/>
+    <w:lsdException w:name="Medium Grid 2 Accent 4" w:uiPriority="68"/>
+    <w:lsdException w:name="Medium Grid 3 Accent 4" w:uiPriority="69"/>
+    <w:lsdException w:name="Dark List Accent 4" w:uiPriority="70"/>
+    <w:lsdException w:name="Colorful Shading Accent 4" w:uiPriority="71"/>
+    <w:lsdException w:name="Colorful List Accent 4" w:uiPriority="72"/>
+    <w:lsdException w:name="Colorful Grid Accent 4" w:uiPriority="73"/>
+    <w:lsdException w:name="Light Shading Accent 5" w:uiPriority="60"/>
+    <w:lsdException w:name="Light List Accent 5" w:uiPriority="61"/>
+    <w:lsdException w:name="Light Grid Accent 5" w:uiPriority="62"/>
+    <w:lsdException w:name="Medium Shading 1 Accent 5" w:uiPriority="63"/>
+    <w:lsdException w:name="Medium Shading 2 Accent 5" w:uiPriority="64"/>
+    <w:lsdException w:name="Medium List 1 Accent 5" w:uiPriority="65"/>
+    <w:lsdException w:name="Medium List 2 Accent 5" w:uiPriority="66"/>
+    <w:lsdException w:name="Medium Grid 1 Accent 5" w:uiPriority="67"/>
+    <w:lsdException w:name="Medium Grid 2 Accent 5" w:uiPriority="68"/>
+    <w:lsdException w:name="Medium Grid 3 Accent 5" w:uiPriority="69"/>
+    <w:lsdException w:name="Dark List Accent 5" w:uiPriority="70"/>
+    <w:lsdException w:name="Colorful Shading Accent 5" w:uiPriority="71"/>
+    <w:lsdException w:name="Colorful List Accent 5" w:uiPriority="72"/>
+    <w:lsdException w:name="Colorful Grid Accent 5" w:uiPriority="73"/>
+    <w:lsdException w:name="Light Shading Accent 6" w:uiPriority="60"/>
+    <w:lsdException w:name="Light List Accent 6" w:uiPriority="61"/>
+    <w:lsdException w:name="Light Grid Accent 6" w:uiPriority="62"/>
+    <w:lsdException w:name="Medium Shading 1 Accent 6" w:uiPriority="63"/>
+    <w:lsdException w:name="Medium Shading 2 Accent 6" w:uiPriority="64"/>
+    <w:lsdException w:name="Medium List 1 Accent 6" w:uiPriority="65"/>
+    <w:lsdException w:name="Medium List 2 Accent 6" w:uiPriority="66"/>
+    <w:lsdException w:name="Medium Grid 1 Accent 6" w:uiPriority="67"/>
+    <w:lsdException w:name="Medium Grid 2 Accent 6" w:uiPriority="68"/>
+    <w:lsdException w:name="Medium Grid 3 Accent 6" w:uiPriority="69"/>
+    <w:lsdException w:name="Dark List Accent 6" w:uiPriority="70"/>
+    <w:lsdException w:name="Colorful Shading Accent 6" w:uiPriority="71"/>
+    <w:lsdException w:name="Colorful List Accent 6" w:uiPriority="72"/>
+    <w:lsdException w:name="Colorful Grid Accent 6" w:uiPriority="73"/>
+    <w:lsdException w:name="Subtle Emphasis" w:uiPriority="19" w:qFormat="1"/>
+    <w:lsdException w:name="Intense Emphasis" w:uiPriority="21" w:qFormat="1"/>
+    <w:lsdException w:name="Subtle Reference" w:uiPriority="31" w:qFormat="1"/>
+    <w:lsdException w:name="Intense Reference" w:uiPriority="32" w:qFormat="1"/>
+    <w:lsdException w:name="Book Title" w:uiPriority="33" w:qFormat="1"/>
+    <w:lsdException w:name="Bibliography" w:semiHidden="1" w:uiPriority="37" w:unhideWhenUsed="1"/>
+    <w:lsdException w:name="TOC Heading" w:semiHidden="1" w:uiPriority="39" w:unhideWhenUsed="1" w:qFormat="1"/>
+    <w:lsdException w:name="Grid Table 4" w:uiPriority="49"/>
+    <w:lsdException w:name="Grid Table 5 Dark" w:uiPriority="50"/>
+    <w:lsdException w:name="Grid Table 6 Colorful" w:uiPriority="51"/>
+    <w:lsdException w:name="Grid Table 7 Colorful" w:uiPriority="52"/>
+    <w:lsdException w:name="Grid Table 1 Light Accent 1" w:uiPriority="46"/>
+    <w:lsdException w:name="Grid Table 2 Accent 1" w:uiPriority="47"/>
+    <w:lsdException w:name="Grid Table 3 Accent 1" w:uiPriority="48"/>
+    <w:lsdException w:name="Grid Table 4 Accent 1" w:uiPriority="49"/>
+    <w:lsdException w:name="Grid Table 5 Dark Accent 1" w:uiPriority="50"/>
+    <w:lsdException w:name="Grid Table 6 Colorful Accent 1" w:uiPriority="51"/>
+    <w:lsdException w:name="Grid Table 7 Colorful Accent 1" w:uiPriority="52"/>
+    <w:lsdException w:name="Grid Table 1 Light Accent 2" w:uiPriority="46"/>
+    <w:lsdException w:name="Grid Table 2 Accent 2" w:uiPriority="47"/>
+    <w:lsdException w:name="Grid Table 3 Accent 2" w:uiPriority="48"/>
+    <w:lsdException w:name="Grid Table 4 Accent 2" w:uiPriority="49"/>
+    <w:lsdException w:name="Grid Table 5 Dark Accent 2" w:uiPriority="50"/>
+    <w:lsdException w:name="Grid Table 6 Colorful Accent 2" w:uiPriority="51"/>
+    <w:lsdException w:name="Grid Table 7 Colorful Accent 2" w:uiPriority="52"/>
+    <w:lsdException w:name="Grid Table 1 Light Accent 3" w:uiPriority="46"/>
+    <w:lsdException w:name="Grid Table 2 Accent 3" w:uiPriority="47"/>
+    <w:lsdException w:name="Grid Table 3 Accent 3" w:uiPriority="48"/>
+    <w:lsdException w:name="Grid Table 4 Accent 3" w:uiPriority="49"/>
+    <w:lsdException w:name="Grid Table 5 Dark Accent 3" w:uiPriority="50"/>
+    <w:lsdException w:name="Grid Table 6 Colorful Accent 3" w:uiPriority="51"/>
+    <w:lsdException w:name="Grid Table 7 Colorful Accent 3" w:uiPriority="52"/>
+    <w:lsdException w:name="Grid Table 1 Light Accent 4" w:uiPriority="46"/>
+    <w:lsdException w:name="Grid Table 2 Accent 4" w:uiPriority="47"/>
+    <w:lsdException w:name="Grid Table 3 Accent 4" w:uiPriority="48"/>
+    <w:lsdException w:name="Grid Table 4 Accent 4" w:uiPriority="49"/>
+    <w:lsdException w:name="Grid Table 5 Dark Accent 4" w:uiPriority="50"/>
+    <w:lsdException w:name="Grid Table 6 Colorful Accent 4" w:uiPriority="51"/>
+    <w:lsdException w:name="Grid Table 7 Colorful Accent 4" w:uiPriority="52"/>
+    <w:lsdException w:name="Grid Table 1 Light Accent 5" w:uiPriority="46"/>
+    <w:lsdException w:name="Grid Table 2 Accent 5" w:uiPriority="47"/>
+    <w:lsdException w:name="Grid Table 3 Accent 5" w:uiPriority="48"/>
+    <w:lsdException w:name="Grid Table 4 Accent 5" w:uiPriority="49"/>
+    <w:lsdException w:name="Grid Table 5 Dark Accent 5" w:uiPriority="50"/>
+    <w:lsdException w:name="Grid Table 6 Colorful Accent 5" w:uiPriority="51"/>
+    <w:lsdException w:name="Grid Table 7 Colorful Accent 5" w:uiPriority="52"/>
+    <w:lsdException w:name="Grid Table 1 Light Accent 6" w:uiPriority="46"/>
+    <w:lsdException w:name="Grid Table 2 Accent 6" w:uiPriority="47"/>
+    <w:lsdException w:name="Grid Table 3 Accent 6" w:uiPriority="48"/>
+    <w:lsdException w:name="Grid Table 4 Accent 6" w:uiPriority="49"/>
+    <w:lsdException w:name="Grid Table 5 Dark Accent 6" w:uiPriority="50"/>
+    <w:lsdException w:name="Grid Table 6 Colorful Accent 6" w:uiPriority="51"/>
+    <w:lsdException w:name="Grid Table 7 Colorful Accent 6" w:uiPriority="52"/>
+    <w:lsdException w:name="List Table 1 Light" w:uiPriority="46"/>
+    <w:lsdException w:name="List Table 2" w:uiPriority="47"/>
+    <w:lsdException w:name="List Table 3" w:uiPriority="48"/>
+    <w:lsdException w:name="List Table 4" w:uiPriority="49"/>
+    <w:lsdException w:name="List Table 5 Dark" w:uiPriority="50"/>
+    <w:lsdException w:name="List Table 6 Colorful" w:uiPriority="51"/>
+    <w:lsdException w:name="List Table 7 Colorful" w:uiPriority="52"/>
+    <w:lsdException w:name="List Table 1 Light Accent 1" w:uiPriority="46"/>
+    <w:lsdException w:name="List Table 2 Accent 1" w:uiPriority="47"/>
+    <w:lsdException w:name="List Table 3 Accent 1" w:uiPriority="48"/>
+    <w:lsdException w:name="List Table 4 Accent 1" w:uiPriority="49"/>
+    <w:lsdException w:name="List Table 5 Dark Accent 1" w:uiPriority="50"/>
+    <w:lsdException w:name="List Table 6 Colorful Accent 1" w:uiPriority="51"/>
+    <w:lsdException w:name="List Table 7 Colorful Accent 1" w:uiPriority="52"/>
+    <w:lsdException w:name="List Table 1 Light Accent 2" w:uiPriority="46"/>
+    <w:lsdException w:name="List Table 2 Accent 2" w:uiPriority="47"/>
+    <w:lsdException w:name="List Table 3 Accent 2" w:uiPriority="48"/>
+    <w:lsdException w:name="List Table 4 Accent 2" w:uiPriority="49"/>
+    <w:lsdException w:name="List Table 5 Dark Accent 2" w:uiPriority="50"/>
+    <w:lsdException w:name="List Table 6 Colorful Accent 2" w:uiPriority="51"/>
+    <w:lsdException w:name="List Table 7 Colorful Accent 2" w:uiPriority="52"/>
+    <w:lsdException w:name="List Table 1 Light Accent 3" w:uiPriority="46"/>
+    <w:lsdException w:name="List Table 2 Accent 3" w:uiPriority="47"/>
+    <w:lsdException w:name="List Table 3 Accent 3" w:uiPriority="48"/>
+    <w:lsdException w:name="List Table 4 Accent 3" w:uiPriority="49"/>
+    <w:lsdException w:name="List Table 5 Dark Accent 3" w:uiPriority="50"/>
+    <w:lsdException w:name="List Table 6 Colorful Accent 3" w:uiPriority="51"/>
+    <w:lsdException w:name="List Table 7 Colorful Accent 3" w:uiPriority="52"/>
+    <w:lsdException w:name="List Table 1 Light Accent 4" w:uiPriority="46"/>
+    <w:lsdException w:name="List Table 2 Accent 4" w:uiPriority="47"/>
+    <w:lsdException w:name="List Table 3 Accent 4" w:uiPriority="48"/>
+    <w:lsdException w:name="List Table 4 Accent 4" w:uiPriority="49"/>
+    <w:lsdException w:name="List Table 5 Dark Accent 4" w:uiPriority="50"/>
+    <w:lsdException w:name="List Table 6 Colorful Accent 4" w:uiPriority="51"/>
+    <w:lsdException w:name="List Table 7 Colorful Accent 4" w:uiPriority="52"/>
+    <w:lsdException w:name="List Table 1 Light Accent 5" w:uiPriority="46"/>
+    <w:lsdException w:name="List Table 2 Accent 5" w:uiPriority="47"/>
+    <w:lsdException w:name="List Table 3 Accent 5" w:uiPriority="48"/>
+    <w:lsdException w:name="List Table 4 Accent 5" w:uiPriority="49"/>
+    <w:lsdException w:name="List Table 5 Dark Accent 5" w:uiPriority="50"/>
+    <w:lsdException w:name="List Table 6 Colorful Accent 5" w:uiPriority="51"/>
+    <w:lsdException w:name="List Table 7 Colorful Accent 5" w:uiPriority="52"/>
+    <w:lsdException w:name="List Table 1 Light Accent 6" w:uiPriority="46"/>
+    <w:lsdException w:name="List Table 2 Accent 6" w:uiPriority="47"/>
+    <w:lsdException w:name="List Table 3 Accent 6" w:uiPriority="48"/>
+    <w:lsdException w:name="List Table 4 Accent 6" w:uiPriority="49"/>
+    <w:lsdException w:name="List Table 5 Dark Accent 6" w:uiPriority="50"/>
+    <w:lsdException w:name="List Table 6 Colorful Accent 6" w:uiPriority="51"/>
+    <w:lsdException w:name="List Table 7 Colorful Accent 6" w:uiPriority="52"/>
   </w:latentStyles>
   <w:style w:type="paragraph" w:default="1" w:styleId="Normal">
     <w:name w:val="Normal"/>
     <w:qFormat/>
   </w:style>
-  <w:style w:type="character" w:default="1" w:styleId="DefaultParagraphFont">
+  <w:style w:type="character" w:default="1" w:styleId="Policepardfaut">
     <w:name w:val="Default Paragraph Font"/>
     <w:uiPriority w:val="1"/>
     <w:semiHidden/>
     <w:unhideWhenUsed/>
   </w:style>
-  <w:style w:type="table" w:default="1" w:styleId="TableNormal">
+  <w:style w:type="table" w:default="1" w:styleId="TableauNormal">
     <w:name w:val="Normal Table"/>
     <w:uiPriority w:val="99"/>
     <w:semiHidden/>
@@ -8714,16 +8864,16 @@
       </w:tblCellMar>
     </w:tblPr>
   </w:style>
-  <w:style w:type="numbering" w:default="1" w:styleId="NoList">
+  <w:style w:type="numbering" w:default="1" w:styleId="Aucuneliste">
     <w:name w:val="No List"/>
     <w:uiPriority w:val="99"/>
     <w:semiHidden/>
     <w:unhideWhenUsed/>
   </w:style>
-  <w:style w:type="paragraph" w:styleId="BalloonText">
+  <w:style w:type="paragraph" w:styleId="Textedebulles">
     <w:name w:val="Balloon Text"/>
     <w:basedOn w:val="Normal"/>
-    <w:link w:val="BalloonTextChar"/>
+    <w:link w:val="TextedebullesCar"/>
     <w:uiPriority w:val="99"/>
     <w:semiHidden/>
     <w:unhideWhenUsed/>
@@ -8734,10 +8884,10 @@
       <w:szCs w:val="18"/>
     </w:rPr>
   </w:style>
-  <w:style w:type="character" w:customStyle="1" w:styleId="BalloonTextChar">
-    <w:name w:val="Balloon Text Char"/>
-    <w:basedOn w:val="DefaultParagraphFont"/>
-    <w:link w:val="BalloonText"/>
+  <w:style w:type="character" w:customStyle="1" w:styleId="TextedebullesCar">
+    <w:name w:val="Texte de bulles Car"/>
+    <w:basedOn w:val="Policepardfaut"/>
+    <w:link w:val="Textedebulles"/>
     <w:uiPriority w:val="99"/>
     <w:semiHidden/>
     <w:rsid w:val="00F93E26"/>
@@ -8765,10 +8915,10 @@
       <w:color w:val="000000"/>
     </w:rPr>
   </w:style>
-  <w:style w:type="paragraph" w:styleId="Header">
+  <w:style w:type="paragraph" w:styleId="En-tte">
     <w:name w:val="header"/>
     <w:basedOn w:val="Normal"/>
-    <w:link w:val="HeaderChar"/>
+    <w:link w:val="En-tteCar"/>
     <w:uiPriority w:val="99"/>
     <w:unhideWhenUsed/>
     <w:rsid w:val="00F07227"/>
@@ -8779,17 +8929,17 @@
       </w:tabs>
     </w:pPr>
   </w:style>
-  <w:style w:type="character" w:customStyle="1" w:styleId="HeaderChar">
-    <w:name w:val="Header Char"/>
-    <w:basedOn w:val="DefaultParagraphFont"/>
-    <w:link w:val="Header"/>
+  <w:style w:type="character" w:customStyle="1" w:styleId="En-tteCar">
+    <w:name w:val="En-tête Car"/>
+    <w:basedOn w:val="Policepardfaut"/>
+    <w:link w:val="En-tte"/>
     <w:uiPriority w:val="99"/>
     <w:rsid w:val="00F07227"/>
   </w:style>
-  <w:style w:type="paragraph" w:styleId="Footer">
+  <w:style w:type="paragraph" w:styleId="Pieddepage">
     <w:name w:val="footer"/>
     <w:basedOn w:val="Normal"/>
-    <w:link w:val="FooterChar"/>
+    <w:link w:val="PieddepageCar"/>
     <w:uiPriority w:val="99"/>
     <w:unhideWhenUsed/>
     <w:rsid w:val="00F07227"/>
@@ -8800,292 +8950,10 @@
       </w:tabs>
     </w:pPr>
   </w:style>
-  <w:style w:type="character" w:customStyle="1" w:styleId="FooterChar">
-    <w:name w:val="Footer Char"/>
-    <w:basedOn w:val="DefaultParagraphFont"/>
-    <w:link w:val="Footer"/>
-    <w:uiPriority w:val="99"/>
-    <w:rsid w:val="00F07227"/>
-  </w:style>
-</w:styles>
-</file>
-
-<file path=word/stylesWithEffects.xml><?xml version="1.0" encoding="utf-8"?>
-<w:styles xmlns:wpc="http://schemas.microsoft.com/office/word/2010/wordprocessingCanvas" xmlns:mo="http://schemas.microsoft.com/office/mac/office/2008/main" xmlns:mc="http://schemas.openxmlformats.org/markup-compatibility/2006" xmlns:mv="urn:schemas-microsoft-com:mac:vml" xmlns:o="urn:schemas-microsoft-com:office:office" xmlns:r="http://schemas.openxmlformats.org/officeDocument/2006/relationships" xmlns:m="http://schemas.openxmlformats.org/officeDocument/2006/math" xmlns:v="urn:schemas-microsoft-com:vml" xmlns:wp14="http://schemas.microsoft.com/office/word/2010/wordprocessingDrawing" xmlns:wp="http://schemas.openxmlformats.org/drawingml/2006/wordprocessingDrawing" xmlns:w10="urn:schemas-microsoft-com:office:word" xmlns:w="http://schemas.openxmlformats.org/wordprocessingml/2006/main" xmlns:w14="http://schemas.microsoft.com/office/word/2010/wordml" xmlns:wpg="http://schemas.microsoft.com/office/word/2010/wordprocessingGroup" xmlns:wpi="http://schemas.microsoft.com/office/word/2010/wordprocessingInk" xmlns:wne="http://schemas.microsoft.com/office/word/2006/wordml" xmlns:wps="http://schemas.microsoft.com/office/word/2010/wordprocessingShape" mc:Ignorable="w14 wp14">
-  <w:docDefaults>
-    <w:rPrDefault>
-      <w:rPr>
-        <w:rFonts w:asciiTheme="minorHAnsi" w:eastAsiaTheme="minorEastAsia" w:hAnsiTheme="minorHAnsi" w:cstheme="minorBidi"/>
-        <w:sz w:val="24"/>
-        <w:szCs w:val="24"/>
-        <w:lang w:val="fr-FR" w:eastAsia="fr-FR" w:bidi="ar-SA"/>
-      </w:rPr>
-    </w:rPrDefault>
-    <w:pPrDefault/>
-  </w:docDefaults>
-  <w:latentStyles w:defLockedState="0" w:defUIPriority="99" w:defSemiHidden="1" w:defUnhideWhenUsed="1" w:defQFormat="0" w:count="276">
-    <w:lsdException w:name="Normal" w:semiHidden="0" w:uiPriority="0" w:unhideWhenUsed="0" w:qFormat="1"/>
-    <w:lsdException w:name="heading 1" w:semiHidden="0" w:uiPriority="9" w:unhideWhenUsed="0" w:qFormat="1"/>
-    <w:lsdException w:name="heading 2" w:uiPriority="9" w:qFormat="1"/>
-    <w:lsdException w:name="heading 3" w:uiPriority="9" w:qFormat="1"/>
-    <w:lsdException w:name="heading 4" w:uiPriority="9" w:qFormat="1"/>
-    <w:lsdException w:name="heading 5" w:uiPriority="9" w:qFormat="1"/>
-    <w:lsdException w:name="heading 6" w:uiPriority="9" w:qFormat="1"/>
-    <w:lsdException w:name="heading 7" w:uiPriority="9" w:qFormat="1"/>
-    <w:lsdException w:name="heading 8" w:uiPriority="9" w:qFormat="1"/>
-    <w:lsdException w:name="heading 9" w:uiPriority="9" w:qFormat="1"/>
-    <w:lsdException w:name="toc 1" w:uiPriority="39"/>
-    <w:lsdException w:name="toc 2" w:uiPriority="39"/>
-    <w:lsdException w:name="toc 3" w:uiPriority="39"/>
-    <w:lsdException w:name="toc 4" w:uiPriority="39"/>
-    <w:lsdException w:name="toc 5" w:uiPriority="39"/>
-    <w:lsdException w:name="toc 6" w:uiPriority="39"/>
-    <w:lsdException w:name="toc 7" w:uiPriority="39"/>
-    <w:lsdException w:name="toc 8" w:uiPriority="39"/>
-    <w:lsdException w:name="toc 9" w:uiPriority="39"/>
-    <w:lsdException w:name="caption" w:uiPriority="35" w:qFormat="1"/>
-    <w:lsdException w:name="Title" w:semiHidden="0" w:uiPriority="10" w:unhideWhenUsed="0" w:qFormat="1"/>
-    <w:lsdException w:name="Default Paragraph Font" w:uiPriority="1"/>
-    <w:lsdException w:name="Subtitle" w:semiHidden="0" w:uiPriority="11" w:unhideWhenUsed="0" w:qFormat="1"/>
-    <w:lsdException w:name="Strong" w:semiHidden="0" w:uiPriority="22" w:unhideWhenUsed="0" w:qFormat="1"/>
-    <w:lsdException w:name="Emphasis" w:semiHidden="0" w:uiPriority="20" w:unhideWhenUsed="0" w:qFormat="1"/>
-    <w:lsdException w:name="Table Grid" w:semiHidden="0" w:uiPriority="59" w:unhideWhenUsed="0"/>
-    <w:lsdException w:name="Note Level 1" w:semiHidden="0" w:unhideWhenUsed="0"/>
-    <w:lsdException w:name="Note Level 2" w:semiHidden="0" w:unhideWhenUsed="0"/>
-    <w:lsdException w:name="Note Level 3" w:semiHidden="0" w:unhideWhenUsed="0"/>
-    <w:lsdException w:name="Note Level 4" w:semiHidden="0" w:unhideWhenUsed="0"/>
-    <w:lsdException w:name="Note Level 5" w:semiHidden="0" w:unhideWhenUsed="0"/>
-    <w:lsdException w:name="Note Level 6" w:semiHidden="0" w:unhideWhenUsed="0"/>
-    <w:lsdException w:name="Note Level 7" w:semiHidden="0" w:unhideWhenUsed="0"/>
-    <w:lsdException w:name="Note Level 8" w:semiHidden="0" w:unhideWhenUsed="0"/>
-    <w:lsdException w:name="Note Level 9" w:semiHidden="0" w:unhideWhenUsed="0"/>
-    <w:lsdException w:name="Placeholder Text" w:unhideWhenUsed="0"/>
-    <w:lsdException w:name="No Spacing" w:semiHidden="0" w:uiPriority="1" w:unhideWhenUsed="0" w:qFormat="1"/>
-    <w:lsdException w:name="Light Shading" w:semiHidden="0" w:uiPriority="60" w:unhideWhenUsed="0"/>
-    <w:lsdException w:name="Light List" w:semiHidden="0" w:uiPriority="61" w:unhideWhenUsed="0"/>
-    <w:lsdException w:name="Light Grid" w:semiHidden="0" w:uiPriority="62" w:unhideWhenUsed="0"/>
-    <w:lsdException w:name="Medium Shading 1" w:semiHidden="0" w:uiPriority="63" w:unhideWhenUsed="0"/>
-    <w:lsdException w:name="Medium Shading 2" w:semiHidden="0" w:uiPriority="64" w:unhideWhenUsed="0"/>
-    <w:lsdException w:name="Medium List 1" w:semiHidden="0" w:uiPriority="65" w:unhideWhenUsed="0"/>
-    <w:lsdException w:name="Medium List 2" w:semiHidden="0" w:uiPriority="66" w:unhideWhenUsed="0"/>
-    <w:lsdException w:name="Medium Grid 1" w:semiHidden="0" w:uiPriority="67" w:unhideWhenUsed="0"/>
-    <w:lsdException w:name="Medium Grid 2" w:semiHidden="0" w:uiPriority="68" w:unhideWhenUsed="0"/>
-    <w:lsdException w:name="Medium Grid 3" w:semiHidden="0" w:uiPriority="69" w:unhideWhenUsed="0"/>
-    <w:lsdException w:name="Dark List" w:semiHidden="0" w:uiPriority="70" w:unhideWhenUsed="0"/>
-    <w:lsdException w:name="Colorful Shading" w:semiHidden="0" w:uiPriority="71" w:unhideWhenUsed="0"/>
-    <w:lsdException w:name="Colorful List" w:semiHidden="0" w:uiPriority="72" w:unhideWhenUsed="0"/>
-    <w:lsdException w:name="Colorful Grid" w:semiHidden="0" w:uiPriority="73" w:unhideWhenUsed="0"/>
-    <w:lsdException w:name="Light Shading Accent 1" w:semiHidden="0" w:uiPriority="60" w:unhideWhenUsed="0"/>
-    <w:lsdException w:name="Light List Accent 1" w:semiHidden="0" w:uiPriority="61" w:unhideWhenUsed="0"/>
-    <w:lsdException w:name="Light Grid Accent 1" w:semiHidden="0" w:uiPriority="62" w:unhideWhenUsed="0"/>
-    <w:lsdException w:name="Medium Shading 1 Accent 1" w:semiHidden="0" w:uiPriority="63" w:unhideWhenUsed="0"/>
-    <w:lsdException w:name="Medium Shading 2 Accent 1" w:semiHidden="0" w:uiPriority="64" w:unhideWhenUsed="0"/>
-    <w:lsdException w:name="Medium List 1 Accent 1" w:semiHidden="0" w:uiPriority="65" w:unhideWhenUsed="0"/>
-    <w:lsdException w:name="Revision" w:unhideWhenUsed="0"/>
-    <w:lsdException w:name="List Paragraph" w:semiHidden="0" w:uiPriority="34" w:unhideWhenUsed="0" w:qFormat="1"/>
-    <w:lsdException w:name="Quote" w:semiHidden="0" w:uiPriority="29" w:unhideWhenUsed="0" w:qFormat="1"/>
-    <w:lsdException w:name="Intense Quote" w:semiHidden="0" w:uiPriority="30" w:unhideWhenUsed="0" w:qFormat="1"/>
-    <w:lsdException w:name="Medium List 2 Accent 1" w:semiHidden="0" w:uiPriority="66" w:unhideWhenUsed="0"/>
-    <w:lsdException w:name="Medium Grid 1 Accent 1" w:semiHidden="0" w:uiPriority="67" w:unhideWhenUsed="0"/>
-    <w:lsdException w:name="Medium Grid 2 Accent 1" w:semiHidden="0" w:uiPriority="68" w:unhideWhenUsed="0"/>
-    <w:lsdException w:name="Medium Grid 3 Accent 1" w:semiHidden="0" w:uiPriority="69" w:unhideWhenUsed="0"/>
-    <w:lsdException w:name="Dark List Accent 1" w:semiHidden="0" w:uiPriority="70" w:unhideWhenUsed="0"/>
-    <w:lsdException w:name="Colorful Shading Accent 1" w:semiHidden="0" w:uiPriority="71" w:unhideWhenUsed="0"/>
-    <w:lsdException w:name="Colorful List Accent 1" w:semiHidden="0" w:uiPriority="72" w:unhideWhenUsed="0"/>
-    <w:lsdException w:name="Colorful Grid Accent 1" w:semiHidden="0" w:uiPriority="73" w:unhideWhenUsed="0"/>
-    <w:lsdException w:name="Light Shading Accent 2" w:semiHidden="0" w:uiPriority="60" w:unhideWhenUsed="0"/>
-    <w:lsdException w:name="Light List Accent 2" w:semiHidden="0" w:uiPriority="61" w:unhideWhenUsed="0"/>
-    <w:lsdException w:name="Light Grid Accent 2" w:semiHidden="0" w:uiPriority="62" w:unhideWhenUsed="0"/>
-    <w:lsdException w:name="Medium Shading 1 Accent 2" w:semiHidden="0" w:uiPriority="63" w:unhideWhenUsed="0"/>
-    <w:lsdException w:name="Medium Shading 2 Accent 2" w:semiHidden="0" w:uiPriority="64" w:unhideWhenUsed="0"/>
-    <w:lsdException w:name="Medium List 1 Accent 2" w:semiHidden="0" w:uiPriority="65" w:unhideWhenUsed="0"/>
-    <w:lsdException w:name="Medium List 2 Accent 2" w:semiHidden="0" w:uiPriority="66" w:unhideWhenUsed="0"/>
-    <w:lsdException w:name="Medium Grid 1 Accent 2" w:semiHidden="0" w:uiPriority="67" w:unhideWhenUsed="0"/>
-    <w:lsdException w:name="Medium Grid 2 Accent 2" w:semiHidden="0" w:uiPriority="68" w:unhideWhenUsed="0"/>
-    <w:lsdException w:name="Medium Grid 3 Accent 2" w:semiHidden="0" w:uiPriority="69" w:unhideWhenUsed="0"/>
-    <w:lsdException w:name="Dark List Accent 2" w:semiHidden="0" w:uiPriority="70" w:unhideWhenUsed="0"/>
-    <w:lsdException w:name="Colorful Shading Accent 2" w:semiHidden="0" w:uiPriority="71" w:unhideWhenUsed="0"/>
-    <w:lsdException w:name="Colorful List Accent 2" w:semiHidden="0" w:uiPriority="72" w:unhideWhenUsed="0"/>
-    <w:lsdException w:name="Colorful Grid Accent 2" w:semiHidden="0" w:uiPriority="73" w:unhideWhenUsed="0"/>
-    <w:lsdException w:name="Light Shading Accent 3" w:semiHidden="0" w:uiPriority="60" w:unhideWhenUsed="0"/>
-    <w:lsdException w:name="Light List Accent 3" w:semiHidden="0" w:uiPriority="61" w:unhideWhenUsed="0"/>
-    <w:lsdException w:name="Light Grid Accent 3" w:semiHidden="0" w:uiPriority="62" w:unhideWhenUsed="0"/>
-    <w:lsdException w:name="Medium Shading 1 Accent 3" w:semiHidden="0" w:uiPriority="63" w:unhideWhenUsed="0"/>
-    <w:lsdException w:name="Medium Shading 2 Accent 3" w:semiHidden="0" w:uiPriority="64" w:unhideWhenUsed="0"/>
-    <w:lsdException w:name="Medium List 1 Accent 3" w:semiHidden="0" w:uiPriority="65" w:unhideWhenUsed="0"/>
-    <w:lsdException w:name="Medium List 2 Accent 3" w:semiHidden="0" w:uiPriority="66" w:unhideWhenUsed="0"/>
-    <w:lsdException w:name="Medium Grid 1 Accent 3" w:semiHidden="0" w:uiPriority="67" w:unhideWhenUsed="0"/>
-    <w:lsdException w:name="Medium Grid 2 Accent 3" w:semiHidden="0" w:uiPriority="68" w:unhideWhenUsed="0"/>
-    <w:lsdException w:name="Medium Grid 3 Accent 3" w:semiHidden="0" w:uiPriority="69" w:unhideWhenUsed="0"/>
-    <w:lsdException w:name="Dark List Accent 3" w:semiHidden="0" w:uiPriority="70" w:unhideWhenUsed="0"/>
-    <w:lsdException w:name="Colorful Shading Accent 3" w:semiHidden="0" w:uiPriority="71" w:unhideWhenUsed="0"/>
-    <w:lsdException w:name="Colorful List Accent 3" w:semiHidden="0" w:uiPriority="72" w:unhideWhenUsed="0"/>
-    <w:lsdException w:name="Colorful Grid Accent 3" w:semiHidden="0" w:uiPriority="73" w:unhideWhenUsed="0"/>
-    <w:lsdException w:name="Light Shading Accent 4" w:semiHidden="0" w:uiPriority="60" w:unhideWhenUsed="0"/>
-    <w:lsdException w:name="Light List Accent 4" w:semiHidden="0" w:uiPriority="61" w:unhideWhenUsed="0"/>
-    <w:lsdException w:name="Light Grid Accent 4" w:semiHidden="0" w:uiPriority="62" w:unhideWhenUsed="0"/>
-    <w:lsdException w:name="Medium Shading 1 Accent 4" w:semiHidden="0" w:uiPriority="63" w:unhideWhenUsed="0"/>
-    <w:lsdException w:name="Medium Shading 2 Accent 4" w:semiHidden="0" w:uiPriority="64" w:unhideWhenUsed="0"/>
-    <w:lsdException w:name="Medium List 1 Accent 4" w:semiHidden="0" w:uiPriority="65" w:unhideWhenUsed="0"/>
-    <w:lsdException w:name="Medium List 2 Accent 4" w:semiHidden="0" w:uiPriority="66" w:unhideWhenUsed="0"/>
-    <w:lsdException w:name="Medium Grid 1 Accent 4" w:semiHidden="0" w:uiPriority="67" w:unhideWhenUsed="0"/>
-    <w:lsdException w:name="Medium Grid 2 Accent 4" w:semiHidden="0" w:uiPriority="68" w:unhideWhenUsed="0"/>
-    <w:lsdException w:name="Medium Grid 3 Accent 4" w:semiHidden="0" w:uiPriority="69" w:unhideWhenUsed="0"/>
-    <w:lsdException w:name="Dark List Accent 4" w:semiHidden="0" w:uiPriority="70" w:unhideWhenUsed="0"/>
-    <w:lsdException w:name="Colorful Shading Accent 4" w:semiHidden="0" w:uiPriority="71" w:unhideWhenUsed="0"/>
-    <w:lsdException w:name="Colorful List Accent 4" w:semiHidden="0" w:uiPriority="72" w:unhideWhenUsed="0"/>
-    <w:lsdException w:name="Colorful Grid Accent 4" w:semiHidden="0" w:uiPriority="73" w:unhideWhenUsed="0"/>
-    <w:lsdException w:name="Light Shading Accent 5" w:semiHidden="0" w:uiPriority="60" w:unhideWhenUsed="0"/>
-    <w:lsdException w:name="Light List Accent 5" w:semiHidden="0" w:uiPriority="61" w:unhideWhenUsed="0"/>
-    <w:lsdException w:name="Light Grid Accent 5" w:semiHidden="0" w:uiPriority="62" w:unhideWhenUsed="0"/>
-    <w:lsdException w:name="Medium Shading 1 Accent 5" w:semiHidden="0" w:uiPriority="63" w:unhideWhenUsed="0"/>
-    <w:lsdException w:name="Medium Shading 2 Accent 5" w:semiHidden="0" w:uiPriority="64" w:unhideWhenUsed="0"/>
-    <w:lsdException w:name="Medium List 1 Accent 5" w:semiHidden="0" w:uiPriority="65" w:unhideWhenUsed="0"/>
-    <w:lsdException w:name="Medium List 2 Accent 5" w:semiHidden="0" w:uiPriority="66" w:unhideWhenUsed="0"/>
-    <w:lsdException w:name="Medium Grid 1 Accent 5" w:semiHidden="0" w:uiPriority="67" w:unhideWhenUsed="0"/>
-    <w:lsdException w:name="Medium Grid 2 Accent 5" w:semiHidden="0" w:uiPriority="68" w:unhideWhenUsed="0"/>
-    <w:lsdException w:name="Medium Grid 3 Accent 5" w:semiHidden="0" w:uiPriority="69" w:unhideWhenUsed="0"/>
-    <w:lsdException w:name="Dark List Accent 5" w:semiHidden="0" w:uiPriority="70" w:unhideWhenUsed="0"/>
-    <w:lsdException w:name="Colorful Shading Accent 5" w:semiHidden="0" w:uiPriority="71" w:unhideWhenUsed="0"/>
-    <w:lsdException w:name="Colorful List Accent 5" w:semiHidden="0" w:uiPriority="72" w:unhideWhenUsed="0"/>
-    <w:lsdException w:name="Colorful Grid Accent 5" w:semiHidden="0" w:uiPriority="73" w:unhideWhenUsed="0"/>
-    <w:lsdException w:name="Light Shading Accent 6" w:semiHidden="0" w:uiPriority="60" w:unhideWhenUsed="0"/>
-    <w:lsdException w:name="Light List Accent 6" w:semiHidden="0" w:uiPriority="61" w:unhideWhenUsed="0"/>
-    <w:lsdException w:name="Light Grid Accent 6" w:semiHidden="0" w:uiPriority="62" w:unhideWhenUsed="0"/>
-    <w:lsdException w:name="Medium Shading 1 Accent 6" w:semiHidden="0" w:uiPriority="63" w:unhideWhenUsed="0"/>
-    <w:lsdException w:name="Medium Shading 2 Accent 6" w:semiHidden="0" w:uiPriority="64" w:unhideWhenUsed="0"/>
-    <w:lsdException w:name="Medium List 1 Accent 6" w:semiHidden="0" w:uiPriority="65" w:unhideWhenUsed="0"/>
-    <w:lsdException w:name="Medium List 2 Accent 6" w:semiHidden="0" w:uiPriority="66" w:unhideWhenUsed="0"/>
-    <w:lsdException w:name="Medium Grid 1 Accent 6" w:semiHidden="0" w:uiPriority="67" w:unhideWhenUsed="0"/>
-    <w:lsdException w:name="Medium Grid 2 Accent 6" w:semiHidden="0" w:uiPriority="68" w:unhideWhenUsed="0"/>
-    <w:lsdException w:name="Medium Grid 3 Accent 6" w:semiHidden="0" w:uiPriority="69" w:unhideWhenUsed="0"/>
-    <w:lsdException w:name="Dark List Accent 6" w:semiHidden="0" w:uiPriority="70" w:unhideWhenUsed="0"/>
-    <w:lsdException w:name="Colorful Shading Accent 6" w:semiHidden="0" w:uiPriority="71" w:unhideWhenUsed="0"/>
-    <w:lsdException w:name="Colorful List Accent 6" w:semiHidden="0" w:uiPriority="72" w:unhideWhenUsed="0"/>
-    <w:lsdException w:name="Colorful Grid Accent 6" w:semiHidden="0" w:uiPriority="73" w:unhideWhenUsed="0"/>
-    <w:lsdException w:name="Subtle Emphasis" w:semiHidden="0" w:uiPriority="19" w:unhideWhenUsed="0" w:qFormat="1"/>
-    <w:lsdException w:name="Intense Emphasis" w:semiHidden="0" w:uiPriority="21" w:unhideWhenUsed="0" w:qFormat="1"/>
-    <w:lsdException w:name="Subtle Reference" w:semiHidden="0" w:uiPriority="31" w:unhideWhenUsed="0" w:qFormat="1"/>
-    <w:lsdException w:name="Intense Reference" w:semiHidden="0" w:uiPriority="32" w:unhideWhenUsed="0" w:qFormat="1"/>
-    <w:lsdException w:name="Book Title" w:semiHidden="0" w:uiPriority="33" w:unhideWhenUsed="0" w:qFormat="1"/>
-    <w:lsdException w:name="Bibliography" w:uiPriority="37"/>
-    <w:lsdException w:name="TOC Heading" w:uiPriority="39" w:qFormat="1"/>
-  </w:latentStyles>
-  <w:style w:type="paragraph" w:default="1" w:styleId="Normal">
-    <w:name w:val="Normal"/>
-    <w:qFormat/>
-  </w:style>
-  <w:style w:type="character" w:default="1" w:styleId="DefaultParagraphFont">
-    <w:name w:val="Default Paragraph Font"/>
-    <w:uiPriority w:val="1"/>
-    <w:semiHidden/>
-    <w:unhideWhenUsed/>
-  </w:style>
-  <w:style w:type="table" w:default="1" w:styleId="TableNormal">
-    <w:name w:val="Normal Table"/>
-    <w:uiPriority w:val="99"/>
-    <w:semiHidden/>
-    <w:unhideWhenUsed/>
-    <w:tblPr>
-      <w:tblInd w:w="0" w:type="dxa"/>
-      <w:tblCellMar>
-        <w:top w:w="0" w:type="dxa"/>
-        <w:left w:w="108" w:type="dxa"/>
-        <w:bottom w:w="0" w:type="dxa"/>
-        <w:right w:w="108" w:type="dxa"/>
-      </w:tblCellMar>
-    </w:tblPr>
-  </w:style>
-  <w:style w:type="numbering" w:default="1" w:styleId="NoList">
-    <w:name w:val="No List"/>
-    <w:uiPriority w:val="99"/>
-    <w:semiHidden/>
-    <w:unhideWhenUsed/>
-  </w:style>
-  <w:style w:type="paragraph" w:styleId="BalloonText">
-    <w:name w:val="Balloon Text"/>
-    <w:basedOn w:val="Normal"/>
-    <w:link w:val="BalloonTextChar"/>
-    <w:uiPriority w:val="99"/>
-    <w:semiHidden/>
-    <w:unhideWhenUsed/>
-    <w:rsid w:val="00F93E26"/>
-    <w:rPr>
-      <w:rFonts w:ascii="Lucida Grande" w:hAnsi="Lucida Grande"/>
-      <w:sz w:val="18"/>
-      <w:szCs w:val="18"/>
-    </w:rPr>
-  </w:style>
-  <w:style w:type="character" w:customStyle="1" w:styleId="BalloonTextChar">
-    <w:name w:val="Balloon Text Char"/>
-    <w:basedOn w:val="DefaultParagraphFont"/>
-    <w:link w:val="BalloonText"/>
-    <w:uiPriority w:val="99"/>
-    <w:semiHidden/>
-    <w:rsid w:val="00F93E26"/>
-    <w:rPr>
-      <w:rFonts w:ascii="Lucida Grande" w:hAnsi="Lucida Grande"/>
-      <w:sz w:val="18"/>
-      <w:szCs w:val="18"/>
-    </w:rPr>
-  </w:style>
-  <w:style w:type="paragraph" w:customStyle="1" w:styleId="Paragraphestandard">
-    <w:name w:val="[Paragraphe standard]"/>
-    <w:basedOn w:val="Normal"/>
-    <w:uiPriority w:val="99"/>
-    <w:rsid w:val="00F93E26"/>
-    <w:pPr>
-      <w:widowControl w:val="0"/>
-      <w:autoSpaceDE w:val="0"/>
-      <w:autoSpaceDN w:val="0"/>
-      <w:adjustRightInd w:val="0"/>
-      <w:spacing w:line="288" w:lineRule="auto"/>
-      <w:textAlignment w:val="center"/>
-    </w:pPr>
-    <w:rPr>
-      <w:rFonts w:ascii="MinionPro-Regular" w:hAnsi="MinionPro-Regular" w:cs="MinionPro-Regular"/>
-      <w:color w:val="000000"/>
-    </w:rPr>
-  </w:style>
-  <w:style w:type="paragraph" w:styleId="Header">
-    <w:name w:val="header"/>
-    <w:basedOn w:val="Normal"/>
-    <w:link w:val="HeaderChar"/>
-    <w:uiPriority w:val="99"/>
-    <w:unhideWhenUsed/>
-    <w:rsid w:val="00F07227"/>
-    <w:pPr>
-      <w:tabs>
-        <w:tab w:val="center" w:pos="4536"/>
-        <w:tab w:val="right" w:pos="9072"/>
-      </w:tabs>
-    </w:pPr>
-  </w:style>
-  <w:style w:type="character" w:customStyle="1" w:styleId="HeaderChar">
-    <w:name w:val="Header Char"/>
-    <w:basedOn w:val="DefaultParagraphFont"/>
-    <w:link w:val="Header"/>
-    <w:uiPriority w:val="99"/>
-    <w:rsid w:val="00F07227"/>
-  </w:style>
-  <w:style w:type="paragraph" w:styleId="Footer">
-    <w:name w:val="footer"/>
-    <w:basedOn w:val="Normal"/>
-    <w:link w:val="FooterChar"/>
-    <w:uiPriority w:val="99"/>
-    <w:unhideWhenUsed/>
-    <w:rsid w:val="00F07227"/>
-    <w:pPr>
-      <w:tabs>
-        <w:tab w:val="center" w:pos="4536"/>
-        <w:tab w:val="right" w:pos="9072"/>
-      </w:tabs>
-    </w:pPr>
-  </w:style>
-  <w:style w:type="character" w:customStyle="1" w:styleId="FooterChar">
-    <w:name w:val="Footer Char"/>
-    <w:basedOn w:val="DefaultParagraphFont"/>
-    <w:link w:val="Footer"/>
+  <w:style w:type="character" w:customStyle="1" w:styleId="PieddepageCar">
+    <w:name w:val="Pied de page Car"/>
+    <w:basedOn w:val="Policepardfaut"/>
+    <w:link w:val="Pieddepage"/>
     <w:uiPriority w:val="99"/>
     <w:rsid w:val="00F07227"/>
   </w:style>
@@ -9434,7 +9302,7 @@
 </file>
 
 <file path=customXml/itemProps2.xml><?xml version="1.0" encoding="utf-8"?>
-<ds:datastoreItem xmlns:ds="http://schemas.openxmlformats.org/officeDocument/2006/customXml" ds:itemID="{207B73A3-0368-3643-98A7-0864859C493C}">
+<ds:datastoreItem xmlns:ds="http://schemas.openxmlformats.org/officeDocument/2006/customXml" ds:itemID="{4E5B6686-CA24-4CDD-A2BA-B106B3343C36}">
   <ds:schemaRefs>
     <ds:schemaRef ds:uri="http://schemas.openxmlformats.org/officeDocument/2006/bibliography"/>
   </ds:schemaRefs>

</xml_diff>